<commit_message>
raporu bitirdik ve yükledik. Yüzümüz ak. (biz li fiiller kullanıyorum ama ödevi tek başıma yaptım yanlış anlaşılmasın)
</commit_message>
<xml_diff>
--- a/Project1/Report/Report1.docx
+++ b/Project1/Report/Report1.docx
@@ -15,7 +15,7 @@
           <w:noProof/>
         </w:rPr>
         <w:drawing>
-          <wp:anchor distT="0" distB="0" distL="114300" distR="114300" simplePos="0" relativeHeight="251659264" behindDoc="0" locked="0" layoutInCell="1" allowOverlap="1" wp14:anchorId="111A4951">
+          <wp:anchor distT="0" distB="0" distL="114300" distR="114300" simplePos="0" relativeHeight="251659264" behindDoc="0" locked="0" layoutInCell="1" allowOverlap="1" wp14:anchorId="398179FE" wp14:editId="3731D286">
             <wp:simplePos x="0" y="0"/>
             <wp:positionH relativeFrom="margin">
               <wp:posOffset>3562074</wp:posOffset>
@@ -40,7 +40,7 @@
                     </pic:cNvPicPr>
                   </pic:nvPicPr>
                   <pic:blipFill>
-                    <a:blip r:embed="rId6" cstate="print">
+                    <a:blip r:embed="rId8" cstate="print">
                       <a:extLst>
                         <a:ext uri="{28A0092B-C50C-407E-A947-70E740481C1C}">
                           <a14:useLocalDpi xmlns:a14="http://schemas.microsoft.com/office/drawing/2010/main" val="0"/>
@@ -87,7 +87,7 @@
           <w:bdr w:val="none" w:sz="0" w:space="0" w:color="auto" w:frame="1"/>
         </w:rPr>
         <w:drawing>
-          <wp:anchor distT="0" distB="0" distL="114300" distR="114300" simplePos="0" relativeHeight="251658240" behindDoc="0" locked="0" layoutInCell="1" allowOverlap="1">
+          <wp:anchor distT="0" distB="0" distL="114300" distR="114300" simplePos="0" relativeHeight="251658240" behindDoc="0" locked="0" layoutInCell="1" allowOverlap="1" wp14:anchorId="0D6642F0" wp14:editId="2722A604">
             <wp:simplePos x="0" y="0"/>
             <wp:positionH relativeFrom="column">
               <wp:posOffset>921965</wp:posOffset>
@@ -112,7 +112,7 @@
                     </pic:cNvPicPr>
                   </pic:nvPicPr>
                   <pic:blipFill>
-                    <a:blip r:embed="rId7">
+                    <a:blip r:embed="rId9">
                       <a:extLst>
                         <a:ext uri="{28A0092B-C50C-407E-A947-70E740481C1C}">
                           <a14:useLocalDpi xmlns:a14="http://schemas.microsoft.com/office/drawing/2010/main" val="0"/>
@@ -159,6 +159,81 @@
     <w:p/>
     <w:p>
       <w:pPr>
+        <w:jc w:val="center"/>
+        <w:rPr>
+          <w:b/>
+          <w:sz w:val="56"/>
+        </w:rPr>
+      </w:pPr>
+      <w:r>
+        <w:rPr>
+          <w:b/>
+          <w:sz w:val="56"/>
+        </w:rPr>
+        <w:t>EE</w:t>
+      </w:r>
+      <w:r>
+        <w:rPr>
+          <w:b/>
+          <w:sz w:val="56"/>
+        </w:rPr>
+        <w:t>568</w:t>
+      </w:r>
+      <w:r>
+        <w:rPr>
+          <w:b/>
+          <w:sz w:val="56"/>
+        </w:rPr>
+        <w:t xml:space="preserve"> </w:t>
+      </w:r>
+      <w:r>
+        <w:rPr>
+          <w:b/>
+          <w:sz w:val="56"/>
+        </w:rPr>
+        <w:t>– Selected Topics on Electrical Machines</w:t>
+      </w:r>
+    </w:p>
+    <w:p>
+      <w:pPr>
+        <w:jc w:val="center"/>
+        <w:rPr>
+          <w:rFonts w:ascii="Calibri" w:hAnsi="Calibri" w:cs="Calibri"/>
+          <w:sz w:val="36"/>
+          <w:szCs w:val="52"/>
+        </w:rPr>
+      </w:pPr>
+      <w:r>
+        <w:rPr>
+          <w:rFonts w:ascii="Calibri" w:hAnsi="Calibri" w:cs="Calibri"/>
+          <w:sz w:val="36"/>
+          <w:szCs w:val="52"/>
+        </w:rPr>
+        <w:t>Project #1: Torque in a Variable Reluctance Machine</w:t>
+      </w:r>
+    </w:p>
+    <w:p/>
+    <w:p/>
+    <w:p/>
+    <w:p/>
+    <w:p/>
+    <w:p/>
+    <w:p>
+      <w:pPr>
+        <w:jc w:val="center"/>
+        <w:rPr>
+          <w:rFonts w:ascii="Times New Roman" w:hAnsi="Times New Roman" w:cs="Times New Roman"/>
+          <w:sz w:val="10"/>
+          <w:szCs w:val="24"/>
+        </w:rPr>
+      </w:pPr>
+      <w:r>
+        <w:t>by</w:t>
+      </w:r>
+    </w:p>
+    <w:p>
+      <w:pPr>
+        <w:jc w:val="center"/>
         <w:rPr>
           <w:rFonts w:ascii="Times New Roman" w:hAnsi="Times New Roman" w:cs="Times New Roman"/>
           <w:sz w:val="28"/>
@@ -166,89 +241,31 @@
         </w:rPr>
       </w:pPr>
       <w:r>
-        <w:t>EE</w:t>
-      </w:r>
-      <w:r>
-        <w:t>568</w:t>
-      </w:r>
-      <w:r>
-        <w:t xml:space="preserve"> </w:t>
-      </w:r>
-      <w:r>
-        <w:t>– Selected Topics on Electrical Machines</w:t>
+        <w:rPr>
+          <w:sz w:val="28"/>
+        </w:rPr>
+        <w:t>Hakan Saraç - 2408086</w:t>
       </w:r>
     </w:p>
     <w:p>
       <w:r>
-        <w:rPr>
-          <w:sz w:val="52"/>
-        </w:rPr>
-        <w:t> </w:t>
-      </w:r>
-      <w:r>
-        <w:t>Project #1: Torque in a Variable Reluctance Machine</w:t>
-      </w:r>
-    </w:p>
-    <w:p/>
-    <w:p/>
-    <w:p>
-      <w:r>
-        <w:t>Project Report</w:t>
-      </w:r>
-    </w:p>
-    <w:p/>
-    <w:p/>
-    <w:p/>
-    <w:p/>
-    <w:p>
-      <w:pPr>
-        <w:rPr>
-          <w:rFonts w:ascii="Times New Roman" w:hAnsi="Times New Roman" w:cs="Times New Roman"/>
-          <w:sz w:val="10"/>
-          <w:szCs w:val="24"/>
-        </w:rPr>
-      </w:pPr>
-      <w:r>
-        <w:t>by</w:t>
+        <w:br/>
+      </w:r>
+      <w:r>
+        <w:br/>
+      </w:r>
+      <w:r>
+        <w:br/>
       </w:r>
     </w:p>
     <w:p>
-      <w:pPr>
-        <w:rPr>
-          <w:rFonts w:ascii="Times New Roman" w:hAnsi="Times New Roman" w:cs="Times New Roman"/>
-          <w:szCs w:val="24"/>
-        </w:rPr>
-      </w:pPr>
-      <w:r>
-        <w:t>Hakan Saraç - 2408086</w:t>
+      <w:r>
+        <w:br w:type="page"/>
       </w:r>
     </w:p>
-    <w:p>
-      <w:r>
-        <w:br/>
-      </w:r>
-      <w:r>
-        <w:br/>
-      </w:r>
-      <w:r>
-        <w:br/>
-      </w:r>
-    </w:p>
-    <w:p>
-      <w:r>
-        <w:br w:type="page"/>
-      </w:r>
-    </w:p>
-    <w:bookmarkStart w:id="0" w:name="_Toc34480512" w:displacedByCustomXml="next"/>
     <w:sdt>
       <w:sdtPr>
-        <w:rPr>
-          <w:rFonts w:asciiTheme="minorHAnsi" w:eastAsiaTheme="minorHAnsi" w:hAnsiTheme="minorHAnsi" w:cstheme="minorBidi"/>
-          <w:color w:val="auto"/>
-          <w:sz w:val="22"/>
-          <w:szCs w:val="22"/>
-        </w:rPr>
-        <w:id w:val="-1520151779"/>
+        <w:id w:val="1613710743"/>
         <w:docPartObj>
           <w:docPartGallery w:val="Table of Contents"/>
           <w:docPartUnique/>
@@ -256,23 +273,38 @@
       </w:sdtPr>
       <w:sdtEndPr>
         <w:rPr>
+          <w:rFonts w:asciiTheme="minorHAnsi" w:eastAsiaTheme="minorHAnsi" w:hAnsiTheme="minorHAnsi" w:cstheme="minorBidi"/>
+          <w:b/>
+          <w:bCs/>
           <w:noProof/>
+          <w:color w:val="auto"/>
+          <w:sz w:val="22"/>
+          <w:szCs w:val="22"/>
         </w:rPr>
       </w:sdtEndPr>
       <w:sdtContent>
         <w:p>
           <w:pPr>
-            <w:pStyle w:val="Heading1"/>
+            <w:pStyle w:val="TOCHeading"/>
           </w:pPr>
+          <w:r>
+            <w:t xml:space="preserve">Table </w:t>
+          </w:r>
+          <w:r>
+            <w:t>of</w:t>
+          </w:r>
+          <w:r>
+            <w:t xml:space="preserve"> </w:t>
+          </w:r>
           <w:r>
             <w:t>Contents</w:t>
           </w:r>
-          <w:bookmarkEnd w:id="0"/>
         </w:p>
         <w:p>
           <w:pPr>
             <w:pStyle w:val="TOC1"/>
             <w:rPr>
+              <w:rFonts w:eastAsiaTheme="minorEastAsia"/>
               <w:noProof/>
             </w:rPr>
           </w:pPr>
@@ -285,16 +317,17 @@
           <w:r>
             <w:fldChar w:fldCharType="separate"/>
           </w:r>
-          <w:hyperlink w:anchor="_Toc34480512" w:history="1">
+          <w:hyperlink w:anchor="_Toc34592697" w:history="1">
             <w:r>
               <w:rPr>
                 <w:rStyle w:val="Hyperlink"/>
                 <w:noProof/>
               </w:rPr>
-              <w:t>1.</w:t>
-            </w:r>
-            <w:r>
-              <w:rPr>
+              <w:t>2.</w:t>
+            </w:r>
+            <w:r>
+              <w:rPr>
+                <w:rFonts w:eastAsiaTheme="minorEastAsia"/>
                 <w:noProof/>
               </w:rPr>
               <w:tab/>
@@ -304,7 +337,7 @@
                 <w:rStyle w:val="Hyperlink"/>
                 <w:noProof/>
               </w:rPr>
-              <w:t>Contents</w:t>
+              <w:t>Introduction</w:t>
             </w:r>
             <w:r>
               <w:rPr>
@@ -325,7 +358,7 @@
                 <w:noProof/>
                 <w:webHidden/>
               </w:rPr>
-              <w:instrText xml:space="preserve"> PAGEREF _Toc34480512 \h </w:instrText>
+              <w:instrText xml:space="preserve"> PAGEREF _Toc34592697 \h </w:instrText>
             </w:r>
             <w:r>
               <w:rPr>
@@ -360,19 +393,21 @@
           <w:pPr>
             <w:pStyle w:val="TOC1"/>
             <w:rPr>
+              <w:rFonts w:eastAsiaTheme="minorEastAsia"/>
               <w:noProof/>
             </w:rPr>
           </w:pPr>
-          <w:hyperlink w:anchor="_Toc34480513" w:history="1">
+          <w:hyperlink w:anchor="_Toc34592698" w:history="1">
             <w:r>
               <w:rPr>
                 <w:rStyle w:val="Hyperlink"/>
                 <w:noProof/>
               </w:rPr>
-              <w:t>2.</w:t>
-            </w:r>
-            <w:r>
-              <w:rPr>
+              <w:t>3.</w:t>
+            </w:r>
+            <w:r>
+              <w:rPr>
+                <w:rFonts w:eastAsiaTheme="minorEastAsia"/>
                 <w:noProof/>
               </w:rPr>
               <w:tab/>
@@ -382,7 +417,7 @@
                 <w:rStyle w:val="Hyperlink"/>
                 <w:noProof/>
               </w:rPr>
-              <w:t>Introduction</w:t>
+              <w:t>Question 1: Analytical Modeling</w:t>
             </w:r>
             <w:r>
               <w:rPr>
@@ -403,7 +438,7 @@
                 <w:noProof/>
                 <w:webHidden/>
               </w:rPr>
-              <w:instrText xml:space="preserve"> PAGEREF _Toc34480513 \h </w:instrText>
+              <w:instrText xml:space="preserve"> PAGEREF _Toc34592698 \h </w:instrText>
             </w:r>
             <w:r>
               <w:rPr>
@@ -424,6 +459,1153 @@
                 <w:webHidden/>
               </w:rPr>
               <w:t>3</w:t>
+            </w:r>
+            <w:r>
+              <w:rPr>
+                <w:noProof/>
+                <w:webHidden/>
+              </w:rPr>
+              <w:fldChar w:fldCharType="end"/>
+            </w:r>
+          </w:hyperlink>
+        </w:p>
+        <w:p>
+          <w:pPr>
+            <w:pStyle w:val="TOC2"/>
+            <w:tabs>
+              <w:tab w:val="left" w:pos="1320"/>
+            </w:tabs>
+            <w:rPr>
+              <w:rFonts w:eastAsiaTheme="minorEastAsia"/>
+              <w:noProof/>
+            </w:rPr>
+          </w:pPr>
+          <w:hyperlink w:anchor="_Toc34592699" w:history="1">
+            <w:r>
+              <w:rPr>
+                <w:rStyle w:val="Hyperlink"/>
+                <w:noProof/>
+              </w:rPr>
+              <w:t>3.1.</w:t>
+            </w:r>
+            <w:r>
+              <w:rPr>
+                <w:rFonts w:eastAsiaTheme="minorEastAsia"/>
+                <w:noProof/>
+              </w:rPr>
+              <w:tab/>
+            </w:r>
+            <w:r>
+              <w:rPr>
+                <w:rStyle w:val="Hyperlink"/>
+                <w:noProof/>
+              </w:rPr>
+              <w:t>Reluctance as a function of angle derivation</w:t>
+            </w:r>
+            <w:r>
+              <w:rPr>
+                <w:noProof/>
+                <w:webHidden/>
+              </w:rPr>
+              <w:tab/>
+            </w:r>
+            <w:r>
+              <w:rPr>
+                <w:noProof/>
+                <w:webHidden/>
+              </w:rPr>
+              <w:fldChar w:fldCharType="begin"/>
+            </w:r>
+            <w:r>
+              <w:rPr>
+                <w:noProof/>
+                <w:webHidden/>
+              </w:rPr>
+              <w:instrText xml:space="preserve"> PAGEREF _Toc34592699 \h </w:instrText>
+            </w:r>
+            <w:r>
+              <w:rPr>
+                <w:noProof/>
+                <w:webHidden/>
+              </w:rPr>
+            </w:r>
+            <w:r>
+              <w:rPr>
+                <w:noProof/>
+                <w:webHidden/>
+              </w:rPr>
+              <w:fldChar w:fldCharType="separate"/>
+            </w:r>
+            <w:r>
+              <w:rPr>
+                <w:noProof/>
+                <w:webHidden/>
+              </w:rPr>
+              <w:t>3</w:t>
+            </w:r>
+            <w:r>
+              <w:rPr>
+                <w:noProof/>
+                <w:webHidden/>
+              </w:rPr>
+              <w:fldChar w:fldCharType="end"/>
+            </w:r>
+          </w:hyperlink>
+        </w:p>
+        <w:p>
+          <w:pPr>
+            <w:pStyle w:val="TOC2"/>
+            <w:tabs>
+              <w:tab w:val="left" w:pos="1320"/>
+            </w:tabs>
+            <w:rPr>
+              <w:rFonts w:eastAsiaTheme="minorEastAsia"/>
+              <w:noProof/>
+            </w:rPr>
+          </w:pPr>
+          <w:hyperlink w:anchor="_Toc34592700" w:history="1">
+            <w:r>
+              <w:rPr>
+                <w:rStyle w:val="Hyperlink"/>
+                <w:noProof/>
+              </w:rPr>
+              <w:t>3.2.</w:t>
+            </w:r>
+            <w:r>
+              <w:rPr>
+                <w:rFonts w:eastAsiaTheme="minorEastAsia"/>
+                <w:noProof/>
+              </w:rPr>
+              <w:tab/>
+            </w:r>
+            <w:r>
+              <w:rPr>
+                <w:rStyle w:val="Hyperlink"/>
+                <w:noProof/>
+              </w:rPr>
+              <w:t>Resultant torque</w:t>
+            </w:r>
+            <w:r>
+              <w:rPr>
+                <w:noProof/>
+                <w:webHidden/>
+              </w:rPr>
+              <w:tab/>
+            </w:r>
+            <w:r>
+              <w:rPr>
+                <w:noProof/>
+                <w:webHidden/>
+              </w:rPr>
+              <w:fldChar w:fldCharType="begin"/>
+            </w:r>
+            <w:r>
+              <w:rPr>
+                <w:noProof/>
+                <w:webHidden/>
+              </w:rPr>
+              <w:instrText xml:space="preserve"> PAGEREF _Toc34592700 \h </w:instrText>
+            </w:r>
+            <w:r>
+              <w:rPr>
+                <w:noProof/>
+                <w:webHidden/>
+              </w:rPr>
+            </w:r>
+            <w:r>
+              <w:rPr>
+                <w:noProof/>
+                <w:webHidden/>
+              </w:rPr>
+              <w:fldChar w:fldCharType="separate"/>
+            </w:r>
+            <w:r>
+              <w:rPr>
+                <w:noProof/>
+                <w:webHidden/>
+              </w:rPr>
+              <w:t>5</w:t>
+            </w:r>
+            <w:r>
+              <w:rPr>
+                <w:noProof/>
+                <w:webHidden/>
+              </w:rPr>
+              <w:fldChar w:fldCharType="end"/>
+            </w:r>
+          </w:hyperlink>
+        </w:p>
+        <w:p>
+          <w:pPr>
+            <w:pStyle w:val="TOC2"/>
+            <w:tabs>
+              <w:tab w:val="left" w:pos="1320"/>
+            </w:tabs>
+            <w:rPr>
+              <w:rFonts w:eastAsiaTheme="minorEastAsia"/>
+              <w:noProof/>
+            </w:rPr>
+          </w:pPr>
+          <w:hyperlink w:anchor="_Toc34592701" w:history="1">
+            <w:r>
+              <w:rPr>
+                <w:rStyle w:val="Hyperlink"/>
+                <w:noProof/>
+              </w:rPr>
+              <w:t>3.3.</w:t>
+            </w:r>
+            <w:r>
+              <w:rPr>
+                <w:rFonts w:eastAsiaTheme="minorEastAsia"/>
+                <w:noProof/>
+              </w:rPr>
+              <w:tab/>
+            </w:r>
+            <w:r>
+              <w:rPr>
+                <w:rStyle w:val="Hyperlink"/>
+                <w:noProof/>
+              </w:rPr>
+              <w:t>Further improvements on analytical model</w:t>
+            </w:r>
+            <w:r>
+              <w:rPr>
+                <w:noProof/>
+                <w:webHidden/>
+              </w:rPr>
+              <w:tab/>
+            </w:r>
+            <w:r>
+              <w:rPr>
+                <w:noProof/>
+                <w:webHidden/>
+              </w:rPr>
+              <w:fldChar w:fldCharType="begin"/>
+            </w:r>
+            <w:r>
+              <w:rPr>
+                <w:noProof/>
+                <w:webHidden/>
+              </w:rPr>
+              <w:instrText xml:space="preserve"> PAGEREF _Toc34592701 \h </w:instrText>
+            </w:r>
+            <w:r>
+              <w:rPr>
+                <w:noProof/>
+                <w:webHidden/>
+              </w:rPr>
+            </w:r>
+            <w:r>
+              <w:rPr>
+                <w:noProof/>
+                <w:webHidden/>
+              </w:rPr>
+              <w:fldChar w:fldCharType="separate"/>
+            </w:r>
+            <w:r>
+              <w:rPr>
+                <w:noProof/>
+                <w:webHidden/>
+              </w:rPr>
+              <w:t>5</w:t>
+            </w:r>
+            <w:r>
+              <w:rPr>
+                <w:noProof/>
+                <w:webHidden/>
+              </w:rPr>
+              <w:fldChar w:fldCharType="end"/>
+            </w:r>
+          </w:hyperlink>
+        </w:p>
+        <w:p>
+          <w:pPr>
+            <w:pStyle w:val="TOC1"/>
+            <w:rPr>
+              <w:rFonts w:eastAsiaTheme="minorEastAsia"/>
+              <w:noProof/>
+            </w:rPr>
+          </w:pPr>
+          <w:hyperlink w:anchor="_Toc34592702" w:history="1">
+            <w:r>
+              <w:rPr>
+                <w:rStyle w:val="Hyperlink"/>
+                <w:noProof/>
+              </w:rPr>
+              <w:t>4.</w:t>
+            </w:r>
+            <w:r>
+              <w:rPr>
+                <w:rFonts w:eastAsiaTheme="minorEastAsia"/>
+                <w:noProof/>
+              </w:rPr>
+              <w:tab/>
+            </w:r>
+            <w:r>
+              <w:rPr>
+                <w:rStyle w:val="Hyperlink"/>
+                <w:noProof/>
+              </w:rPr>
+              <w:t>Question 2: FEA Modeling (2D - Linear Materials)</w:t>
+            </w:r>
+            <w:r>
+              <w:rPr>
+                <w:noProof/>
+                <w:webHidden/>
+              </w:rPr>
+              <w:tab/>
+            </w:r>
+            <w:r>
+              <w:rPr>
+                <w:noProof/>
+                <w:webHidden/>
+              </w:rPr>
+              <w:fldChar w:fldCharType="begin"/>
+            </w:r>
+            <w:r>
+              <w:rPr>
+                <w:noProof/>
+                <w:webHidden/>
+              </w:rPr>
+              <w:instrText xml:space="preserve"> PAGEREF _Toc34592702 \h </w:instrText>
+            </w:r>
+            <w:r>
+              <w:rPr>
+                <w:noProof/>
+                <w:webHidden/>
+              </w:rPr>
+            </w:r>
+            <w:r>
+              <w:rPr>
+                <w:noProof/>
+                <w:webHidden/>
+              </w:rPr>
+              <w:fldChar w:fldCharType="separate"/>
+            </w:r>
+            <w:r>
+              <w:rPr>
+                <w:noProof/>
+                <w:webHidden/>
+              </w:rPr>
+              <w:t>6</w:t>
+            </w:r>
+            <w:r>
+              <w:rPr>
+                <w:noProof/>
+                <w:webHidden/>
+              </w:rPr>
+              <w:fldChar w:fldCharType="end"/>
+            </w:r>
+          </w:hyperlink>
+        </w:p>
+        <w:p>
+          <w:pPr>
+            <w:pStyle w:val="TOC2"/>
+            <w:tabs>
+              <w:tab w:val="left" w:pos="1320"/>
+            </w:tabs>
+            <w:rPr>
+              <w:rFonts w:eastAsiaTheme="minorEastAsia"/>
+              <w:noProof/>
+            </w:rPr>
+          </w:pPr>
+          <w:hyperlink w:anchor="_Toc34592703" w:history="1">
+            <w:r>
+              <w:rPr>
+                <w:rStyle w:val="Hyperlink"/>
+                <w:noProof/>
+              </w:rPr>
+              <w:t>4.1.</w:t>
+            </w:r>
+            <w:r>
+              <w:rPr>
+                <w:rFonts w:eastAsiaTheme="minorEastAsia"/>
+                <w:noProof/>
+              </w:rPr>
+              <w:tab/>
+            </w:r>
+            <w:r>
+              <w:rPr>
+                <w:rStyle w:val="Hyperlink"/>
+                <w:noProof/>
+              </w:rPr>
+              <w:t>Flux density distributions at rotor angle 0° - 45° - 90°</w:t>
+            </w:r>
+            <w:r>
+              <w:rPr>
+                <w:noProof/>
+                <w:webHidden/>
+              </w:rPr>
+              <w:tab/>
+            </w:r>
+            <w:r>
+              <w:rPr>
+                <w:noProof/>
+                <w:webHidden/>
+              </w:rPr>
+              <w:fldChar w:fldCharType="begin"/>
+            </w:r>
+            <w:r>
+              <w:rPr>
+                <w:noProof/>
+                <w:webHidden/>
+              </w:rPr>
+              <w:instrText xml:space="preserve"> PAGEREF _Toc34592703 \h </w:instrText>
+            </w:r>
+            <w:r>
+              <w:rPr>
+                <w:noProof/>
+                <w:webHidden/>
+              </w:rPr>
+            </w:r>
+            <w:r>
+              <w:rPr>
+                <w:noProof/>
+                <w:webHidden/>
+              </w:rPr>
+              <w:fldChar w:fldCharType="separate"/>
+            </w:r>
+            <w:r>
+              <w:rPr>
+                <w:noProof/>
+                <w:webHidden/>
+              </w:rPr>
+              <w:t>6</w:t>
+            </w:r>
+            <w:r>
+              <w:rPr>
+                <w:noProof/>
+                <w:webHidden/>
+              </w:rPr>
+              <w:fldChar w:fldCharType="end"/>
+            </w:r>
+          </w:hyperlink>
+        </w:p>
+        <w:p>
+          <w:pPr>
+            <w:pStyle w:val="TOC2"/>
+            <w:tabs>
+              <w:tab w:val="left" w:pos="1320"/>
+            </w:tabs>
+            <w:rPr>
+              <w:rFonts w:eastAsiaTheme="minorEastAsia"/>
+              <w:noProof/>
+            </w:rPr>
+          </w:pPr>
+          <w:hyperlink w:anchor="_Toc34592704" w:history="1">
+            <w:r>
+              <w:rPr>
+                <w:rStyle w:val="Hyperlink"/>
+                <w:noProof/>
+              </w:rPr>
+              <w:t>4.2.</w:t>
+            </w:r>
+            <w:r>
+              <w:rPr>
+                <w:rFonts w:eastAsiaTheme="minorEastAsia"/>
+                <w:noProof/>
+              </w:rPr>
+              <w:tab/>
+            </w:r>
+            <w:r>
+              <w:rPr>
+                <w:rStyle w:val="Hyperlink"/>
+                <w:noProof/>
+              </w:rPr>
+              <w:t>Inductance and stored energy at rotor angle 0° - 45° - 90°</w:t>
+            </w:r>
+            <w:r>
+              <w:rPr>
+                <w:noProof/>
+                <w:webHidden/>
+              </w:rPr>
+              <w:tab/>
+            </w:r>
+            <w:r>
+              <w:rPr>
+                <w:noProof/>
+                <w:webHidden/>
+              </w:rPr>
+              <w:fldChar w:fldCharType="begin"/>
+            </w:r>
+            <w:r>
+              <w:rPr>
+                <w:noProof/>
+                <w:webHidden/>
+              </w:rPr>
+              <w:instrText xml:space="preserve"> PAGEREF _Toc34592704 \h </w:instrText>
+            </w:r>
+            <w:r>
+              <w:rPr>
+                <w:noProof/>
+                <w:webHidden/>
+              </w:rPr>
+            </w:r>
+            <w:r>
+              <w:rPr>
+                <w:noProof/>
+                <w:webHidden/>
+              </w:rPr>
+              <w:fldChar w:fldCharType="separate"/>
+            </w:r>
+            <w:r>
+              <w:rPr>
+                <w:noProof/>
+                <w:webHidden/>
+              </w:rPr>
+              <w:t>6</w:t>
+            </w:r>
+            <w:r>
+              <w:rPr>
+                <w:noProof/>
+                <w:webHidden/>
+              </w:rPr>
+              <w:fldChar w:fldCharType="end"/>
+            </w:r>
+          </w:hyperlink>
+        </w:p>
+        <w:p>
+          <w:pPr>
+            <w:pStyle w:val="TOC2"/>
+            <w:tabs>
+              <w:tab w:val="left" w:pos="1320"/>
+            </w:tabs>
+            <w:rPr>
+              <w:rFonts w:eastAsiaTheme="minorEastAsia"/>
+              <w:noProof/>
+            </w:rPr>
+          </w:pPr>
+          <w:hyperlink w:anchor="_Toc34592705" w:history="1">
+            <w:r>
+              <w:rPr>
+                <w:rStyle w:val="Hyperlink"/>
+                <w:noProof/>
+              </w:rPr>
+              <w:t>4.3.</w:t>
+            </w:r>
+            <w:r>
+              <w:rPr>
+                <w:rFonts w:eastAsiaTheme="minorEastAsia"/>
+                <w:noProof/>
+              </w:rPr>
+              <w:tab/>
+            </w:r>
+            <w:r>
+              <w:rPr>
+                <w:rStyle w:val="Hyperlink"/>
+                <w:noProof/>
+              </w:rPr>
+              <w:t>Analytical results and FEA results comparison</w:t>
+            </w:r>
+            <w:r>
+              <w:rPr>
+                <w:noProof/>
+                <w:webHidden/>
+              </w:rPr>
+              <w:tab/>
+            </w:r>
+            <w:r>
+              <w:rPr>
+                <w:noProof/>
+                <w:webHidden/>
+              </w:rPr>
+              <w:fldChar w:fldCharType="begin"/>
+            </w:r>
+            <w:r>
+              <w:rPr>
+                <w:noProof/>
+                <w:webHidden/>
+              </w:rPr>
+              <w:instrText xml:space="preserve"> PAGEREF _Toc34592705 \h </w:instrText>
+            </w:r>
+            <w:r>
+              <w:rPr>
+                <w:noProof/>
+                <w:webHidden/>
+              </w:rPr>
+            </w:r>
+            <w:r>
+              <w:rPr>
+                <w:noProof/>
+                <w:webHidden/>
+              </w:rPr>
+              <w:fldChar w:fldCharType="separate"/>
+            </w:r>
+            <w:r>
+              <w:rPr>
+                <w:noProof/>
+                <w:webHidden/>
+              </w:rPr>
+              <w:t>8</w:t>
+            </w:r>
+            <w:r>
+              <w:rPr>
+                <w:noProof/>
+                <w:webHidden/>
+              </w:rPr>
+              <w:fldChar w:fldCharType="end"/>
+            </w:r>
+          </w:hyperlink>
+        </w:p>
+        <w:p>
+          <w:pPr>
+            <w:pStyle w:val="TOC1"/>
+            <w:rPr>
+              <w:rFonts w:eastAsiaTheme="minorEastAsia"/>
+              <w:noProof/>
+            </w:rPr>
+          </w:pPr>
+          <w:hyperlink w:anchor="_Toc34592706" w:history="1">
+            <w:r>
+              <w:rPr>
+                <w:rStyle w:val="Hyperlink"/>
+                <w:noProof/>
+              </w:rPr>
+              <w:t>5.</w:t>
+            </w:r>
+            <w:r>
+              <w:rPr>
+                <w:rFonts w:eastAsiaTheme="minorEastAsia"/>
+                <w:noProof/>
+              </w:rPr>
+              <w:tab/>
+            </w:r>
+            <w:r>
+              <w:rPr>
+                <w:rStyle w:val="Hyperlink"/>
+                <w:noProof/>
+              </w:rPr>
+              <w:t>Question 3: FEA Modeling (2D - Nonlinear Materials)</w:t>
+            </w:r>
+            <w:r>
+              <w:rPr>
+                <w:noProof/>
+                <w:webHidden/>
+              </w:rPr>
+              <w:tab/>
+            </w:r>
+            <w:r>
+              <w:rPr>
+                <w:noProof/>
+                <w:webHidden/>
+              </w:rPr>
+              <w:fldChar w:fldCharType="begin"/>
+            </w:r>
+            <w:r>
+              <w:rPr>
+                <w:noProof/>
+                <w:webHidden/>
+              </w:rPr>
+              <w:instrText xml:space="preserve"> PAGEREF _Toc34592706 \h </w:instrText>
+            </w:r>
+            <w:r>
+              <w:rPr>
+                <w:noProof/>
+                <w:webHidden/>
+              </w:rPr>
+            </w:r>
+            <w:r>
+              <w:rPr>
+                <w:noProof/>
+                <w:webHidden/>
+              </w:rPr>
+              <w:fldChar w:fldCharType="separate"/>
+            </w:r>
+            <w:r>
+              <w:rPr>
+                <w:noProof/>
+                <w:webHidden/>
+              </w:rPr>
+              <w:t>9</w:t>
+            </w:r>
+            <w:r>
+              <w:rPr>
+                <w:noProof/>
+                <w:webHidden/>
+              </w:rPr>
+              <w:fldChar w:fldCharType="end"/>
+            </w:r>
+          </w:hyperlink>
+        </w:p>
+        <w:p>
+          <w:pPr>
+            <w:pStyle w:val="TOC2"/>
+            <w:tabs>
+              <w:tab w:val="left" w:pos="1320"/>
+            </w:tabs>
+            <w:rPr>
+              <w:rFonts w:eastAsiaTheme="minorEastAsia"/>
+              <w:noProof/>
+            </w:rPr>
+          </w:pPr>
+          <w:hyperlink w:anchor="_Toc34592707" w:history="1">
+            <w:r>
+              <w:rPr>
+                <w:rStyle w:val="Hyperlink"/>
+                <w:noProof/>
+              </w:rPr>
+              <w:t>5.1.</w:t>
+            </w:r>
+            <w:r>
+              <w:rPr>
+                <w:rFonts w:eastAsiaTheme="minorEastAsia"/>
+                <w:noProof/>
+              </w:rPr>
+              <w:tab/>
+            </w:r>
+            <w:r>
+              <w:rPr>
+                <w:rStyle w:val="Hyperlink"/>
+                <w:noProof/>
+              </w:rPr>
+              <w:t>Flux density distributions at rotor angle 0° - 45° - 90°</w:t>
+            </w:r>
+            <w:r>
+              <w:rPr>
+                <w:noProof/>
+                <w:webHidden/>
+              </w:rPr>
+              <w:tab/>
+            </w:r>
+            <w:r>
+              <w:rPr>
+                <w:noProof/>
+                <w:webHidden/>
+              </w:rPr>
+              <w:fldChar w:fldCharType="begin"/>
+            </w:r>
+            <w:r>
+              <w:rPr>
+                <w:noProof/>
+                <w:webHidden/>
+              </w:rPr>
+              <w:instrText xml:space="preserve"> PAGEREF _Toc34592707 \h </w:instrText>
+            </w:r>
+            <w:r>
+              <w:rPr>
+                <w:noProof/>
+                <w:webHidden/>
+              </w:rPr>
+            </w:r>
+            <w:r>
+              <w:rPr>
+                <w:noProof/>
+                <w:webHidden/>
+              </w:rPr>
+              <w:fldChar w:fldCharType="separate"/>
+            </w:r>
+            <w:r>
+              <w:rPr>
+                <w:noProof/>
+                <w:webHidden/>
+              </w:rPr>
+              <w:t>9</w:t>
+            </w:r>
+            <w:r>
+              <w:rPr>
+                <w:noProof/>
+                <w:webHidden/>
+              </w:rPr>
+              <w:fldChar w:fldCharType="end"/>
+            </w:r>
+          </w:hyperlink>
+        </w:p>
+        <w:p>
+          <w:pPr>
+            <w:pStyle w:val="TOC2"/>
+            <w:tabs>
+              <w:tab w:val="left" w:pos="1320"/>
+            </w:tabs>
+            <w:rPr>
+              <w:rFonts w:eastAsiaTheme="minorEastAsia"/>
+              <w:noProof/>
+            </w:rPr>
+          </w:pPr>
+          <w:hyperlink w:anchor="_Toc34592708" w:history="1">
+            <w:r>
+              <w:rPr>
+                <w:rStyle w:val="Hyperlink"/>
+                <w:noProof/>
+              </w:rPr>
+              <w:t>5.2.</w:t>
+            </w:r>
+            <w:r>
+              <w:rPr>
+                <w:rFonts w:eastAsiaTheme="minorEastAsia"/>
+                <w:noProof/>
+              </w:rPr>
+              <w:tab/>
+            </w:r>
+            <w:r>
+              <w:rPr>
+                <w:rStyle w:val="Hyperlink"/>
+                <w:noProof/>
+              </w:rPr>
+              <w:t>Inductance and stored energy at rotor angle 0° - 45° - 90°</w:t>
+            </w:r>
+            <w:r>
+              <w:rPr>
+                <w:noProof/>
+                <w:webHidden/>
+              </w:rPr>
+              <w:tab/>
+            </w:r>
+            <w:r>
+              <w:rPr>
+                <w:noProof/>
+                <w:webHidden/>
+              </w:rPr>
+              <w:fldChar w:fldCharType="begin"/>
+            </w:r>
+            <w:r>
+              <w:rPr>
+                <w:noProof/>
+                <w:webHidden/>
+              </w:rPr>
+              <w:instrText xml:space="preserve"> PAGEREF _Toc34592708 \h </w:instrText>
+            </w:r>
+            <w:r>
+              <w:rPr>
+                <w:noProof/>
+                <w:webHidden/>
+              </w:rPr>
+            </w:r>
+            <w:r>
+              <w:rPr>
+                <w:noProof/>
+                <w:webHidden/>
+              </w:rPr>
+              <w:fldChar w:fldCharType="separate"/>
+            </w:r>
+            <w:r>
+              <w:rPr>
+                <w:noProof/>
+                <w:webHidden/>
+              </w:rPr>
+              <w:t>12</w:t>
+            </w:r>
+            <w:r>
+              <w:rPr>
+                <w:noProof/>
+                <w:webHidden/>
+              </w:rPr>
+              <w:fldChar w:fldCharType="end"/>
+            </w:r>
+          </w:hyperlink>
+        </w:p>
+        <w:p>
+          <w:pPr>
+            <w:pStyle w:val="TOC2"/>
+            <w:tabs>
+              <w:tab w:val="left" w:pos="1320"/>
+            </w:tabs>
+            <w:rPr>
+              <w:rFonts w:eastAsiaTheme="minorEastAsia"/>
+              <w:noProof/>
+            </w:rPr>
+          </w:pPr>
+          <w:hyperlink w:anchor="_Toc34592709" w:history="1">
+            <w:r>
+              <w:rPr>
+                <w:rStyle w:val="Hyperlink"/>
+                <w:noProof/>
+              </w:rPr>
+              <w:t>5.3.</w:t>
+            </w:r>
+            <w:r>
+              <w:rPr>
+                <w:rFonts w:eastAsiaTheme="minorEastAsia"/>
+                <w:noProof/>
+              </w:rPr>
+              <w:tab/>
+            </w:r>
+            <w:r>
+              <w:rPr>
+                <w:rStyle w:val="Hyperlink"/>
+                <w:noProof/>
+              </w:rPr>
+              <w:t>Analytical results and FEA results comparison</w:t>
+            </w:r>
+            <w:r>
+              <w:rPr>
+                <w:noProof/>
+                <w:webHidden/>
+              </w:rPr>
+              <w:tab/>
+            </w:r>
+            <w:r>
+              <w:rPr>
+                <w:noProof/>
+                <w:webHidden/>
+              </w:rPr>
+              <w:fldChar w:fldCharType="begin"/>
+            </w:r>
+            <w:r>
+              <w:rPr>
+                <w:noProof/>
+                <w:webHidden/>
+              </w:rPr>
+              <w:instrText xml:space="preserve"> PAGEREF _Toc34592709 \h </w:instrText>
+            </w:r>
+            <w:r>
+              <w:rPr>
+                <w:noProof/>
+                <w:webHidden/>
+              </w:rPr>
+            </w:r>
+            <w:r>
+              <w:rPr>
+                <w:noProof/>
+                <w:webHidden/>
+              </w:rPr>
+              <w:fldChar w:fldCharType="separate"/>
+            </w:r>
+            <w:r>
+              <w:rPr>
+                <w:noProof/>
+                <w:webHidden/>
+              </w:rPr>
+              <w:t>12</w:t>
+            </w:r>
+            <w:r>
+              <w:rPr>
+                <w:noProof/>
+                <w:webHidden/>
+              </w:rPr>
+              <w:fldChar w:fldCharType="end"/>
+            </w:r>
+          </w:hyperlink>
+        </w:p>
+        <w:p>
+          <w:pPr>
+            <w:pStyle w:val="TOC1"/>
+            <w:rPr>
+              <w:rFonts w:eastAsiaTheme="minorEastAsia"/>
+              <w:noProof/>
+            </w:rPr>
+          </w:pPr>
+          <w:hyperlink w:anchor="_Toc34592710" w:history="1">
+            <w:r>
+              <w:rPr>
+                <w:rStyle w:val="Hyperlink"/>
+                <w:noProof/>
+              </w:rPr>
+              <w:t>6.</w:t>
+            </w:r>
+            <w:r>
+              <w:rPr>
+                <w:rFonts w:eastAsiaTheme="minorEastAsia"/>
+                <w:noProof/>
+              </w:rPr>
+              <w:tab/>
+            </w:r>
+            <w:r>
+              <w:rPr>
+                <w:rStyle w:val="Hyperlink"/>
+                <w:noProof/>
+              </w:rPr>
+              <w:t>Question 4: Control Method</w:t>
+            </w:r>
+            <w:r>
+              <w:rPr>
+                <w:noProof/>
+                <w:webHidden/>
+              </w:rPr>
+              <w:tab/>
+            </w:r>
+            <w:r>
+              <w:rPr>
+                <w:noProof/>
+                <w:webHidden/>
+              </w:rPr>
+              <w:fldChar w:fldCharType="begin"/>
+            </w:r>
+            <w:r>
+              <w:rPr>
+                <w:noProof/>
+                <w:webHidden/>
+              </w:rPr>
+              <w:instrText xml:space="preserve"> PAGEREF _Toc34592710 \h </w:instrText>
+            </w:r>
+            <w:r>
+              <w:rPr>
+                <w:noProof/>
+                <w:webHidden/>
+              </w:rPr>
+            </w:r>
+            <w:r>
+              <w:rPr>
+                <w:noProof/>
+                <w:webHidden/>
+              </w:rPr>
+              <w:fldChar w:fldCharType="separate"/>
+            </w:r>
+            <w:r>
+              <w:rPr>
+                <w:noProof/>
+                <w:webHidden/>
+              </w:rPr>
+              <w:t>13</w:t>
+            </w:r>
+            <w:r>
+              <w:rPr>
+                <w:noProof/>
+                <w:webHidden/>
+              </w:rPr>
+              <w:fldChar w:fldCharType="end"/>
+            </w:r>
+          </w:hyperlink>
+        </w:p>
+        <w:p>
+          <w:pPr>
+            <w:pStyle w:val="TOC1"/>
+            <w:rPr>
+              <w:rFonts w:eastAsiaTheme="minorEastAsia"/>
+              <w:noProof/>
+            </w:rPr>
+          </w:pPr>
+          <w:hyperlink w:anchor="_Toc34592711" w:history="1">
+            <w:r>
+              <w:rPr>
+                <w:rStyle w:val="Hyperlink"/>
+                <w:noProof/>
+              </w:rPr>
+              <w:t>7.</w:t>
+            </w:r>
+            <w:r>
+              <w:rPr>
+                <w:rFonts w:eastAsiaTheme="minorEastAsia"/>
+                <w:noProof/>
+              </w:rPr>
+              <w:tab/>
+            </w:r>
+            <w:r>
+              <w:rPr>
+                <w:rStyle w:val="Hyperlink"/>
+                <w:noProof/>
+              </w:rPr>
+              <w:t>Question 5: Motion Animation</w:t>
+            </w:r>
+            <w:r>
+              <w:rPr>
+                <w:noProof/>
+                <w:webHidden/>
+              </w:rPr>
+              <w:tab/>
+            </w:r>
+            <w:r>
+              <w:rPr>
+                <w:noProof/>
+                <w:webHidden/>
+              </w:rPr>
+              <w:fldChar w:fldCharType="begin"/>
+            </w:r>
+            <w:r>
+              <w:rPr>
+                <w:noProof/>
+                <w:webHidden/>
+              </w:rPr>
+              <w:instrText xml:space="preserve"> PAGEREF _Toc34592711 \h </w:instrText>
+            </w:r>
+            <w:r>
+              <w:rPr>
+                <w:noProof/>
+                <w:webHidden/>
+              </w:rPr>
+            </w:r>
+            <w:r>
+              <w:rPr>
+                <w:noProof/>
+                <w:webHidden/>
+              </w:rPr>
+              <w:fldChar w:fldCharType="separate"/>
+            </w:r>
+            <w:r>
+              <w:rPr>
+                <w:noProof/>
+                <w:webHidden/>
+              </w:rPr>
+              <w:t>13</w:t>
+            </w:r>
+            <w:r>
+              <w:rPr>
+                <w:noProof/>
+                <w:webHidden/>
+              </w:rPr>
+              <w:fldChar w:fldCharType="end"/>
+            </w:r>
+          </w:hyperlink>
+        </w:p>
+        <w:p>
+          <w:pPr>
+            <w:pStyle w:val="TOC1"/>
+            <w:rPr>
+              <w:rFonts w:eastAsiaTheme="minorEastAsia"/>
+              <w:noProof/>
+            </w:rPr>
+          </w:pPr>
+          <w:hyperlink w:anchor="_Toc34592712" w:history="1">
+            <w:r>
+              <w:rPr>
+                <w:rStyle w:val="Hyperlink"/>
+                <w:noProof/>
+              </w:rPr>
+              <w:t>8.</w:t>
+            </w:r>
+            <w:r>
+              <w:rPr>
+                <w:rFonts w:eastAsiaTheme="minorEastAsia"/>
+                <w:noProof/>
+              </w:rPr>
+              <w:tab/>
+            </w:r>
+            <w:r>
+              <w:rPr>
+                <w:rStyle w:val="Hyperlink"/>
+                <w:noProof/>
+              </w:rPr>
+              <w:t>References</w:t>
+            </w:r>
+            <w:r>
+              <w:rPr>
+                <w:noProof/>
+                <w:webHidden/>
+              </w:rPr>
+              <w:tab/>
+            </w:r>
+            <w:r>
+              <w:rPr>
+                <w:noProof/>
+                <w:webHidden/>
+              </w:rPr>
+              <w:fldChar w:fldCharType="begin"/>
+            </w:r>
+            <w:r>
+              <w:rPr>
+                <w:noProof/>
+                <w:webHidden/>
+              </w:rPr>
+              <w:instrText xml:space="preserve"> PAGEREF _Toc34592712 \h </w:instrText>
+            </w:r>
+            <w:r>
+              <w:rPr>
+                <w:noProof/>
+                <w:webHidden/>
+              </w:rPr>
+            </w:r>
+            <w:r>
+              <w:rPr>
+                <w:noProof/>
+                <w:webHidden/>
+              </w:rPr>
+              <w:fldChar w:fldCharType="separate"/>
+            </w:r>
+            <w:r>
+              <w:rPr>
+                <w:noProof/>
+                <w:webHidden/>
+              </w:rPr>
+              <w:t>13</w:t>
             </w:r>
             <w:r>
               <w:rPr>
@@ -437,6 +1619,8 @@
         <w:p>
           <w:r>
             <w:rPr>
+              <w:b/>
+              <w:bCs/>
               <w:noProof/>
             </w:rPr>
             <w:fldChar w:fldCharType="end"/>
@@ -445,51 +1629,80 @@
       </w:sdtContent>
     </w:sdt>
     <w:p>
-      <w:r>
-        <w:br w:type="page"/>
-      </w:r>
+      <w:pPr>
+        <w:pStyle w:val="Heading1"/>
+        <w:numPr>
+          <w:ilvl w:val="0"/>
+          <w:numId w:val="0"/>
+        </w:numPr>
+        <w:jc w:val="left"/>
+      </w:pPr>
     </w:p>
     <w:p>
+      <w:r>
+        <w:br w:type="page"/>
+      </w:r>
+    </w:p>
+    <w:p>
       <w:pPr>
         <w:pStyle w:val="Heading1"/>
       </w:pPr>
-      <w:bookmarkStart w:id="1" w:name="_Toc34480513"/>
+      <w:bookmarkStart w:id="0" w:name="_Toc34579651"/>
+      <w:bookmarkStart w:id="1" w:name="_Toc34592697"/>
       <w:r>
         <w:lastRenderedPageBreak/>
         <w:t>Introduction</w:t>
       </w:r>
+      <w:bookmarkEnd w:id="0"/>
       <w:bookmarkEnd w:id="1"/>
     </w:p>
     <w:p>
+      <w:pPr>
+        <w:ind w:firstLine="720"/>
+      </w:pPr>
       <w:r>
         <w:t>In this project</w:t>
       </w:r>
       <w:r>
-        <w:t>, a simple electrical machine will be examined</w:t>
-      </w:r>
-      <w:r>
-        <w:t>.</w:t>
+        <w:t xml:space="preserve">, </w:t>
+      </w:r>
+      <w:r>
+        <w:t xml:space="preserve">characteristics of </w:t>
+      </w:r>
+      <w:r>
+        <w:t xml:space="preserve">a simple electrical machine will be </w:t>
+      </w:r>
+      <w:r>
+        <w:t xml:space="preserve">analyzed. </w:t>
+      </w:r>
+      <w:r>
+        <w:t>The analysis procedure has started with analytical calculation</w:t>
+      </w:r>
+      <w:r>
+        <w:t xml:space="preserve"> assuming ideal conditions, such as assuming ideal materials, homogeneous flux distribution etc.</w:t>
       </w:r>
       <w:r>
         <w:t xml:space="preserve"> </w:t>
       </w:r>
       <w:r>
-        <w:t xml:space="preserve">The aspects of the electrical machine </w:t>
-      </w:r>
-      <w:r>
-        <w:t>are</w:t>
-      </w:r>
-      <w:r>
-        <w:t xml:space="preserve"> provided in Figure 1</w:t>
-      </w:r>
-      <w:r>
-        <w:t xml:space="preserve">. It is aimed to observe the flux density, torque, inductance reluctance etc. variation with the rotational part position. The analysis procedure has started with analytical calculation. </w:t>
-      </w:r>
-      <w:r>
-        <w:t>In order to verify the analytical calculations, ANSYS Maxwell is used as</w:t>
-      </w:r>
-      <w:r>
-        <w:t xml:space="preserve"> FEA tool. </w:t>
+        <w:t xml:space="preserve">After obtaining torque and inductance values using analytical results, </w:t>
+      </w:r>
+      <w:r>
+        <w:t>ANSYS Maxwell is used as</w:t>
+      </w:r>
+      <w:r>
+        <w:t xml:space="preserve"> FEA tool</w:t>
+      </w:r>
+      <w:r>
+        <w:t xml:space="preserve"> is used for verification. Using ANSYS Maxwell, first a material with linear permeability and no saturation limit is used, then the results are compared with a material which has a nonlinear permeability and saturation limit. </w:t>
+      </w:r>
+    </w:p>
+    <w:p>
+      <w:pPr>
+        <w:ind w:firstLine="720"/>
+      </w:pPr>
+      <w:r>
+        <w:t>The aspects of the electrical machine are provided in Figure 1. It is aimed to observe the flux density, torque, inductance reluctance etc. variation with the rotational part position.</w:t>
       </w:r>
     </w:p>
     <w:p>
@@ -501,7 +1714,7 @@
           <w:noProof/>
         </w:rPr>
         <w:drawing>
-          <wp:inline distT="0" distB="0" distL="0" distR="0" wp14:anchorId="7FE89AF3" wp14:editId="198D5151">
+          <wp:inline distT="0" distB="0" distL="0" distR="0" wp14:anchorId="654F22E7" wp14:editId="27FAD249">
             <wp:extent cx="4190337" cy="3738955"/>
             <wp:effectExtent l="0" t="0" r="1270" b="0"/>
             <wp:docPr id="3" name="Picture 3" descr="dimensions"/>
@@ -518,7 +1731,7 @@
                     </pic:cNvPicPr>
                   </pic:nvPicPr>
                   <pic:blipFill>
-                    <a:blip r:embed="rId8" cstate="print">
+                    <a:blip r:embed="rId10" cstate="print">
                       <a:extLst>
                         <a:ext uri="{28A0092B-C50C-407E-A947-70E740481C1C}">
                           <a14:useLocalDpi xmlns:a14="http://schemas.microsoft.com/office/drawing/2010/main" val="0"/>
@@ -577,7 +1790,10 @@
         <w:fldChar w:fldCharType="end"/>
       </w:r>
       <w:r>
-        <w:t>: Machine 2D Drawing TODO refer</w:t>
+        <w:t xml:space="preserve">: Machine 2D Drawing </w:t>
+      </w:r>
+      <w:r>
+        <w:t>[1]</w:t>
       </w:r>
     </w:p>
     <w:p>
@@ -660,6 +1876,8 @@
       <w:pPr>
         <w:pStyle w:val="Heading1"/>
       </w:pPr>
+      <w:bookmarkStart w:id="2" w:name="_Toc34579652"/>
+      <w:bookmarkStart w:id="3" w:name="_Toc34592698"/>
       <w:r>
         <w:lastRenderedPageBreak/>
         <w:t xml:space="preserve">Question </w:t>
@@ -667,11 +1885,15 @@
       <w:r>
         <w:t>1: Analytical Modeling</w:t>
       </w:r>
+      <w:bookmarkEnd w:id="2"/>
+      <w:bookmarkEnd w:id="3"/>
     </w:p>
     <w:p>
       <w:pPr>
         <w:pStyle w:val="Heading2"/>
       </w:pPr>
+      <w:bookmarkStart w:id="4" w:name="_Toc34579653"/>
+      <w:bookmarkStart w:id="5" w:name="_Toc34592699"/>
       <w:r>
         <w:t>Reluctance as</w:t>
       </w:r>
@@ -681,8 +1903,13 @@
       <w:r>
         <w:t>erivation</w:t>
       </w:r>
+      <w:bookmarkEnd w:id="4"/>
+      <w:bookmarkEnd w:id="5"/>
     </w:p>
     <w:p>
+      <w:pPr>
+        <w:ind w:firstLine="720"/>
+      </w:pPr>
       <w:r>
         <w:t xml:space="preserve">In order to simplify the </w:t>
       </w:r>
@@ -729,7 +1956,7 @@
           <w:noProof/>
         </w:rPr>
         <w:drawing>
-          <wp:inline distT="0" distB="0" distL="0" distR="0">
+          <wp:inline distT="0" distB="0" distL="0" distR="0" wp14:anchorId="5C61F03E" wp14:editId="344A5D6E">
             <wp:extent cx="4368800" cy="3257655"/>
             <wp:effectExtent l="0" t="0" r="0" b="0"/>
             <wp:docPr id="4" name="Picture 4"/>
@@ -746,7 +1973,7 @@
                     </pic:cNvPicPr>
                   </pic:nvPicPr>
                   <pic:blipFill>
-                    <a:blip r:embed="rId9">
+                    <a:blip r:embed="rId11">
                       <a:extLst>
                         <a:ext uri="{28A0092B-C50C-407E-A947-70E740481C1C}">
                           <a14:useLocalDpi xmlns:a14="http://schemas.microsoft.com/office/drawing/2010/main" val="0"/>
@@ -809,6 +2036,9 @@
       </w:r>
     </w:p>
     <w:p>
+      <w:pPr>
+        <w:ind w:firstLine="720"/>
+      </w:pPr>
       <w:r>
         <w:t>These assumptions led to simple expressions for the reluctance seen by the source. Three formulas are derived for 0</w:t>
       </w:r>
@@ -828,13 +2058,22 @@
         <w:t>°</w:t>
       </w:r>
       <w:r>
-        <w:t>-102.36</w:t>
+        <w:t>-102.</w:t>
+      </w:r>
+      <w:r>
+        <w:t>64</w:t>
       </w:r>
       <w:r>
         <w:t>°</w:t>
       </w:r>
       <w:r>
-        <w:t>, 102.36-180</w:t>
+        <w:t>, 102.</w:t>
+      </w:r>
+      <w:r>
+        <w:t>64</w:t>
+      </w:r>
+      <w:r>
+        <w:t>-180</w:t>
       </w:r>
       <w:r>
         <w:t>°</w:t>
@@ -858,9 +2097,9 @@
           <w:noProof/>
         </w:rPr>
         <w:drawing>
-          <wp:inline distT="0" distB="0" distL="0" distR="0" wp14:anchorId="53410F53" wp14:editId="01F5BD25">
-            <wp:extent cx="4159250" cy="2277049"/>
-            <wp:effectExtent l="0" t="0" r="0" b="9525"/>
+          <wp:inline distT="0" distB="0" distL="0" distR="0" wp14:anchorId="23EF15D0" wp14:editId="5144C251">
+            <wp:extent cx="3865163" cy="2116047"/>
+            <wp:effectExtent l="0" t="0" r="2540" b="0"/>
             <wp:docPr id="5" name="Picture 5"/>
             <wp:cNvGraphicFramePr>
               <a:graphicFrameLocks xmlns:a="http://schemas.openxmlformats.org/drawingml/2006/main" noChangeAspect="1"/>
@@ -875,7 +2114,7 @@
                     </pic:cNvPicPr>
                   </pic:nvPicPr>
                   <pic:blipFill>
-                    <a:blip r:embed="rId10" cstate="print">
+                    <a:blip r:embed="rId12" cstate="print">
                       <a:extLst>
                         <a:ext uri="{28A0092B-C50C-407E-A947-70E740481C1C}">
                           <a14:useLocalDpi xmlns:a14="http://schemas.microsoft.com/office/drawing/2010/main" val="0"/>
@@ -890,7 +2129,7 @@
                   <pic:spPr bwMode="auto">
                     <a:xfrm>
                       <a:off x="0" y="0"/>
-                      <a:ext cx="4175187" cy="2285774"/>
+                      <a:ext cx="3895216" cy="2132500"/>
                     </a:xfrm>
                     <a:prstGeom prst="rect">
                       <a:avLst/>
@@ -957,11 +2196,11 @@
       <w:r>
         <w:t>-77.36</w:t>
       </w:r>
-      <w:bookmarkStart w:id="2" w:name="_Hlk34486659"/>
+      <w:bookmarkStart w:id="6" w:name="_Hlk34486659"/>
       <w:r>
         <w:t>°</w:t>
       </w:r>
-      <w:bookmarkEnd w:id="2"/>
+      <w:bookmarkEnd w:id="6"/>
       <w:r>
         <w:t xml:space="preserve"> degrees, the flux shared between two radial parts. During the reluctance calculations in this regio</w:t>
       </w:r>
@@ -1327,16 +2566,7 @@
                       <w:rPr>
                         <w:rFonts w:ascii="Cambria Math" w:hAnsi="Cambria Math"/>
                       </w:rPr>
-                      <m:t>(</m:t>
-                    </m:r>
-                    <m:r>
-                      <m:rPr>
-                        <m:sty m:val="p"/>
-                      </m:rPr>
-                      <w:rPr>
-                        <w:rFonts w:ascii="Cambria Math" w:hAnsi="Cambria Math"/>
-                      </w:rPr>
-                      <m:t>77.36</m:t>
+                      <m:t>(77.36</m:t>
                     </m:r>
                   </m:e>
                   <m:sup>
@@ -1514,16 +2744,7 @@
           <w:rPr>
             <w:rFonts w:ascii="Cambria Math" w:hAnsi="Cambria Math"/>
           </w:rPr>
-          <m:t>=</m:t>
-        </m:r>
-        <m:r>
-          <m:rPr>
-            <m:sty m:val="p"/>
-          </m:rPr>
-          <w:rPr>
-            <w:rFonts w:ascii="Cambria Math" w:hAnsi="Cambria Math"/>
-          </w:rPr>
-          <m:t>527714*</m:t>
+          <m:t>=527714*</m:t>
         </m:r>
         <m:d>
           <m:dPr>
@@ -1642,16 +2863,7 @@
           <w:rPr>
             <w:rFonts w:ascii="Cambria Math" w:hAnsi="Cambria Math"/>
           </w:rPr>
-          <m:t xml:space="preserve"> </m:t>
-        </m:r>
-        <m:r>
-          <m:rPr>
-            <m:sty m:val="p"/>
-          </m:rPr>
-          <w:rPr>
-            <w:rFonts w:ascii="Cambria Math" w:hAnsi="Cambria Math"/>
-          </w:rPr>
-          <m:t>(</m:t>
+          <m:t xml:space="preserve"> (</m:t>
         </m:r>
         <m:f>
           <m:fPr>
@@ -1730,16 +2942,7 @@
               <w:rPr>
                 <w:rFonts w:ascii="Cambria Math" w:hAnsi="Cambria Math"/>
               </w:rPr>
-              <m:t>1</m:t>
-            </m:r>
-            <m:r>
-              <m:rPr>
-                <m:sty m:val="p"/>
-              </m:rPr>
-              <w:rPr>
-                <w:rFonts w:ascii="Cambria Math" w:hAnsi="Cambria Math"/>
-              </w:rPr>
-              <m:t>0</m:t>
+              <m:t>10</m:t>
             </m:r>
             <m:r>
               <w:rPr>
@@ -1815,16 +3018,7 @@
                   <w:rPr>
                     <w:rFonts w:ascii="Cambria Math" w:hAnsi="Cambria Math"/>
                   </w:rPr>
-                  <m:t>1</m:t>
-                </m:r>
-                <m:r>
-                  <m:rPr>
-                    <m:sty m:val="p"/>
-                  </m:rPr>
-                  <w:rPr>
-                    <w:rFonts w:ascii="Cambria Math" w:hAnsi="Cambria Math"/>
-                  </w:rPr>
-                  <m:t>0</m:t>
+                  <m:t>10</m:t>
                 </m:r>
                 <m:r>
                   <w:rPr>
@@ -1891,16 +3085,7 @@
                   <w:rPr>
                     <w:rFonts w:ascii="Cambria Math" w:hAnsi="Cambria Math"/>
                   </w:rPr>
-                  <m:t>1</m:t>
-                </m:r>
-                <m:r>
-                  <m:rPr>
-                    <m:sty m:val="p"/>
-                  </m:rPr>
-                  <w:rPr>
-                    <w:rFonts w:ascii="Cambria Math" w:hAnsi="Cambria Math"/>
-                  </w:rPr>
-                  <m:t>0</m:t>
+                  <m:t>10</m:t>
                 </m:r>
                 <m:r>
                   <w:rPr>
@@ -1937,16 +3122,7 @@
               <w:rPr>
                 <w:rFonts w:ascii="Cambria Math" w:hAnsi="Cambria Math"/>
               </w:rPr>
-              <m:t>2</m:t>
-            </m:r>
-            <m:r>
-              <m:rPr>
-                <m:sty m:val="p"/>
-              </m:rPr>
-              <w:rPr>
-                <w:rFonts w:ascii="Cambria Math" w:hAnsi="Cambria Math"/>
-              </w:rPr>
-              <m:t>.5*</m:t>
+              <m:t>2.5*</m:t>
             </m:r>
             <m:sSup>
               <m:sSupPr>
@@ -2184,25 +3360,7 @@
           <w:rPr>
             <w:rFonts w:ascii="Cambria Math" w:hAnsi="Cambria Math"/>
           </w:rPr>
-          <m:t>=</m:t>
-        </m:r>
-        <m:r>
-          <m:rPr>
-            <m:sty m:val="p"/>
-          </m:rPr>
-          <w:rPr>
-            <w:rFonts w:ascii="Cambria Math" w:hAnsi="Cambria Math"/>
-          </w:rPr>
-          <m:t>3166286</m:t>
-        </m:r>
-        <m:r>
-          <m:rPr>
-            <m:sty m:val="p"/>
-          </m:rPr>
-          <w:rPr>
-            <w:rFonts w:ascii="Cambria Math" w:hAnsi="Cambria Math"/>
-          </w:rPr>
-          <m:t>*</m:t>
+          <m:t>=3166286*</m:t>
         </m:r>
         <m:d>
           <m:dPr>
@@ -2272,16 +3430,7 @@
           <w:rPr>
             <w:rFonts w:ascii="Cambria Math" w:hAnsi="Cambria Math"/>
           </w:rPr>
-          <m:t xml:space="preserve"> </m:t>
-        </m:r>
-        <m:r>
-          <m:rPr>
-            <m:sty m:val="p"/>
-          </m:rPr>
-          <w:rPr>
-            <w:rFonts w:ascii="Cambria Math" w:hAnsi="Cambria Math"/>
-          </w:rPr>
-          <m:t>(</m:t>
+          <m:t xml:space="preserve"> (</m:t>
         </m:r>
         <m:f>
           <m:fPr>
@@ -3314,34 +4463,7 @@
           <w:rPr>
             <w:rFonts w:ascii="Cambria Math" w:hAnsi="Cambria Math"/>
           </w:rPr>
-          <m:t>=</m:t>
-        </m:r>
-        <m:r>
-          <m:rPr>
-            <m:sty m:val="p"/>
-          </m:rPr>
-          <w:rPr>
-            <w:rFonts w:ascii="Cambria Math" w:hAnsi="Cambria Math"/>
-          </w:rPr>
-          <m:t>14734531</m:t>
-        </m:r>
-        <m:r>
-          <m:rPr>
-            <m:sty m:val="p"/>
-          </m:rPr>
-          <w:rPr>
-            <w:rFonts w:ascii="Cambria Math" w:hAnsi="Cambria Math"/>
-          </w:rPr>
-          <m:t xml:space="preserve"> </m:t>
-        </m:r>
-        <m:r>
-          <m:rPr>
-            <m:sty m:val="p"/>
-          </m:rPr>
-          <w:rPr>
-            <w:rFonts w:ascii="Cambria Math" w:hAnsi="Cambria Math"/>
-          </w:rPr>
-          <m:t>(</m:t>
+          <m:t>=14734531 (</m:t>
         </m:r>
         <m:f>
           <m:fPr>
@@ -4395,28 +5517,13 @@
                   <w:rPr>
                     <w:rFonts w:ascii="Cambria Math" w:hAnsi="Cambria Math"/>
                   </w:rPr>
-                  <m:t>°</m:t>
-                </m:r>
-                <m:r>
-                  <m:rPr>
-                    <m:sty m:val="p"/>
-                  </m:rPr>
-                  <w:rPr>
-                    <w:rFonts w:ascii="Cambria Math" w:hAnsi="Cambria Math"/>
-                  </w:rPr>
-                  <m:t>-</m:t>
-                </m:r>
-                <m:r>
-                  <w:rPr>
-                    <w:rFonts w:ascii="Cambria Math" w:hAnsi="Cambria Math"/>
-                  </w:rPr>
-                  <m:t>Θ</m:t>
-                </m:r>
-                <m:r>
-                  <w:rPr>
-                    <w:rFonts w:ascii="Cambria Math" w:hAnsi="Cambria Math"/>
-                  </w:rPr>
-                  <m:t>)</m:t>
+                  <m:t>°-</m:t>
+                </m:r>
+                <m:r>
+                  <w:rPr>
+                    <w:rFonts w:ascii="Cambria Math" w:hAnsi="Cambria Math"/>
+                  </w:rPr>
+                  <m:t>Θ)</m:t>
                 </m:r>
               </m:num>
               <m:den>
@@ -4614,13 +5721,7 @@
                   <w:rPr>
                     <w:rFonts w:ascii="Cambria Math" w:hAnsi="Cambria Math"/>
                   </w:rPr>
-                  <m:t>180-</m:t>
-                </m:r>
-                <m:r>
-                  <w:rPr>
-                    <w:rFonts w:ascii="Cambria Math" w:hAnsi="Cambria Math"/>
-                  </w:rPr>
-                  <m:t>Θ</m:t>
+                  <m:t>180-Θ</m:t>
                 </m:r>
               </m:den>
             </m:f>
@@ -5178,10 +6279,14 @@
       <w:pPr>
         <w:pStyle w:val="Heading2"/>
       </w:pPr>
+      <w:bookmarkStart w:id="7" w:name="_Toc34579654"/>
+      <w:bookmarkStart w:id="8" w:name="_Toc34592700"/>
       <w:r>
         <w:lastRenderedPageBreak/>
         <w:t>Resultant torque</w:t>
       </w:r>
+      <w:bookmarkEnd w:id="7"/>
+      <w:bookmarkEnd w:id="8"/>
     </w:p>
     <w:p>
       <w:pPr>
@@ -5213,7 +6318,7 @@
           <w:noProof/>
         </w:rPr>
         <w:drawing>
-          <wp:inline distT="0" distB="0" distL="0" distR="0">
+          <wp:inline distT="0" distB="0" distL="0" distR="0" wp14:anchorId="614271F3" wp14:editId="4D1A6546">
             <wp:extent cx="4487701" cy="4097082"/>
             <wp:effectExtent l="0" t="0" r="8255" b="0"/>
             <wp:docPr id="12" name="Picture 12"/>
@@ -5230,7 +6335,7 @@
                     </pic:cNvPicPr>
                   </pic:nvPicPr>
                   <pic:blipFill>
-                    <a:blip r:embed="rId11">
+                    <a:blip r:embed="rId13">
                       <a:extLst>
                         <a:ext uri="{28A0092B-C50C-407E-A947-70E740481C1C}">
                           <a14:useLocalDpi xmlns:a14="http://schemas.microsoft.com/office/drawing/2010/main" val="0"/>
@@ -5296,19 +6401,29 @@
       <w:pPr>
         <w:pStyle w:val="Heading2"/>
       </w:pPr>
+      <w:bookmarkStart w:id="9" w:name="_Toc34579655"/>
+      <w:bookmarkStart w:id="10" w:name="_Toc34592701"/>
       <w:r>
         <w:t xml:space="preserve">Further improvements on analytical </w:t>
       </w:r>
       <w:r>
         <w:t>model</w:t>
       </w:r>
+      <w:bookmarkEnd w:id="9"/>
+      <w:bookmarkEnd w:id="10"/>
     </w:p>
     <w:p>
+      <w:pPr>
+        <w:ind w:firstLine="720"/>
+      </w:pPr>
       <w:r>
         <w:t xml:space="preserve">To improve the model, the airgap needed to be more accurately modeled. Note that, the effect of linear part is ignored in part 3.1. </w:t>
       </w:r>
     </w:p>
     <w:p>
+      <w:pPr>
+        <w:ind w:firstLine="720"/>
+      </w:pPr>
       <w:r>
         <w:t xml:space="preserve">For modeling the non-homogeneous flux distribution throughout the core, it is needed to divide the core into smaller equivalent reluctance paths and </w:t>
       </w:r>
@@ -5323,6 +6438,9 @@
       </w:r>
     </w:p>
     <w:p>
+      <w:pPr>
+        <w:ind w:firstLine="720"/>
+      </w:pPr>
       <w:r>
         <w:t xml:space="preserve">In the analytical calculations, the core flux distribution is assumed to be uniform. </w:t>
       </w:r>
@@ -5348,13 +6466,11 @@
         <w:t>, the resultant inductance may increase</w:t>
       </w:r>
       <w:r>
-        <w:t xml:space="preserve">, assuming core did not </w:t>
-      </w:r>
-      <w:proofErr w:type="spellStart"/>
-      <w:r>
-        <w:t>sature</w:t>
-      </w:r>
-      <w:proofErr w:type="spellEnd"/>
+        <w:t>, assuming core did not satur</w:t>
+      </w:r>
+      <w:r>
+        <w:t>ate</w:t>
+      </w:r>
       <w:r>
         <w:t>.</w:t>
       </w:r>
@@ -5372,18 +6488,27 @@
       <w:pPr>
         <w:pStyle w:val="Heading1"/>
       </w:pPr>
+      <w:bookmarkStart w:id="11" w:name="_Toc34579656"/>
+      <w:bookmarkStart w:id="12" w:name="_Toc34592702"/>
       <w:r>
         <w:lastRenderedPageBreak/>
         <w:t xml:space="preserve">Question 2: </w:t>
       </w:r>
-      <w:r>
-        <w:t>FEA Modelling (2D - Linear Materials)</w:t>
-      </w:r>
+      <w:bookmarkStart w:id="13" w:name="_Hlk34580201"/>
+      <w:r>
+        <w:t>FEA Modeling (2D - Linear Materials)</w:t>
+      </w:r>
+      <w:bookmarkEnd w:id="11"/>
+      <w:bookmarkEnd w:id="12"/>
     </w:p>
     <w:p>
       <w:pPr>
         <w:pStyle w:val="Heading2"/>
       </w:pPr>
+      <w:bookmarkStart w:id="14" w:name="_Toc34579657"/>
+      <w:bookmarkStart w:id="15" w:name="_Hlk34581962"/>
+      <w:bookmarkStart w:id="16" w:name="_Toc34592703"/>
+      <w:bookmarkEnd w:id="13"/>
       <w:r>
         <w:t>Flux</w:t>
       </w:r>
@@ -5418,16 +6543,19 @@
         <w:t>°</w:t>
       </w:r>
       <w:r>
-        <w:t xml:space="preserve"> - 9</w:t>
-      </w:r>
-      <w:r>
-        <w:t>0</w:t>
-      </w:r>
+        <w:t xml:space="preserve"> - 90</w:t>
+      </w:r>
+      <w:bookmarkEnd w:id="15"/>
       <w:r>
         <w:t>°</w:t>
       </w:r>
+      <w:bookmarkEnd w:id="14"/>
+      <w:bookmarkEnd w:id="16"/>
     </w:p>
     <w:p>
+      <w:pPr>
+        <w:ind w:firstLine="720"/>
+      </w:pPr>
       <w:r>
         <w:t>In this secti</w:t>
       </w:r>
@@ -5454,6 +6582,9 @@
       </w:r>
     </w:p>
     <w:p>
+      <w:pPr>
+        <w:ind w:firstLine="720"/>
+      </w:pPr>
       <w:r>
         <w:t xml:space="preserve">It is clear to see that the flux distribution is not uniform for all cases. The flux always tries to go from the lowest reluctance path, therefore these flux distributions occur. </w:t>
       </w:r>
@@ -5492,6 +6623,9 @@
       </w:r>
     </w:p>
     <w:p>
+      <w:pPr>
+        <w:ind w:firstLine="720"/>
+      </w:pPr>
       <w:r>
         <w:t>At 45</w:t>
       </w:r>
@@ -5521,6 +6655,9 @@
       </w:r>
     </w:p>
     <w:p>
+      <w:pPr>
+        <w:ind w:firstLine="720"/>
+      </w:pPr>
       <w:r>
         <w:t>At 90</w:t>
       </w:r>
@@ -5544,11 +6681,10 @@
       <w:pPr>
         <w:pStyle w:val="Heading2"/>
       </w:pPr>
-      <w:r>
-        <w:t xml:space="preserve">Inductance and stored energy at rotor angle </w:t>
-      </w:r>
-      <w:r>
-        <w:t>0</w:t>
+      <w:bookmarkStart w:id="17" w:name="_Toc34579658"/>
+      <w:bookmarkStart w:id="18" w:name="_Toc34592704"/>
+      <w:r>
+        <w:t>Inductance and stored energy at rotor angle 0</w:t>
       </w:r>
       <w:r>
         <w:t>°</w:t>
@@ -5565,13 +6701,15 @@
       <w:r>
         <w:t>°</w:t>
       </w:r>
+      <w:bookmarkEnd w:id="17"/>
+      <w:bookmarkEnd w:id="18"/>
     </w:p>
     <w:p>
-      <w:r>
-        <w:t xml:space="preserve">Inductance and stored energy results are given in Table 1. It can be seen that at </w:t>
-      </w:r>
-      <w:r>
-        <w:t>0</w:t>
+      <w:pPr>
+        <w:ind w:firstLine="720"/>
+      </w:pPr>
+      <w:r>
+        <w:t>Inductance and stored energy results are given in Table 1. It can be seen that at 0</w:t>
       </w:r>
       <w:r>
         <w:t>°</w:t>
@@ -5624,6 +6762,9 @@
       </w:r>
       <w:r>
         <w:t>: Inductance and stored energy FEA results</w:t>
+      </w:r>
+      <w:r>
+        <w:t xml:space="preserve"> for linear material</w:t>
       </w:r>
     </w:p>
     <w:tbl>
@@ -5650,8 +6791,14 @@
               </w:tabs>
               <w:ind w:firstLine="0"/>
               <w:jc w:val="center"/>
+              <w:rPr>
+                <w:b/>
+              </w:rPr>
             </w:pPr>
             <w:r>
+              <w:rPr>
+                <w:b/>
+              </w:rPr>
               <w:t>Rotor angle</w:t>
             </w:r>
           </w:p>
@@ -5664,8 +6811,14 @@
             <w:pPr>
               <w:ind w:firstLine="0"/>
               <w:jc w:val="center"/>
+              <w:rPr>
+                <w:b/>
+              </w:rPr>
             </w:pPr>
             <w:r>
+              <w:rPr>
+                <w:b/>
+              </w:rPr>
               <w:t>Inductance</w:t>
             </w:r>
           </w:p>
@@ -5673,16 +6826,28 @@
             <w:pPr>
               <w:ind w:firstLine="0"/>
               <w:jc w:val="center"/>
+              <w:rPr>
+                <w:b/>
+              </w:rPr>
             </w:pPr>
             <w:r>
+              <w:rPr>
+                <w:b/>
+              </w:rPr>
               <w:t>(</w:t>
             </w:r>
             <w:proofErr w:type="spellStart"/>
             <w:r>
+              <w:rPr>
+                <w:b/>
+              </w:rPr>
               <w:t>mH</w:t>
             </w:r>
             <w:proofErr w:type="spellEnd"/>
             <w:r>
+              <w:rPr>
+                <w:b/>
+              </w:rPr>
               <w:t>)</w:t>
             </w:r>
           </w:p>
@@ -5695,11 +6860,20 @@
             <w:pPr>
               <w:ind w:firstLine="0"/>
               <w:jc w:val="center"/>
+              <w:rPr>
+                <w:b/>
+              </w:rPr>
             </w:pPr>
             <w:r>
+              <w:rPr>
+                <w:b/>
+              </w:rPr>
               <w:t xml:space="preserve">Stored Energy </w:t>
             </w:r>
             <w:r>
+              <w:rPr>
+                <w:b/>
+              </w:rPr>
               <w:t>(J)</w:t>
             </w:r>
           </w:p>
@@ -5707,12 +6881,15 @@
             <w:pPr>
               <w:ind w:firstLine="0"/>
               <w:jc w:val="center"/>
+              <w:rPr>
+                <w:b/>
+              </w:rPr>
             </w:pPr>
             <w:r>
-              <w:t>(Volume integral</w:t>
-            </w:r>
-            <w:r>
-              <w:t>)</w:t>
+              <w:rPr>
+                <w:b/>
+              </w:rPr>
+              <w:t>(Volume integral)</w:t>
             </w:r>
           </w:p>
         </w:tc>
@@ -5724,11 +6901,20 @@
             <w:pPr>
               <w:ind w:firstLine="0"/>
               <w:jc w:val="center"/>
+              <w:rPr>
+                <w:b/>
+              </w:rPr>
             </w:pPr>
             <w:r>
+              <w:rPr>
+                <w:b/>
+              </w:rPr>
               <w:t>Stored Energy</w:t>
             </w:r>
             <w:r>
+              <w:rPr>
+                <w:b/>
+              </w:rPr>
               <w:t xml:space="preserve"> (J)</w:t>
             </w:r>
           </w:p>
@@ -5736,23 +6922,34 @@
             <w:pPr>
               <w:ind w:firstLine="0"/>
               <w:jc w:val="center"/>
+              <w:rPr>
+                <w:b/>
+              </w:rPr>
             </w:pPr>
             <w:r>
+              <w:rPr>
+                <w:b/>
+              </w:rPr>
               <w:t>(0.5*I</w:t>
             </w:r>
             <w:r>
               <w:rPr>
+                <w:b/>
                 <w:vertAlign w:val="subscript"/>
               </w:rPr>
               <w:t>dc</w:t>
             </w:r>
             <w:r>
               <w:rPr>
+                <w:b/>
                 <w:vertAlign w:val="superscript"/>
               </w:rPr>
               <w:t>2</w:t>
             </w:r>
             <w:r>
+              <w:rPr>
+                <w:b/>
+              </w:rPr>
               <w:t>*L)</w:t>
             </w:r>
           </w:p>
@@ -5888,10 +7085,7 @@
               <w:jc w:val="center"/>
             </w:pPr>
             <w:r>
-              <w:t>9</w:t>
-            </w:r>
-            <w:r>
-              <w:t>0</w:t>
+              <w:t>90</w:t>
             </w:r>
             <w:r>
               <w:t>°</w:t>
@@ -5955,7 +7149,7 @@
         </w:rPr>
         <w:lastRenderedPageBreak/>
         <w:drawing>
-          <wp:inline distT="0" distB="0" distL="0" distR="0">
+          <wp:inline distT="0" distB="0" distL="0" distR="0" wp14:anchorId="08ABFAC9" wp14:editId="48C0A804">
             <wp:extent cx="5895833" cy="7355592"/>
             <wp:effectExtent l="0" t="0" r="0" b="0"/>
             <wp:docPr id="16" name="Picture 16"/>
@@ -5972,7 +7166,7 @@
                     </pic:cNvPicPr>
                   </pic:nvPicPr>
                   <pic:blipFill>
-                    <a:blip r:embed="rId12" cstate="print">
+                    <a:blip r:embed="rId14" cstate="print">
                       <a:extLst>
                         <a:ext uri="{28A0092B-C50C-407E-A947-70E740481C1C}">
                           <a14:useLocalDpi xmlns:a14="http://schemas.microsoft.com/office/drawing/2010/main" val="0"/>
@@ -6090,11 +7284,17 @@
       <w:pPr>
         <w:pStyle w:val="Heading2"/>
       </w:pPr>
+      <w:bookmarkStart w:id="19" w:name="_Toc34579659"/>
+      <w:bookmarkStart w:id="20" w:name="_Hlk34590951"/>
+      <w:bookmarkStart w:id="21" w:name="_Toc34592705"/>
       <w:r>
         <w:lastRenderedPageBreak/>
         <w:t>Analytical results and FEA results comparison</w:t>
       </w:r>
+      <w:bookmarkEnd w:id="19"/>
+      <w:bookmarkEnd w:id="21"/>
     </w:p>
+    <w:bookmarkEnd w:id="20"/>
     <w:p>
       <w:pPr>
         <w:ind w:firstLine="720"/>
@@ -6120,8 +7320,6 @@
       <w:r>
         <w:t>s</w:t>
       </w:r>
-      <w:bookmarkStart w:id="3" w:name="_GoBack"/>
-      <w:bookmarkEnd w:id="3"/>
       <w:r>
         <w:t>.</w:t>
       </w:r>
@@ -6136,7 +7334,7 @@
           <w:noProof/>
         </w:rPr>
         <w:drawing>
-          <wp:inline distT="0" distB="0" distL="0" distR="0">
+          <wp:inline distT="0" distB="0" distL="0" distR="0" wp14:anchorId="698FBB6D" wp14:editId="4A16446D">
             <wp:extent cx="5124450" cy="3311913"/>
             <wp:effectExtent l="0" t="0" r="0" b="3175"/>
             <wp:docPr id="21" name="Picture 21"/>
@@ -6153,7 +7351,7 @@
                     </pic:cNvPicPr>
                   </pic:nvPicPr>
                   <pic:blipFill>
-                    <a:blip r:embed="rId13">
+                    <a:blip r:embed="rId15">
                       <a:extLst>
                         <a:ext uri="{28A0092B-C50C-407E-A947-70E740481C1C}">
                           <a14:useLocalDpi xmlns:a14="http://schemas.microsoft.com/office/drawing/2010/main" val="0"/>
@@ -6212,17 +7410,1354 @@
         <w:fldChar w:fldCharType="end"/>
       </w:r>
       <w:r>
-        <w:t>: Analytical &amp; FEA results for inductance and torque</w:t>
-      </w:r>
+        <w:t>: Analytical</w:t>
+      </w:r>
+      <w:r>
+        <w:t xml:space="preserve"> results and</w:t>
+      </w:r>
+      <w:r>
+        <w:t xml:space="preserve"> FEA results</w:t>
+      </w:r>
+      <w:r>
+        <w:t xml:space="preserve"> (</w:t>
+      </w:r>
+      <w:r>
+        <w:t>linear material</w:t>
+      </w:r>
+      <w:r>
+        <w:t>)</w:t>
+      </w:r>
+      <w:r>
+        <w:t xml:space="preserve"> for inductance and torque</w:t>
+      </w:r>
+    </w:p>
+    <w:p>
+      <w:pPr>
+        <w:ind w:firstLine="0"/>
+        <w:jc w:val="left"/>
+      </w:pPr>
+      <w:r>
+        <w:br w:type="page"/>
+      </w:r>
+    </w:p>
+    <w:p>
+      <w:pPr>
+        <w:pStyle w:val="Heading1"/>
+      </w:pPr>
+      <w:bookmarkStart w:id="22" w:name="_Toc34592706"/>
+      <w:r>
+        <w:lastRenderedPageBreak/>
+        <w:t xml:space="preserve">Question 3: </w:t>
+      </w:r>
+      <w:r>
+        <w:t xml:space="preserve">FEA Modeling (2D - </w:t>
+      </w:r>
+      <w:r>
+        <w:t>Nonl</w:t>
+      </w:r>
+      <w:r>
+        <w:t>inear Materials)</w:t>
+      </w:r>
+      <w:bookmarkEnd w:id="22"/>
+    </w:p>
+    <w:p>
+      <w:pPr>
+        <w:pStyle w:val="Heading2"/>
+      </w:pPr>
+      <w:bookmarkStart w:id="23" w:name="_Toc34592707"/>
+      <w:r>
+        <w:t>Flux density distributions at rotor angle 0° - 45° - 90°</w:t>
+      </w:r>
+      <w:bookmarkEnd w:id="23"/>
+    </w:p>
+    <w:p>
+      <w:pPr>
+        <w:ind w:firstLine="720"/>
+      </w:pPr>
+      <w:r>
+        <w:t xml:space="preserve">In this section, </w:t>
+      </w:r>
+      <w:r>
+        <w:t>a</w:t>
+      </w:r>
+      <w:r>
+        <w:t xml:space="preserve"> material named as M19_26G is us</w:t>
+      </w:r>
+      <w:r>
+        <w:t>ed for analysis</w:t>
+      </w:r>
+      <w:r>
+        <w:t>. The B-H curve of the material is provided in Figure 6.</w:t>
+      </w:r>
+      <w:r>
+        <w:t xml:space="preserve"> </w:t>
+      </w:r>
+    </w:p>
+    <w:p>
+      <w:pPr>
+        <w:keepNext/>
+        <w:jc w:val="center"/>
+      </w:pPr>
+      <w:r>
+        <w:rPr>
+          <w:noProof/>
+        </w:rPr>
+        <w:drawing>
+          <wp:inline distT="0" distB="0" distL="0" distR="0" wp14:anchorId="2335E874" wp14:editId="6623639C">
+            <wp:extent cx="4073733" cy="3345208"/>
+            <wp:effectExtent l="0" t="0" r="3175" b="7620"/>
+            <wp:docPr id="7" name="Picture 7"/>
+            <wp:cNvGraphicFramePr>
+              <a:graphicFrameLocks xmlns:a="http://schemas.openxmlformats.org/drawingml/2006/main" noChangeAspect="1"/>
+            </wp:cNvGraphicFramePr>
+            <a:graphic xmlns:a="http://schemas.openxmlformats.org/drawingml/2006/main">
+              <a:graphicData uri="http://schemas.openxmlformats.org/drawingml/2006/picture">
+                <pic:pic xmlns:pic="http://schemas.openxmlformats.org/drawingml/2006/picture">
+                  <pic:nvPicPr>
+                    <pic:cNvPr id="0" name="Picture 2"/>
+                    <pic:cNvPicPr>
+                      <a:picLocks noChangeAspect="1" noChangeArrowheads="1"/>
+                    </pic:cNvPicPr>
+                  </pic:nvPicPr>
+                  <pic:blipFill>
+                    <a:blip r:embed="rId16" cstate="print">
+                      <a:extLst>
+                        <a:ext uri="{28A0092B-C50C-407E-A947-70E740481C1C}">
+                          <a14:useLocalDpi xmlns:a14="http://schemas.microsoft.com/office/drawing/2010/main" val="0"/>
+                        </a:ext>
+                      </a:extLst>
+                    </a:blip>
+                    <a:srcRect/>
+                    <a:stretch>
+                      <a:fillRect/>
+                    </a:stretch>
+                  </pic:blipFill>
+                  <pic:spPr bwMode="auto">
+                    <a:xfrm>
+                      <a:off x="0" y="0"/>
+                      <a:ext cx="4087052" cy="3356145"/>
+                    </a:xfrm>
+                    <a:prstGeom prst="rect">
+                      <a:avLst/>
+                    </a:prstGeom>
+                    <a:noFill/>
+                    <a:ln>
+                      <a:noFill/>
+                    </a:ln>
+                  </pic:spPr>
+                </pic:pic>
+              </a:graphicData>
+            </a:graphic>
+          </wp:inline>
+        </w:drawing>
+      </w:r>
+    </w:p>
+    <w:p>
+      <w:pPr>
+        <w:pStyle w:val="Caption"/>
+        <w:jc w:val="center"/>
+      </w:pPr>
+      <w:r>
+        <w:t xml:space="preserve">Figure </w:t>
+      </w:r>
+      <w:r>
+        <w:fldChar w:fldCharType="begin"/>
+      </w:r>
+      <w:r>
+        <w:instrText xml:space="preserve"> SEQ Figure \* ARABIC </w:instrText>
+      </w:r>
+      <w:r>
+        <w:fldChar w:fldCharType="separate"/>
+      </w:r>
+      <w:r>
+        <w:rPr>
+          <w:noProof/>
+        </w:rPr>
+        <w:t>7</w:t>
+      </w:r>
+      <w:r>
+        <w:fldChar w:fldCharType="end"/>
+      </w:r>
+      <w:r>
+        <w:t>: M19_26G material B-H curve</w:t>
+      </w:r>
+    </w:p>
+    <w:p>
+      <w:pPr>
+        <w:ind w:firstLine="720"/>
+      </w:pPr>
+      <w:r>
+        <w:t xml:space="preserve">Flux density distribution and flux density vector distribution of the material is provided in Figure 8, whereas the comparison of flux density vectors of linear and nonlinear materials </w:t>
+      </w:r>
+      <w:r>
+        <w:t>is</w:t>
+      </w:r>
+      <w:r>
+        <w:t xml:space="preserve"> provided in Figure 9. </w:t>
+      </w:r>
+    </w:p>
+    <w:p>
+      <w:pPr>
+        <w:ind w:firstLine="720"/>
+      </w:pPr>
+      <w:r>
+        <w:t>It can be seen from figure 9 that the flux is more distributed on the core with linear material. The reason is that since the material saturates above some flux density value, the flux tries to flow through more non-saturated (i.e. low reluctance) paths. Moreover, the saturation effect reduces the overall red area</w:t>
+      </w:r>
+      <w:r>
+        <w:t xml:space="preserve">s on the flux density graph, since as flux density increases equivalent reluctance of the material increases. Above some flux density value, the core’s relative permeability is close to that of air. </w:t>
+      </w:r>
+    </w:p>
+    <w:p/>
+    <w:p>
+      <w:pPr>
+        <w:keepNext/>
+        <w:jc w:val="center"/>
+      </w:pPr>
+      <w:r>
+        <w:rPr>
+          <w:noProof/>
+        </w:rPr>
+        <w:lastRenderedPageBreak/>
+        <w:drawing>
+          <wp:inline distT="0" distB="0" distL="0" distR="0" wp14:anchorId="6ED62A96" wp14:editId="292CC038">
+            <wp:extent cx="6149829" cy="7617125"/>
+            <wp:effectExtent l="0" t="0" r="3810" b="3175"/>
+            <wp:docPr id="6" name="Picture 6"/>
+            <wp:cNvGraphicFramePr>
+              <a:graphicFrameLocks xmlns:a="http://schemas.openxmlformats.org/drawingml/2006/main" noChangeAspect="1"/>
+            </wp:cNvGraphicFramePr>
+            <a:graphic xmlns:a="http://schemas.openxmlformats.org/drawingml/2006/main">
+              <a:graphicData uri="http://schemas.openxmlformats.org/drawingml/2006/picture">
+                <pic:pic xmlns:pic="http://schemas.openxmlformats.org/drawingml/2006/picture">
+                  <pic:nvPicPr>
+                    <pic:cNvPr id="0" name="Picture 1"/>
+                    <pic:cNvPicPr>
+                      <a:picLocks noChangeAspect="1" noChangeArrowheads="1"/>
+                    </pic:cNvPicPr>
+                  </pic:nvPicPr>
+                  <pic:blipFill>
+                    <a:blip r:embed="rId17" cstate="print">
+                      <a:extLst>
+                        <a:ext uri="{28A0092B-C50C-407E-A947-70E740481C1C}">
+                          <a14:useLocalDpi xmlns:a14="http://schemas.microsoft.com/office/drawing/2010/main" val="0"/>
+                        </a:ext>
+                      </a:extLst>
+                    </a:blip>
+                    <a:srcRect/>
+                    <a:stretch>
+                      <a:fillRect/>
+                    </a:stretch>
+                  </pic:blipFill>
+                  <pic:spPr bwMode="auto">
+                    <a:xfrm>
+                      <a:off x="0" y="0"/>
+                      <a:ext cx="6152373" cy="7620276"/>
+                    </a:xfrm>
+                    <a:prstGeom prst="rect">
+                      <a:avLst/>
+                    </a:prstGeom>
+                    <a:noFill/>
+                    <a:ln>
+                      <a:noFill/>
+                    </a:ln>
+                  </pic:spPr>
+                </pic:pic>
+              </a:graphicData>
+            </a:graphic>
+          </wp:inline>
+        </w:drawing>
+      </w:r>
+    </w:p>
+    <w:p>
+      <w:pPr>
+        <w:pStyle w:val="Caption"/>
+        <w:jc w:val="center"/>
+      </w:pPr>
+      <w:r>
+        <w:t xml:space="preserve">Figure </w:t>
+      </w:r>
+      <w:r>
+        <w:fldChar w:fldCharType="begin"/>
+      </w:r>
+      <w:r>
+        <w:instrText xml:space="preserve"> SEQ Figure \* ARABIC </w:instrText>
+      </w:r>
+      <w:r>
+        <w:fldChar w:fldCharType="separate"/>
+      </w:r>
+      <w:r>
+        <w:rPr>
+          <w:noProof/>
+        </w:rPr>
+        <w:t>8</w:t>
+      </w:r>
+      <w:r>
+        <w:fldChar w:fldCharType="end"/>
+      </w:r>
+      <w:r>
+        <w:t>: F</w:t>
+      </w:r>
+      <w:r>
+        <w:t xml:space="preserve">lux distributions at angle 0°, 45° and 90° degrees for </w:t>
+      </w:r>
+      <w:r>
+        <w:t>M19_26G (nonlinear material)</w:t>
+      </w:r>
+    </w:p>
+    <w:p/>
+    <w:p>
+      <w:pPr>
+        <w:keepNext/>
+        <w:jc w:val="center"/>
+      </w:pPr>
+      <w:r>
+        <w:rPr>
+          <w:noProof/>
+        </w:rPr>
+        <w:lastRenderedPageBreak/>
+        <w:drawing>
+          <wp:inline distT="0" distB="0" distL="0" distR="0" wp14:anchorId="1AEDCBEB" wp14:editId="0FBC631C">
+            <wp:extent cx="6070969" cy="7547752"/>
+            <wp:effectExtent l="0" t="0" r="6350" b="0"/>
+            <wp:docPr id="9" name="Picture 9"/>
+            <wp:cNvGraphicFramePr>
+              <a:graphicFrameLocks xmlns:a="http://schemas.openxmlformats.org/drawingml/2006/main" noChangeAspect="1"/>
+            </wp:cNvGraphicFramePr>
+            <a:graphic xmlns:a="http://schemas.openxmlformats.org/drawingml/2006/main">
+              <a:graphicData uri="http://schemas.openxmlformats.org/drawingml/2006/picture">
+                <pic:pic xmlns:pic="http://schemas.openxmlformats.org/drawingml/2006/picture">
+                  <pic:nvPicPr>
+                    <pic:cNvPr id="0" name="Picture 5"/>
+                    <pic:cNvPicPr>
+                      <a:picLocks noChangeAspect="1" noChangeArrowheads="1"/>
+                    </pic:cNvPicPr>
+                  </pic:nvPicPr>
+                  <pic:blipFill>
+                    <a:blip r:embed="rId18" cstate="print">
+                      <a:extLst>
+                        <a:ext uri="{28A0092B-C50C-407E-A947-70E740481C1C}">
+                          <a14:useLocalDpi xmlns:a14="http://schemas.microsoft.com/office/drawing/2010/main" val="0"/>
+                        </a:ext>
+                      </a:extLst>
+                    </a:blip>
+                    <a:srcRect/>
+                    <a:stretch>
+                      <a:fillRect/>
+                    </a:stretch>
+                  </pic:blipFill>
+                  <pic:spPr bwMode="auto">
+                    <a:xfrm>
+                      <a:off x="0" y="0"/>
+                      <a:ext cx="6074807" cy="7552524"/>
+                    </a:xfrm>
+                    <a:prstGeom prst="rect">
+                      <a:avLst/>
+                    </a:prstGeom>
+                    <a:noFill/>
+                    <a:ln>
+                      <a:noFill/>
+                    </a:ln>
+                  </pic:spPr>
+                </pic:pic>
+              </a:graphicData>
+            </a:graphic>
+          </wp:inline>
+        </w:drawing>
+      </w:r>
+    </w:p>
+    <w:p>
+      <w:pPr>
+        <w:pStyle w:val="Caption"/>
+        <w:jc w:val="center"/>
+      </w:pPr>
+      <w:r>
+        <w:t xml:space="preserve">Figure </w:t>
+      </w:r>
+      <w:r>
+        <w:fldChar w:fldCharType="begin"/>
+      </w:r>
+      <w:r>
+        <w:instrText xml:space="preserve"> SEQ Figure \* ARABIC </w:instrText>
+      </w:r>
+      <w:r>
+        <w:fldChar w:fldCharType="separate"/>
+      </w:r>
+      <w:r>
+        <w:rPr>
+          <w:noProof/>
+        </w:rPr>
+        <w:t>9</w:t>
+      </w:r>
+      <w:r>
+        <w:fldChar w:fldCharType="end"/>
+      </w:r>
+      <w:r>
+        <w:t>: Flux density vector comparison of linear material in Question 2 (on the left) and nonlinear material in Question 3 (on the right)</w:t>
+      </w:r>
+      <w:r>
+        <w:t xml:space="preserve"> </w:t>
+      </w:r>
+      <w:r>
+        <w:t>at angle 0°, 45° and 90° degrees</w:t>
+      </w:r>
+    </w:p>
+    <w:p>
+      <w:pPr>
+        <w:pStyle w:val="Heading2"/>
+      </w:pPr>
+      <w:bookmarkStart w:id="24" w:name="_Toc34592708"/>
+      <w:r>
+        <w:lastRenderedPageBreak/>
+        <w:t>Inductance and stored energy at rotor angle 0° - 45° - 90°</w:t>
+      </w:r>
+      <w:bookmarkEnd w:id="24"/>
+    </w:p>
+    <w:p>
+      <w:pPr>
+        <w:ind w:firstLine="720"/>
+      </w:pPr>
+      <w:r>
+        <w:t>Inductance and stored energy results</w:t>
+      </w:r>
+      <w:r>
+        <w:t xml:space="preserve"> for nonlinear material</w:t>
+      </w:r>
+      <w:r>
+        <w:t xml:space="preserve"> are given in Table 2</w:t>
+      </w:r>
+      <w:r>
+        <w:t>.  When compared to the linear material, the overall inductance has changed just slightly and the calculated stored energies seem close to each other. Since there is no saturation, the effect of having a nonlinear</w:t>
+      </w:r>
+      <w:r>
+        <w:t xml:space="preserve"> material</w:t>
+      </w:r>
+      <w:r>
+        <w:t xml:space="preserve"> is not </w:t>
+      </w:r>
+      <w:r>
+        <w:t xml:space="preserve">very </w:t>
+      </w:r>
+      <w:r>
+        <w:t>significant.</w:t>
+      </w:r>
+    </w:p>
+    <w:p>
+      <w:pPr>
+        <w:pStyle w:val="Caption"/>
+        <w:keepNext/>
+        <w:jc w:val="center"/>
+      </w:pPr>
+      <w:r>
+        <w:t xml:space="preserve">Table </w:t>
+      </w:r>
+      <w:r>
+        <w:fldChar w:fldCharType="begin"/>
+      </w:r>
+      <w:r>
+        <w:instrText xml:space="preserve"> SEQ Table \* ARABIC </w:instrText>
+      </w:r>
+      <w:r>
+        <w:fldChar w:fldCharType="separate"/>
+      </w:r>
+      <w:r>
+        <w:rPr>
+          <w:noProof/>
+        </w:rPr>
+        <w:t>2</w:t>
+      </w:r>
+      <w:r>
+        <w:fldChar w:fldCharType="end"/>
+      </w:r>
+      <w:r>
+        <w:t xml:space="preserve">: </w:t>
+      </w:r>
+      <w:r>
+        <w:t xml:space="preserve"> </w:t>
+      </w:r>
+      <w:r>
+        <w:t xml:space="preserve">Inductance and stored energy FEA results for </w:t>
+      </w:r>
+      <w:r>
+        <w:t>non</w:t>
+      </w:r>
+      <w:r>
+        <w:t>linear material</w:t>
+      </w:r>
+    </w:p>
+    <w:tbl>
+      <w:tblPr>
+        <w:tblStyle w:val="TableGrid"/>
+        <w:tblW w:w="0" w:type="auto"/>
+        <w:tblLook w:val="04A0" w:firstRow="1" w:lastRow="0" w:firstColumn="1" w:lastColumn="0" w:noHBand="0" w:noVBand="1"/>
+      </w:tblPr>
+      <w:tblGrid>
+        <w:gridCol w:w="2508"/>
+        <w:gridCol w:w="2667"/>
+        <w:gridCol w:w="2617"/>
+        <w:gridCol w:w="2278"/>
+      </w:tblGrid>
+      <w:tr>
+        <w:tc>
+          <w:tcPr>
+            <w:tcW w:w="2508" w:type="dxa"/>
+          </w:tcPr>
+          <w:p>
+            <w:pPr>
+              <w:tabs>
+                <w:tab w:val="left" w:pos="1840"/>
+              </w:tabs>
+              <w:ind w:firstLine="0"/>
+              <w:jc w:val="center"/>
+              <w:rPr>
+                <w:b/>
+              </w:rPr>
+            </w:pPr>
+            <w:r>
+              <w:rPr>
+                <w:b/>
+              </w:rPr>
+              <w:t>Rotor angle</w:t>
+            </w:r>
+          </w:p>
+        </w:tc>
+        <w:tc>
+          <w:tcPr>
+            <w:tcW w:w="2667" w:type="dxa"/>
+          </w:tcPr>
+          <w:p>
+            <w:pPr>
+              <w:ind w:firstLine="0"/>
+              <w:jc w:val="center"/>
+              <w:rPr>
+                <w:b/>
+              </w:rPr>
+            </w:pPr>
+            <w:r>
+              <w:rPr>
+                <w:b/>
+              </w:rPr>
+              <w:t>Inductance</w:t>
+            </w:r>
+          </w:p>
+          <w:p>
+            <w:pPr>
+              <w:ind w:firstLine="0"/>
+              <w:jc w:val="center"/>
+              <w:rPr>
+                <w:b/>
+              </w:rPr>
+            </w:pPr>
+            <w:r>
+              <w:rPr>
+                <w:b/>
+              </w:rPr>
+              <w:t>(</w:t>
+            </w:r>
+            <w:proofErr w:type="spellStart"/>
+            <w:r>
+              <w:rPr>
+                <w:b/>
+              </w:rPr>
+              <w:t>mH</w:t>
+            </w:r>
+            <w:proofErr w:type="spellEnd"/>
+            <w:r>
+              <w:rPr>
+                <w:b/>
+              </w:rPr>
+              <w:t>)</w:t>
+            </w:r>
+          </w:p>
+        </w:tc>
+        <w:tc>
+          <w:tcPr>
+            <w:tcW w:w="2617" w:type="dxa"/>
+          </w:tcPr>
+          <w:p>
+            <w:pPr>
+              <w:ind w:firstLine="0"/>
+              <w:jc w:val="center"/>
+              <w:rPr>
+                <w:b/>
+              </w:rPr>
+            </w:pPr>
+            <w:r>
+              <w:rPr>
+                <w:b/>
+              </w:rPr>
+              <w:t>Stored Energy (J)</w:t>
+            </w:r>
+          </w:p>
+          <w:p>
+            <w:pPr>
+              <w:ind w:firstLine="0"/>
+              <w:jc w:val="center"/>
+              <w:rPr>
+                <w:b/>
+              </w:rPr>
+            </w:pPr>
+            <w:r>
+              <w:rPr>
+                <w:b/>
+              </w:rPr>
+              <w:t>(Volume integral)</w:t>
+            </w:r>
+          </w:p>
+        </w:tc>
+        <w:tc>
+          <w:tcPr>
+            <w:tcW w:w="2278" w:type="dxa"/>
+          </w:tcPr>
+          <w:p>
+            <w:pPr>
+              <w:ind w:firstLine="0"/>
+              <w:jc w:val="center"/>
+              <w:rPr>
+                <w:b/>
+              </w:rPr>
+            </w:pPr>
+            <w:r>
+              <w:rPr>
+                <w:b/>
+              </w:rPr>
+              <w:t>Stored Energy (J)</w:t>
+            </w:r>
+          </w:p>
+          <w:p>
+            <w:pPr>
+              <w:ind w:firstLine="0"/>
+              <w:jc w:val="center"/>
+              <w:rPr>
+                <w:b/>
+              </w:rPr>
+            </w:pPr>
+            <w:r>
+              <w:rPr>
+                <w:b/>
+              </w:rPr>
+              <w:t>(0.5*I</w:t>
+            </w:r>
+            <w:r>
+              <w:rPr>
+                <w:b/>
+                <w:vertAlign w:val="subscript"/>
+              </w:rPr>
+              <w:t>dc</w:t>
+            </w:r>
+            <w:r>
+              <w:rPr>
+                <w:b/>
+                <w:vertAlign w:val="superscript"/>
+              </w:rPr>
+              <w:t>2</w:t>
+            </w:r>
+            <w:r>
+              <w:rPr>
+                <w:b/>
+              </w:rPr>
+              <w:t>*L)</w:t>
+            </w:r>
+          </w:p>
+        </w:tc>
+      </w:tr>
+      <w:tr>
+        <w:tc>
+          <w:tcPr>
+            <w:tcW w:w="2508" w:type="dxa"/>
+          </w:tcPr>
+          <w:p>
+            <w:pPr>
+              <w:ind w:firstLine="0"/>
+              <w:jc w:val="center"/>
+            </w:pPr>
+            <w:r>
+              <w:t>0°</w:t>
+            </w:r>
+          </w:p>
+        </w:tc>
+        <w:tc>
+          <w:tcPr>
+            <w:tcW w:w="2667" w:type="dxa"/>
+          </w:tcPr>
+          <w:p>
+            <w:pPr>
+              <w:ind w:firstLine="0"/>
+              <w:jc w:val="center"/>
+            </w:pPr>
+            <w:r>
+              <w:t>27</w:t>
+            </w:r>
+            <w:r>
+              <w:t>.00</w:t>
+            </w:r>
+          </w:p>
+        </w:tc>
+        <w:tc>
+          <w:tcPr>
+            <w:tcW w:w="2617" w:type="dxa"/>
+          </w:tcPr>
+          <w:p>
+            <w:pPr>
+              <w:ind w:firstLine="0"/>
+              <w:jc w:val="center"/>
+            </w:pPr>
+            <w:r>
+              <w:t>0.</w:t>
+            </w:r>
+            <w:r>
+              <w:t>1197</w:t>
+            </w:r>
+          </w:p>
+        </w:tc>
+        <w:tc>
+          <w:tcPr>
+            <w:tcW w:w="2278" w:type="dxa"/>
+          </w:tcPr>
+          <w:p>
+            <w:pPr>
+              <w:ind w:firstLine="0"/>
+              <w:jc w:val="center"/>
+            </w:pPr>
+            <w:r>
+              <w:t>0.12</w:t>
+            </w:r>
+            <w:r>
+              <w:t>1</w:t>
+            </w:r>
+          </w:p>
+        </w:tc>
+      </w:tr>
+      <w:tr>
+        <w:tc>
+          <w:tcPr>
+            <w:tcW w:w="2508" w:type="dxa"/>
+          </w:tcPr>
+          <w:p>
+            <w:pPr>
+              <w:ind w:firstLine="0"/>
+              <w:jc w:val="center"/>
+            </w:pPr>
+            <w:r>
+              <w:t>45</w:t>
+            </w:r>
+            <w:r>
+              <w:t>°</w:t>
+            </w:r>
+          </w:p>
+        </w:tc>
+        <w:tc>
+          <w:tcPr>
+            <w:tcW w:w="2667" w:type="dxa"/>
+          </w:tcPr>
+          <w:p>
+            <w:pPr>
+              <w:ind w:firstLine="0"/>
+              <w:jc w:val="center"/>
+            </w:pPr>
+            <w:r>
+              <w:t>17.</w:t>
+            </w:r>
+            <w:r>
+              <w:t>619</w:t>
+            </w:r>
+          </w:p>
+        </w:tc>
+        <w:tc>
+          <w:tcPr>
+            <w:tcW w:w="2617" w:type="dxa"/>
+          </w:tcPr>
+          <w:p>
+            <w:pPr>
+              <w:ind w:firstLine="0"/>
+              <w:jc w:val="center"/>
+            </w:pPr>
+            <w:r>
+              <w:t>0.0</w:t>
+            </w:r>
+            <w:r>
+              <w:t>7916</w:t>
+            </w:r>
+          </w:p>
+        </w:tc>
+        <w:tc>
+          <w:tcPr>
+            <w:tcW w:w="2278" w:type="dxa"/>
+          </w:tcPr>
+          <w:p>
+            <w:pPr>
+              <w:ind w:firstLine="0"/>
+              <w:jc w:val="center"/>
+            </w:pPr>
+            <w:r>
+              <w:t>0.07</w:t>
+            </w:r>
+            <w:r>
+              <w:t>93</w:t>
+            </w:r>
+          </w:p>
+        </w:tc>
+      </w:tr>
+      <w:tr>
+        <w:tc>
+          <w:tcPr>
+            <w:tcW w:w="2508" w:type="dxa"/>
+          </w:tcPr>
+          <w:p>
+            <w:pPr>
+              <w:ind w:firstLine="0"/>
+              <w:jc w:val="center"/>
+            </w:pPr>
+            <w:r>
+              <w:t>90</w:t>
+            </w:r>
+            <w:r>
+              <w:t>°</w:t>
+            </w:r>
+          </w:p>
+        </w:tc>
+        <w:tc>
+          <w:tcPr>
+            <w:tcW w:w="2667" w:type="dxa"/>
+          </w:tcPr>
+          <w:p>
+            <w:pPr>
+              <w:ind w:firstLine="0"/>
+              <w:jc w:val="center"/>
+            </w:pPr>
+            <w:r>
+              <w:t>8.3</w:t>
+            </w:r>
+            <w:r>
+              <w:t>8</w:t>
+            </w:r>
+          </w:p>
+        </w:tc>
+        <w:tc>
+          <w:tcPr>
+            <w:tcW w:w="2617" w:type="dxa"/>
+          </w:tcPr>
+          <w:p>
+            <w:pPr>
+              <w:ind w:firstLine="0"/>
+              <w:jc w:val="center"/>
+            </w:pPr>
+            <w:r>
+              <w:t>0.037</w:t>
+            </w:r>
+            <w:r>
+              <w:t>8</w:t>
+            </w:r>
+          </w:p>
+        </w:tc>
+        <w:tc>
+          <w:tcPr>
+            <w:tcW w:w="2278" w:type="dxa"/>
+          </w:tcPr>
+          <w:p>
+            <w:pPr>
+              <w:ind w:firstLine="0"/>
+              <w:jc w:val="center"/>
+            </w:pPr>
+            <w:r>
+              <w:t>0.037</w:t>
+            </w:r>
+            <w:r>
+              <w:t>7</w:t>
+            </w:r>
+          </w:p>
+        </w:tc>
+      </w:tr>
+    </w:tbl>
+    <w:p>
+      <w:pPr>
+        <w:ind w:firstLine="720"/>
+      </w:pPr>
+    </w:p>
+    <w:p>
+      <w:pPr>
+        <w:pStyle w:val="Heading2"/>
+      </w:pPr>
+      <w:bookmarkStart w:id="25" w:name="_Toc34592709"/>
+      <w:r>
+        <w:t>Analytical results and FEA results comparison</w:t>
+      </w:r>
+      <w:bookmarkEnd w:id="25"/>
+    </w:p>
+    <w:p>
+      <w:pPr>
+        <w:ind w:firstLine="720"/>
+      </w:pPr>
+      <w:r>
+        <w:t>FEA results for linear and nonlinear materials are provided in Figure 10.</w:t>
+      </w:r>
+      <w:r>
+        <w:t xml:space="preserve"> The similarity in inductance and energy storage values resulted in similar torque and inductance values for both materials.</w:t>
+      </w:r>
+    </w:p>
+    <w:p>
+      <w:pPr>
+        <w:keepNext/>
+        <w:jc w:val="center"/>
+      </w:pPr>
+      <w:r>
+        <w:rPr>
+          <w:noProof/>
+        </w:rPr>
+        <w:drawing>
+          <wp:inline distT="0" distB="0" distL="0" distR="0" wp14:anchorId="608A0507" wp14:editId="37664A50">
+            <wp:extent cx="5850025" cy="4511573"/>
+            <wp:effectExtent l="0" t="0" r="0" b="3810"/>
+            <wp:docPr id="14" name="Picture 14"/>
+            <wp:cNvGraphicFramePr>
+              <a:graphicFrameLocks xmlns:a="http://schemas.openxmlformats.org/drawingml/2006/main" noChangeAspect="1"/>
+            </wp:cNvGraphicFramePr>
+            <a:graphic xmlns:a="http://schemas.openxmlformats.org/drawingml/2006/main">
+              <a:graphicData uri="http://schemas.openxmlformats.org/drawingml/2006/picture">
+                <pic:pic xmlns:pic="http://schemas.openxmlformats.org/drawingml/2006/picture">
+                  <pic:nvPicPr>
+                    <pic:cNvPr id="0" name="Picture 9"/>
+                    <pic:cNvPicPr>
+                      <a:picLocks noChangeAspect="1" noChangeArrowheads="1"/>
+                    </pic:cNvPicPr>
+                  </pic:nvPicPr>
+                  <pic:blipFill>
+                    <a:blip r:embed="rId19">
+                      <a:extLst>
+                        <a:ext uri="{28A0092B-C50C-407E-A947-70E740481C1C}">
+                          <a14:useLocalDpi xmlns:a14="http://schemas.microsoft.com/office/drawing/2010/main" val="0"/>
+                        </a:ext>
+                      </a:extLst>
+                    </a:blip>
+                    <a:srcRect/>
+                    <a:stretch>
+                      <a:fillRect/>
+                    </a:stretch>
+                  </pic:blipFill>
+                  <pic:spPr bwMode="auto">
+                    <a:xfrm>
+                      <a:off x="0" y="0"/>
+                      <a:ext cx="5855933" cy="4516130"/>
+                    </a:xfrm>
+                    <a:prstGeom prst="rect">
+                      <a:avLst/>
+                    </a:prstGeom>
+                    <a:noFill/>
+                    <a:ln>
+                      <a:noFill/>
+                    </a:ln>
+                  </pic:spPr>
+                </pic:pic>
+              </a:graphicData>
+            </a:graphic>
+          </wp:inline>
+        </w:drawing>
+      </w:r>
+    </w:p>
+    <w:p>
+      <w:pPr>
+        <w:pStyle w:val="Caption"/>
+        <w:jc w:val="center"/>
+      </w:pPr>
+      <w:r>
+        <w:t xml:space="preserve">Figure </w:t>
+      </w:r>
+      <w:r>
+        <w:fldChar w:fldCharType="begin"/>
+      </w:r>
+      <w:r>
+        <w:instrText xml:space="preserve"> SEQ Figure \* ARABIC </w:instrText>
+      </w:r>
+      <w:r>
+        <w:fldChar w:fldCharType="separate"/>
+      </w:r>
+      <w:r>
+        <w:rPr>
+          <w:noProof/>
+        </w:rPr>
+        <w:t>10</w:t>
+      </w:r>
+      <w:r>
+        <w:fldChar w:fldCharType="end"/>
+      </w:r>
+      <w:r>
+        <w:t xml:space="preserve">: </w:t>
+      </w:r>
+      <w:r>
+        <w:t xml:space="preserve">Analytical results and FEA results </w:t>
+      </w:r>
+      <w:r>
+        <w:t>for linear</w:t>
+      </w:r>
+      <w:r>
+        <w:t xml:space="preserve"> (M19_26G)</w:t>
+      </w:r>
+      <w:r>
+        <w:t xml:space="preserve"> and nonlinear material</w:t>
+      </w:r>
+      <w:r>
+        <w:t xml:space="preserve"> for inductance and torque</w:t>
+      </w:r>
+    </w:p>
+    <w:p>
+      <w:pPr>
+        <w:ind w:firstLine="0"/>
+        <w:jc w:val="left"/>
+      </w:pPr>
+      <w:r>
+        <w:br w:type="page"/>
+      </w:r>
+    </w:p>
+    <w:p>
+      <w:pPr>
+        <w:pStyle w:val="Heading1"/>
+      </w:pPr>
+      <w:bookmarkStart w:id="26" w:name="_Toc34592710"/>
+      <w:r>
+        <w:lastRenderedPageBreak/>
+        <w:t xml:space="preserve">Question </w:t>
+      </w:r>
+      <w:r>
+        <w:t>4: Control</w:t>
+      </w:r>
+      <w:r>
+        <w:t xml:space="preserve"> Method</w:t>
+      </w:r>
+      <w:bookmarkEnd w:id="26"/>
+    </w:p>
+    <w:p>
+      <w:pPr>
+        <w:ind w:firstLine="720"/>
+      </w:pPr>
+      <w:r>
+        <w:t>In</w:t>
+      </w:r>
+      <w:r>
+        <w:t xml:space="preserve"> this machine, since there is no excitation and/or permanent magnet on rotor, only torque component is the reluctance torque</w:t>
+      </w:r>
+      <w:r>
+        <w:t>.</w:t>
+      </w:r>
+      <w:r>
+        <w:t xml:space="preserve"> As can be seen from Figure 6 &amp; 10, in order to produce a torque whose mean value is non-zero, the excitation to the coils should be given at certain angles of the rotors. </w:t>
+      </w:r>
+    </w:p>
+    <w:p>
+      <w:pPr>
+        <w:ind w:firstLine="720"/>
+      </w:pPr>
+      <w:r>
+        <w:t xml:space="preserve">To obtain a rotation in positive direction, the coils of the machine should be excited with DC current when the </w:t>
+      </w:r>
+      <w:r>
+        <w:t>position</w:t>
+      </w:r>
+      <w:r>
+        <w:t xml:space="preserve"> of the rotor is b</w:t>
+      </w:r>
+      <w:r>
+        <w:t xml:space="preserve">etween </w:t>
+      </w:r>
+      <w:bookmarkStart w:id="27" w:name="_Hlk34591554"/>
+      <w:r>
+        <w:t>90°</w:t>
+      </w:r>
+      <w:bookmarkEnd w:id="27"/>
+      <w:r>
+        <w:t>-</w:t>
+      </w:r>
+      <w:r>
+        <w:t>18</w:t>
+      </w:r>
+      <w:r>
+        <w:t>0°</w:t>
+      </w:r>
+      <w:r>
+        <w:t xml:space="preserve"> and 270</w:t>
+      </w:r>
+      <w:r>
+        <w:t>°</w:t>
+      </w:r>
+      <w:r>
+        <w:t>-36</w:t>
+      </w:r>
+      <w:r>
+        <w:t>0°</w:t>
+      </w:r>
+      <w:r>
+        <w:t>, since between these angles the torque on the rotor is positive. Note that the direction of the excitation current is independent of the direction of the torque produced on the rotor.</w:t>
+      </w:r>
+    </w:p>
+    <w:p>
+      <w:pPr>
+        <w:ind w:firstLine="720"/>
+      </w:pPr>
+      <w:r>
+        <w:t xml:space="preserve">To obtain a rotation in </w:t>
+      </w:r>
+      <w:r>
+        <w:t>negative</w:t>
+      </w:r>
+      <w:r>
+        <w:t xml:space="preserve"> direction, the coils of the machine should be excited with DC current when the </w:t>
+      </w:r>
+      <w:r>
+        <w:t>position</w:t>
+      </w:r>
+      <w:r>
+        <w:t xml:space="preserve"> of the rotor is between </w:t>
+      </w:r>
+      <w:r>
+        <w:t>0°</w:t>
+      </w:r>
+      <w:r>
+        <w:t>-</w:t>
+      </w:r>
+      <w:r>
+        <w:t>9</w:t>
+      </w:r>
+      <w:r>
+        <w:t>0°</w:t>
+      </w:r>
+      <w:r>
+        <w:t xml:space="preserve"> and </w:t>
+      </w:r>
+      <w:r>
+        <w:t>18</w:t>
+      </w:r>
+      <w:r>
+        <w:t>0</w:t>
+      </w:r>
+      <w:r>
+        <w:t>°</w:t>
+      </w:r>
+      <w:r>
+        <w:t>-</w:t>
+      </w:r>
+      <w:r>
+        <w:t>27</w:t>
+      </w:r>
+      <w:r>
+        <w:t>0°</w:t>
+      </w:r>
+      <w:r>
+        <w:t xml:space="preserve">, since between these angles the torque on the rotor is </w:t>
+      </w:r>
+      <w:r>
+        <w:t>negative</w:t>
+      </w:r>
+      <w:r>
+        <w:t>.</w:t>
+      </w:r>
+      <w:r>
+        <w:t xml:space="preserve"> </w:t>
+      </w:r>
+      <w:r>
+        <w:t>Note that the direction of the excitation current is independent of the direction of the torque produced on the rotor.</w:t>
+      </w:r>
+    </w:p>
+    <w:p>
+      <w:pPr>
+        <w:pStyle w:val="Heading1"/>
+      </w:pPr>
+      <w:bookmarkStart w:id="28" w:name="_Toc34592711"/>
+      <w:r>
+        <w:t>Question 5: Motion Animation</w:t>
+      </w:r>
+      <w:bookmarkEnd w:id="28"/>
+    </w:p>
+    <w:p>
+      <w:pPr>
+        <w:ind w:left="360"/>
+      </w:pPr>
+      <w:r>
+        <w:t>The change of flux density with the rotor position</w:t>
+      </w:r>
+      <w:r>
+        <w:t xml:space="preserve"> animation </w:t>
+      </w:r>
+      <w:r>
+        <w:t>for linear material</w:t>
+      </w:r>
+      <w:r>
+        <w:t xml:space="preserve"> is provided can be found </w:t>
+      </w:r>
+      <w:r>
+        <w:t>in</w:t>
+      </w:r>
+      <w:bookmarkStart w:id="29" w:name="_GoBack"/>
+      <w:bookmarkEnd w:id="29"/>
+      <w:r>
+        <w:t xml:space="preserve"> </w:t>
+      </w:r>
+      <w:hyperlink r:id="rId20" w:history="1">
+        <w:r>
+          <w:rPr>
+            <w:rStyle w:val="Hyperlink"/>
+          </w:rPr>
+          <w:t>thi</w:t>
+        </w:r>
+        <w:r>
+          <w:rPr>
+            <w:rStyle w:val="Hyperlink"/>
+          </w:rPr>
+          <w:t>s</w:t>
+        </w:r>
+        <w:r>
+          <w:rPr>
+            <w:rStyle w:val="Hyperlink"/>
+          </w:rPr>
+          <w:t xml:space="preserve"> link.</w:t>
+        </w:r>
+      </w:hyperlink>
+      <w:r>
+        <w:t xml:space="preserve"> </w:t>
+      </w:r>
+    </w:p>
+    <w:p>
+      <w:pPr>
+        <w:ind w:firstLine="720"/>
+      </w:pPr>
+      <w:r>
+        <w:t xml:space="preserve"> </w:t>
+      </w:r>
+    </w:p>
+    <w:p>
+      <w:pPr>
+        <w:pStyle w:val="Heading1"/>
+      </w:pPr>
+      <w:bookmarkStart w:id="30" w:name="_Toc34592712"/>
+      <w:r>
+        <w:t>References</w:t>
+      </w:r>
+      <w:bookmarkEnd w:id="30"/>
+    </w:p>
+    <w:p>
+      <w:r>
+        <w:t xml:space="preserve">[1] - </w:t>
+      </w:r>
+      <w:hyperlink r:id="rId21" w:history="1">
+        <w:r>
+          <w:rPr>
+            <w:rStyle w:val="Hyperlink"/>
+          </w:rPr>
+          <w:t>https://github.com/odtu/ee568/tree/master/Project1</w:t>
+        </w:r>
+      </w:hyperlink>
     </w:p>
     <w:sectPr>
+      <w:footerReference w:type="default" r:id="rId22"/>
       <w:pgSz w:w="12240" w:h="15840"/>
       <w:pgMar w:top="1440" w:right="1080" w:bottom="1440" w:left="1080" w:header="708" w:footer="708" w:gutter="0"/>
+      <w:pgNumType w:start="0"/>
       <w:cols w:space="708"/>
+      <w:titlePg/>
       <w:docGrid w:linePitch="360"/>
     </w:sectPr>
   </w:body>
 </w:document>
+</file>
+
+<file path=word/endnotes.xml><?xml version="1.0" encoding="utf-8"?>
+<w:endnotes xmlns:wpc="http://schemas.microsoft.com/office/word/2010/wordprocessingCanvas" xmlns:cx="http://schemas.microsoft.com/office/drawing/2014/chartex" xmlns:cx1="http://schemas.microsoft.com/office/drawing/2015/9/8/chartex" xmlns:cx2="http://schemas.microsoft.com/office/drawing/2015/10/21/chartex" xmlns:cx3="http://schemas.microsoft.com/office/drawing/2016/5/9/chartex" xmlns:cx4="http://schemas.microsoft.com/office/drawing/2016/5/10/chartex" xmlns:cx5="http://schemas.microsoft.com/office/drawing/2016/5/11/chartex" xmlns:cx6="http://schemas.microsoft.com/office/drawing/2016/5/12/chartex" xmlns:cx7="http://schemas.microsoft.com/office/drawing/2016/5/13/chartex" xmlns:cx8="http://schemas.microsoft.com/office/drawing/2016/5/14/chartex" xmlns:mc="http://schemas.openxmlformats.org/markup-compatibility/2006" xmlns:aink="http://schemas.microsoft.com/office/drawing/2016/ink" xmlns:am3d="http://schemas.microsoft.com/office/drawing/2017/model3d" xmlns:o="urn:schemas-microsoft-com:office:office" xmlns:r="http://schemas.openxmlformats.org/officeDocument/2006/relationships" xmlns:m="http://schemas.openxmlformats.org/officeDocument/2006/math" xmlns:v="urn:schemas-microsoft-com:vml" xmlns:wp14="http://schemas.microsoft.com/office/word/2010/wordprocessingDrawing" xmlns:wp="http://schemas.openxmlformats.org/drawingml/2006/wordprocessingDrawing" xmlns:w10="urn:schemas-microsoft-com:office:word" xmlns:w="http://schemas.openxmlformats.org/wordprocessingml/2006/main" xmlns:w14="http://schemas.microsoft.com/office/word/2010/wordml" xmlns:w15="http://schemas.microsoft.com/office/word/2012/wordml" xmlns:w16cid="http://schemas.microsoft.com/office/word/2016/wordml/cid" xmlns:w16se="http://schemas.microsoft.com/office/word/2015/wordml/symex" xmlns:wpg="http://schemas.microsoft.com/office/word/2010/wordprocessingGroup" xmlns:wpi="http://schemas.microsoft.com/office/word/2010/wordprocessingInk" xmlns:wne="http://schemas.microsoft.com/office/word/2006/wordml" xmlns:wps="http://schemas.microsoft.com/office/word/2010/wordprocessingShape" mc:Ignorable="w14 w15 w16se w16cid wp14">
+  <w:endnote w:type="separator" w:id="-1">
+    <w:p>
+      <w:pPr>
+        <w:spacing w:after="0" w:line="240" w:lineRule="auto"/>
+      </w:pPr>
+      <w:r>
+        <w:separator/>
+      </w:r>
+    </w:p>
+  </w:endnote>
+  <w:endnote w:type="continuationSeparator" w:id="0">
+    <w:p>
+      <w:pPr>
+        <w:spacing w:after="0" w:line="240" w:lineRule="auto"/>
+      </w:pPr>
+      <w:r>
+        <w:continuationSeparator/>
+      </w:r>
+    </w:p>
+  </w:endnote>
+</w:endnotes>
+</file>
+
+<file path=word/footer1.xml><?xml version="1.0" encoding="utf-8"?>
+<w:ftr xmlns:wpc="http://schemas.microsoft.com/office/word/2010/wordprocessingCanvas" xmlns:cx="http://schemas.microsoft.com/office/drawing/2014/chartex" xmlns:cx1="http://schemas.microsoft.com/office/drawing/2015/9/8/chartex" xmlns:cx2="http://schemas.microsoft.com/office/drawing/2015/10/21/chartex" xmlns:cx3="http://schemas.microsoft.com/office/drawing/2016/5/9/chartex" xmlns:cx4="http://schemas.microsoft.com/office/drawing/2016/5/10/chartex" xmlns:cx5="http://schemas.microsoft.com/office/drawing/2016/5/11/chartex" xmlns:cx6="http://schemas.microsoft.com/office/drawing/2016/5/12/chartex" xmlns:cx7="http://schemas.microsoft.com/office/drawing/2016/5/13/chartex" xmlns:cx8="http://schemas.microsoft.com/office/drawing/2016/5/14/chartex" xmlns:mc="http://schemas.openxmlformats.org/markup-compatibility/2006" xmlns:aink="http://schemas.microsoft.com/office/drawing/2016/ink" xmlns:am3d="http://schemas.microsoft.com/office/drawing/2017/model3d" xmlns:o="urn:schemas-microsoft-com:office:office" xmlns:r="http://schemas.openxmlformats.org/officeDocument/2006/relationships" xmlns:m="http://schemas.openxmlformats.org/officeDocument/2006/math" xmlns:v="urn:schemas-microsoft-com:vml" xmlns:wp14="http://schemas.microsoft.com/office/word/2010/wordprocessingDrawing" xmlns:wp="http://schemas.openxmlformats.org/drawingml/2006/wordprocessingDrawing" xmlns:w10="urn:schemas-microsoft-com:office:word" xmlns:w="http://schemas.openxmlformats.org/wordprocessingml/2006/main" xmlns:w14="http://schemas.microsoft.com/office/word/2010/wordml" xmlns:w15="http://schemas.microsoft.com/office/word/2012/wordml" xmlns:w16cid="http://schemas.microsoft.com/office/word/2016/wordml/cid" xmlns:w16se="http://schemas.microsoft.com/office/word/2015/wordml/symex" xmlns:wpg="http://schemas.microsoft.com/office/word/2010/wordprocessingGroup" xmlns:wpi="http://schemas.microsoft.com/office/word/2010/wordprocessingInk" xmlns:wne="http://schemas.microsoft.com/office/word/2006/wordml" xmlns:wps="http://schemas.microsoft.com/office/word/2010/wordprocessingShape" mc:Ignorable="w14 w15 w16se w16cid wp14">
+  <w:sdt>
+    <w:sdtPr>
+      <w:id w:val="769667556"/>
+      <w:docPartObj>
+        <w:docPartGallery w:val="Page Numbers (Bottom of Page)"/>
+        <w:docPartUnique/>
+      </w:docPartObj>
+    </w:sdtPr>
+    <w:sdtEndPr>
+      <w:rPr>
+        <w:noProof/>
+      </w:rPr>
+    </w:sdtEndPr>
+    <w:sdtContent>
+      <w:p>
+        <w:pPr>
+          <w:pStyle w:val="Footer"/>
+          <w:jc w:val="center"/>
+        </w:pPr>
+        <w:r>
+          <w:fldChar w:fldCharType="begin"/>
+        </w:r>
+        <w:r>
+          <w:instrText xml:space="preserve"> PAGE   \* MERGEFORMAT </w:instrText>
+        </w:r>
+        <w:r>
+          <w:fldChar w:fldCharType="separate"/>
+        </w:r>
+        <w:r>
+          <w:rPr>
+            <w:noProof/>
+          </w:rPr>
+          <w:t>2</w:t>
+        </w:r>
+        <w:r>
+          <w:rPr>
+            <w:noProof/>
+          </w:rPr>
+          <w:fldChar w:fldCharType="end"/>
+        </w:r>
+      </w:p>
+    </w:sdtContent>
+  </w:sdt>
+  <w:p>
+    <w:pPr>
+      <w:pStyle w:val="Footer"/>
+    </w:pPr>
+  </w:p>
+</w:ftr>
+</file>
+
+<file path=word/footnotes.xml><?xml version="1.0" encoding="utf-8"?>
+<w:footnotes xmlns:wpc="http://schemas.microsoft.com/office/word/2010/wordprocessingCanvas" xmlns:cx="http://schemas.microsoft.com/office/drawing/2014/chartex" xmlns:cx1="http://schemas.microsoft.com/office/drawing/2015/9/8/chartex" xmlns:cx2="http://schemas.microsoft.com/office/drawing/2015/10/21/chartex" xmlns:cx3="http://schemas.microsoft.com/office/drawing/2016/5/9/chartex" xmlns:cx4="http://schemas.microsoft.com/office/drawing/2016/5/10/chartex" xmlns:cx5="http://schemas.microsoft.com/office/drawing/2016/5/11/chartex" xmlns:cx6="http://schemas.microsoft.com/office/drawing/2016/5/12/chartex" xmlns:cx7="http://schemas.microsoft.com/office/drawing/2016/5/13/chartex" xmlns:cx8="http://schemas.microsoft.com/office/drawing/2016/5/14/chartex" xmlns:mc="http://schemas.openxmlformats.org/markup-compatibility/2006" xmlns:aink="http://schemas.microsoft.com/office/drawing/2016/ink" xmlns:am3d="http://schemas.microsoft.com/office/drawing/2017/model3d" xmlns:o="urn:schemas-microsoft-com:office:office" xmlns:r="http://schemas.openxmlformats.org/officeDocument/2006/relationships" xmlns:m="http://schemas.openxmlformats.org/officeDocument/2006/math" xmlns:v="urn:schemas-microsoft-com:vml" xmlns:wp14="http://schemas.microsoft.com/office/word/2010/wordprocessingDrawing" xmlns:wp="http://schemas.openxmlformats.org/drawingml/2006/wordprocessingDrawing" xmlns:w10="urn:schemas-microsoft-com:office:word" xmlns:w="http://schemas.openxmlformats.org/wordprocessingml/2006/main" xmlns:w14="http://schemas.microsoft.com/office/word/2010/wordml" xmlns:w15="http://schemas.microsoft.com/office/word/2012/wordml" xmlns:w16cid="http://schemas.microsoft.com/office/word/2016/wordml/cid" xmlns:w16se="http://schemas.microsoft.com/office/word/2015/wordml/symex" xmlns:wpg="http://schemas.microsoft.com/office/word/2010/wordprocessingGroup" xmlns:wpi="http://schemas.microsoft.com/office/word/2010/wordprocessingInk" xmlns:wne="http://schemas.microsoft.com/office/word/2006/wordml" xmlns:wps="http://schemas.microsoft.com/office/word/2010/wordprocessingShape" mc:Ignorable="w14 w15 w16se w16cid wp14">
+  <w:footnote w:type="separator" w:id="-1">
+    <w:p>
+      <w:pPr>
+        <w:spacing w:after="0" w:line="240" w:lineRule="auto"/>
+      </w:pPr>
+      <w:r>
+        <w:separator/>
+      </w:r>
+    </w:p>
+  </w:footnote>
+  <w:footnote w:type="continuationSeparator" w:id="0">
+    <w:p>
+      <w:pPr>
+        <w:spacing w:after="0" w:line="240" w:lineRule="auto"/>
+      </w:pPr>
+      <w:r>
+        <w:continuationSeparator/>
+      </w:r>
+    </w:p>
+  </w:footnote>
+</w:footnotes>
 </file>
 
 <file path=word/numbering.xml><?xml version="1.0" encoding="utf-8"?>
@@ -7041,9 +9576,14 @@
     <w:autoRedefine/>
     <w:uiPriority w:val="39"/>
     <w:unhideWhenUsed/>
-    <w:rsid w:val="00E17BE3"/>
+    <w:rsid w:val="008228DD"/>
     <w:pPr>
+      <w:tabs>
+        <w:tab w:val="left" w:pos="880"/>
+        <w:tab w:val="right" w:leader="dot" w:pos="10070"/>
+      </w:tabs>
       <w:spacing w:after="100"/>
+      <w:jc w:val="left"/>
     </w:pPr>
   </w:style>
   <w:style w:type="character" w:styleId="Hyperlink">
@@ -7128,6 +9668,103 @@
         <w:insideV w:val="single" w:sz="4" w:space="0" w:color="auto"/>
       </w:tblBorders>
     </w:tblPr>
+  </w:style>
+  <w:style w:type="paragraph" w:styleId="NoSpacing">
+    <w:name w:val="No Spacing"/>
+    <w:uiPriority w:val="1"/>
+    <w:qFormat/>
+    <w:rsid w:val="008228DD"/>
+    <w:pPr>
+      <w:spacing w:after="0" w:line="240" w:lineRule="auto"/>
+      <w:ind w:firstLine="360"/>
+      <w:jc w:val="both"/>
+    </w:pPr>
+  </w:style>
+  <w:style w:type="paragraph" w:styleId="TOC2">
+    <w:name w:val="toc 2"/>
+    <w:basedOn w:val="Normal"/>
+    <w:next w:val="Normal"/>
+    <w:autoRedefine/>
+    <w:uiPriority w:val="39"/>
+    <w:unhideWhenUsed/>
+    <w:rsid w:val="008228DD"/>
+    <w:pPr>
+      <w:tabs>
+        <w:tab w:val="left" w:pos="880"/>
+        <w:tab w:val="right" w:leader="dot" w:pos="10070"/>
+      </w:tabs>
+      <w:spacing w:after="100"/>
+      <w:ind w:left="220"/>
+      <w:jc w:val="left"/>
+    </w:pPr>
+  </w:style>
+  <w:style w:type="character" w:styleId="UnresolvedMention">
+    <w:name w:val="Unresolved Mention"/>
+    <w:basedOn w:val="DefaultParagraphFont"/>
+    <w:uiPriority w:val="99"/>
+    <w:semiHidden/>
+    <w:unhideWhenUsed/>
+    <w:rsid w:val="00EA05DC"/>
+    <w:rPr>
+      <w:color w:val="605E5C"/>
+      <w:shd w:val="clear" w:color="auto" w:fill="E1DFDD"/>
+    </w:rPr>
+  </w:style>
+  <w:style w:type="character" w:styleId="FollowedHyperlink">
+    <w:name w:val="FollowedHyperlink"/>
+    <w:basedOn w:val="DefaultParagraphFont"/>
+    <w:uiPriority w:val="99"/>
+    <w:semiHidden/>
+    <w:unhideWhenUsed/>
+    <w:rsid w:val="00EA05DC"/>
+    <w:rPr>
+      <w:color w:val="954F72" w:themeColor="followedHyperlink"/>
+      <w:u w:val="single"/>
+    </w:rPr>
+  </w:style>
+  <w:style w:type="paragraph" w:styleId="Header">
+    <w:name w:val="header"/>
+    <w:basedOn w:val="Normal"/>
+    <w:link w:val="HeaderChar"/>
+    <w:uiPriority w:val="99"/>
+    <w:unhideWhenUsed/>
+    <w:rsid w:val="00CC5B52"/>
+    <w:pPr>
+      <w:tabs>
+        <w:tab w:val="center" w:pos="4680"/>
+        <w:tab w:val="right" w:pos="9360"/>
+      </w:tabs>
+      <w:spacing w:after="0" w:line="240" w:lineRule="auto"/>
+    </w:pPr>
+  </w:style>
+  <w:style w:type="character" w:customStyle="1" w:styleId="HeaderChar">
+    <w:name w:val="Header Char"/>
+    <w:basedOn w:val="DefaultParagraphFont"/>
+    <w:link w:val="Header"/>
+    <w:uiPriority w:val="99"/>
+    <w:rsid w:val="00CC5B52"/>
+  </w:style>
+  <w:style w:type="paragraph" w:styleId="Footer">
+    <w:name w:val="footer"/>
+    <w:basedOn w:val="Normal"/>
+    <w:link w:val="FooterChar"/>
+    <w:uiPriority w:val="99"/>
+    <w:unhideWhenUsed/>
+    <w:rsid w:val="00CC5B52"/>
+    <w:pPr>
+      <w:tabs>
+        <w:tab w:val="center" w:pos="4680"/>
+        <w:tab w:val="right" w:pos="9360"/>
+      </w:tabs>
+      <w:spacing w:after="0" w:line="240" w:lineRule="auto"/>
+    </w:pPr>
+  </w:style>
+  <w:style w:type="character" w:customStyle="1" w:styleId="FooterChar">
+    <w:name w:val="Footer Char"/>
+    <w:basedOn w:val="DefaultParagraphFont"/>
+    <w:link w:val="Footer"/>
+    <w:uiPriority w:val="99"/>
+    <w:rsid w:val="00CC5B52"/>
   </w:style>
 </w:styles>
 </file>
@@ -7432,7 +10069,7 @@
 </file>
 
 <file path=customXml/itemProps1.xml><?xml version="1.0" encoding="utf-8"?>
-<ds:datastoreItem xmlns:ds="http://schemas.openxmlformats.org/officeDocument/2006/customXml" ds:itemID="{61280CED-F44A-40A6-A233-42AA2B39BA6A}">
+<ds:datastoreItem xmlns:ds="http://schemas.openxmlformats.org/officeDocument/2006/customXml" ds:itemID="{FB435CA2-8F01-4979-A7FD-353D34891870}">
   <ds:schemaRefs>
     <ds:schemaRef ds:uri="http://schemas.openxmlformats.org/officeDocument/2006/bibliography"/>
   </ds:schemaRefs>

</xml_diff>

<commit_message>
modified report1 a little
</commit_message>
<xml_diff>
--- a/Project1/Report/Report1.docx
+++ b/Project1/Report/Report1.docx
@@ -1,6 +1,6 @@
 
 <file path=word/document.xml><?xml version="1.0" encoding="utf-8"?>
-<w:document xmlns:wpc="http://schemas.microsoft.com/office/word/2010/wordprocessingCanvas" xmlns:cx="http://schemas.microsoft.com/office/drawing/2014/chartex" xmlns:cx1="http://schemas.microsoft.com/office/drawing/2015/9/8/chartex" xmlns:cx2="http://schemas.microsoft.com/office/drawing/2015/10/21/chartex" xmlns:cx3="http://schemas.microsoft.com/office/drawing/2016/5/9/chartex" xmlns:cx4="http://schemas.microsoft.com/office/drawing/2016/5/10/chartex" xmlns:cx5="http://schemas.microsoft.com/office/drawing/2016/5/11/chartex" xmlns:cx6="http://schemas.microsoft.com/office/drawing/2016/5/12/chartex" xmlns:cx7="http://schemas.microsoft.com/office/drawing/2016/5/13/chartex" xmlns:cx8="http://schemas.microsoft.com/office/drawing/2016/5/14/chartex" xmlns:mc="http://schemas.openxmlformats.org/markup-compatibility/2006" xmlns:aink="http://schemas.microsoft.com/office/drawing/2016/ink" xmlns:am3d="http://schemas.microsoft.com/office/drawing/2017/model3d" xmlns:o="urn:schemas-microsoft-com:office:office" xmlns:r="http://schemas.openxmlformats.org/officeDocument/2006/relationships" xmlns:m="http://schemas.openxmlformats.org/officeDocument/2006/math" xmlns:v="urn:schemas-microsoft-com:vml" xmlns:wp14="http://schemas.microsoft.com/office/word/2010/wordprocessingDrawing" xmlns:wp="http://schemas.openxmlformats.org/drawingml/2006/wordprocessingDrawing" xmlns:w10="urn:schemas-microsoft-com:office:word" xmlns:w="http://schemas.openxmlformats.org/wordprocessingml/2006/main" xmlns:w14="http://schemas.microsoft.com/office/word/2010/wordml" xmlns:w15="http://schemas.microsoft.com/office/word/2012/wordml" xmlns:w16cid="http://schemas.microsoft.com/office/word/2016/wordml/cid" xmlns:w16se="http://schemas.microsoft.com/office/word/2015/wordml/symex" xmlns:wpg="http://schemas.microsoft.com/office/word/2010/wordprocessingGroup" xmlns:wpi="http://schemas.microsoft.com/office/word/2010/wordprocessingInk" xmlns:wne="http://schemas.microsoft.com/office/word/2006/wordml" xmlns:wps="http://schemas.microsoft.com/office/word/2010/wordprocessingShape" mc:Ignorable="w14 w15 w16se w16cid wp14">
+<w:document xmlns:wpc="http://schemas.microsoft.com/office/word/2010/wordprocessingCanvas" xmlns:cx="http://schemas.microsoft.com/office/drawing/2014/chartex" xmlns:cx1="http://schemas.microsoft.com/office/drawing/2015/9/8/chartex" xmlns:cx2="http://schemas.microsoft.com/office/drawing/2015/10/21/chartex" xmlns:cx3="http://schemas.microsoft.com/office/drawing/2016/5/9/chartex" xmlns:cx4="http://schemas.microsoft.com/office/drawing/2016/5/10/chartex" xmlns:cx5="http://schemas.microsoft.com/office/drawing/2016/5/11/chartex" xmlns:cx6="http://schemas.microsoft.com/office/drawing/2016/5/12/chartex" xmlns:cx7="http://schemas.microsoft.com/office/drawing/2016/5/13/chartex" xmlns:cx8="http://schemas.microsoft.com/office/drawing/2016/5/14/chartex" xmlns:mc="http://schemas.openxmlformats.org/markup-compatibility/2006" xmlns:aink="http://schemas.microsoft.com/office/drawing/2016/ink" xmlns:am3d="http://schemas.microsoft.com/office/drawing/2017/model3d" xmlns:o="urn:schemas-microsoft-com:office:office" xmlns:r="http://schemas.openxmlformats.org/officeDocument/2006/relationships" xmlns:m="http://schemas.openxmlformats.org/officeDocument/2006/math" xmlns:v="urn:schemas-microsoft-com:vml" xmlns:wp14="http://schemas.microsoft.com/office/word/2010/wordprocessingDrawing" xmlns:wp="http://schemas.openxmlformats.org/drawingml/2006/wordprocessingDrawing" xmlns:w10="urn:schemas-microsoft-com:office:word" xmlns:w="http://schemas.openxmlformats.org/wordprocessingml/2006/main" xmlns:w14="http://schemas.microsoft.com/office/word/2010/wordml" xmlns:w15="http://schemas.microsoft.com/office/word/2012/wordml" xmlns:w16cex="http://schemas.microsoft.com/office/word/2018/wordml/cex" xmlns:w16cid="http://schemas.microsoft.com/office/word/2016/wordml/cid" xmlns:w16="http://schemas.microsoft.com/office/word/2018/wordml" xmlns:w16sdtdh="http://schemas.microsoft.com/office/word/2020/wordml/sdtdatahash" xmlns:w16se="http://schemas.microsoft.com/office/word/2015/wordml/symex" xmlns:wpg="http://schemas.microsoft.com/office/word/2010/wordprocessingGroup" xmlns:wpi="http://schemas.microsoft.com/office/word/2010/wordprocessingInk" xmlns:wne="http://schemas.microsoft.com/office/word/2006/wordml" xmlns:wps="http://schemas.microsoft.com/office/word/2010/wordprocessingShape" mc:Ignorable="w14 w15 w16se w16cid w16 w16cex w16sdtdh wp14">
   <w:body>
     <w:p>
       <w:pPr>
@@ -265,6 +265,12 @@
     </w:p>
     <w:sdt>
       <w:sdtPr>
+        <w:rPr>
+          <w:rFonts w:asciiTheme="minorHAnsi" w:eastAsiaTheme="minorHAnsi" w:hAnsiTheme="minorHAnsi" w:cstheme="minorBidi"/>
+          <w:color w:val="auto"/>
+          <w:sz w:val="22"/>
+          <w:szCs w:val="22"/>
+        </w:rPr>
         <w:id w:val="1613710743"/>
         <w:docPartObj>
           <w:docPartGallery w:val="Table of Contents"/>
@@ -273,13 +279,9 @@
       </w:sdtPr>
       <w:sdtEndPr>
         <w:rPr>
-          <w:rFonts w:asciiTheme="minorHAnsi" w:eastAsiaTheme="minorHAnsi" w:hAnsiTheme="minorHAnsi" w:cstheme="minorBidi"/>
           <w:b/>
           <w:bCs/>
           <w:noProof/>
-          <w:color w:val="auto"/>
-          <w:sz w:val="22"/>
-          <w:szCs w:val="22"/>
         </w:rPr>
       </w:sdtEndPr>
       <w:sdtContent>
@@ -1771,24 +1773,14 @@
       <w:r>
         <w:t xml:space="preserve">Figure </w:t>
       </w:r>
-      <w:r>
-        <w:fldChar w:fldCharType="begin"/>
-      </w:r>
-      <w:r>
-        <w:instrText xml:space="preserve"> SEQ Figure \* ARABIC </w:instrText>
-      </w:r>
-      <w:r>
-        <w:fldChar w:fldCharType="separate"/>
-      </w:r>
-      <w:r>
-        <w:rPr>
-          <w:noProof/>
-        </w:rPr>
-        <w:t>1</w:t>
-      </w:r>
-      <w:r>
-        <w:fldChar w:fldCharType="end"/>
-      </w:r>
+      <w:fldSimple w:instr=" SEQ Figure \* ARABIC ">
+        <w:r>
+          <w:rPr>
+            <w:noProof/>
+          </w:rPr>
+          <w:t>1</w:t>
+        </w:r>
+      </w:fldSimple>
       <w:r>
         <w:t xml:space="preserve">: Machine 2D Drawing </w:t>
       </w:r>
@@ -2013,24 +2005,14 @@
       <w:r>
         <w:t xml:space="preserve">Figure </w:t>
       </w:r>
-      <w:r>
-        <w:fldChar w:fldCharType="begin"/>
-      </w:r>
-      <w:r>
-        <w:instrText xml:space="preserve"> SEQ Figure \* ARABIC </w:instrText>
-      </w:r>
-      <w:r>
-        <w:fldChar w:fldCharType="separate"/>
-      </w:r>
-      <w:r>
-        <w:rPr>
-          <w:noProof/>
-        </w:rPr>
-        <w:t>2</w:t>
-      </w:r>
-      <w:r>
-        <w:fldChar w:fldCharType="end"/>
-      </w:r>
+      <w:fldSimple w:instr=" SEQ Figure \* ARABIC ">
+        <w:r>
+          <w:rPr>
+            <w:noProof/>
+          </w:rPr>
+          <w:t>2</w:t>
+        </w:r>
+      </w:fldSimple>
       <w:r>
         <w:t>: Flux path assumptions for analytical calculations (shown in red)</w:t>
       </w:r>
@@ -2154,24 +2136,14 @@
       <w:r>
         <w:t xml:space="preserve">Figure </w:t>
       </w:r>
-      <w:r>
-        <w:fldChar w:fldCharType="begin"/>
-      </w:r>
-      <w:r>
-        <w:instrText xml:space="preserve"> SEQ Figure \* ARABIC </w:instrText>
-      </w:r>
-      <w:r>
-        <w:fldChar w:fldCharType="separate"/>
-      </w:r>
-      <w:r>
-        <w:rPr>
-          <w:noProof/>
-        </w:rPr>
-        <w:t>3</w:t>
-      </w:r>
-      <w:r>
-        <w:fldChar w:fldCharType="end"/>
-      </w:r>
+      <w:fldSimple w:instr=" SEQ Figure \* ARABIC ">
+        <w:r>
+          <w:rPr>
+            <w:noProof/>
+          </w:rPr>
+          <w:t>3</w:t>
+        </w:r>
+      </w:fldSimple>
       <w:r>
         <w:t>: Rotor positions at critical angles</w:t>
       </w:r>
@@ -6375,24 +6347,14 @@
       <w:r>
         <w:t xml:space="preserve">Figure </w:t>
       </w:r>
-      <w:r>
-        <w:fldChar w:fldCharType="begin"/>
-      </w:r>
-      <w:r>
-        <w:instrText xml:space="preserve"> SEQ Figure \* ARABIC </w:instrText>
-      </w:r>
-      <w:r>
-        <w:fldChar w:fldCharType="separate"/>
-      </w:r>
-      <w:r>
-        <w:rPr>
-          <w:noProof/>
-        </w:rPr>
-        <w:t>4</w:t>
-      </w:r>
-      <w:r>
-        <w:fldChar w:fldCharType="end"/>
-      </w:r>
+      <w:fldSimple w:instr=" SEQ Figure \* ARABIC ">
+        <w:r>
+          <w:rPr>
+            <w:noProof/>
+          </w:rPr>
+          <w:t>4</w:t>
+        </w:r>
+      </w:fldSimple>
       <w:r>
         <w:t>: Reluctance, inductance and torque vs angle graphs</w:t>
       </w:r>
@@ -6505,8 +6467,8 @@
       <w:pPr>
         <w:pStyle w:val="Heading2"/>
       </w:pPr>
-      <w:bookmarkStart w:id="14" w:name="_Toc34579657"/>
-      <w:bookmarkStart w:id="15" w:name="_Hlk34581962"/>
+      <w:bookmarkStart w:id="14" w:name="_Hlk34581962"/>
+      <w:bookmarkStart w:id="15" w:name="_Toc34579657"/>
       <w:bookmarkStart w:id="16" w:name="_Toc34592703"/>
       <w:bookmarkEnd w:id="13"/>
       <w:r>
@@ -6545,11 +6507,11 @@
       <w:r>
         <w:t xml:space="preserve"> - 90</w:t>
       </w:r>
+      <w:bookmarkEnd w:id="14"/>
+      <w:r>
+        <w:t>°</w:t>
+      </w:r>
       <w:bookmarkEnd w:id="15"/>
-      <w:r>
-        <w:t>°</w:t>
-      </w:r>
-      <w:bookmarkEnd w:id="14"/>
       <w:bookmarkEnd w:id="16"/>
     </w:p>
     <w:p>
@@ -6742,24 +6704,14 @@
       <w:r>
         <w:t xml:space="preserve">Table </w:t>
       </w:r>
-      <w:r>
-        <w:fldChar w:fldCharType="begin"/>
-      </w:r>
-      <w:r>
-        <w:instrText xml:space="preserve"> SEQ Table \* ARABIC </w:instrText>
-      </w:r>
-      <w:r>
-        <w:fldChar w:fldCharType="separate"/>
-      </w:r>
-      <w:r>
-        <w:rPr>
-          <w:noProof/>
-        </w:rPr>
-        <w:t>1</w:t>
-      </w:r>
-      <w:r>
-        <w:fldChar w:fldCharType="end"/>
-      </w:r>
+      <w:fldSimple w:instr=" SEQ Table \* ARABIC ">
+        <w:r>
+          <w:rPr>
+            <w:noProof/>
+          </w:rPr>
+          <w:t>1</w:t>
+        </w:r>
+      </w:fldSimple>
       <w:r>
         <w:t>: Inductance and stored energy FEA results</w:t>
       </w:r>
@@ -7206,24 +7158,14 @@
       <w:r>
         <w:t xml:space="preserve">Figure </w:t>
       </w:r>
-      <w:r>
-        <w:fldChar w:fldCharType="begin"/>
-      </w:r>
-      <w:r>
-        <w:instrText xml:space="preserve"> SEQ Figure \* ARABIC </w:instrText>
-      </w:r>
-      <w:r>
-        <w:fldChar w:fldCharType="separate"/>
-      </w:r>
-      <w:r>
-        <w:rPr>
-          <w:noProof/>
-        </w:rPr>
-        <w:t>5</w:t>
-      </w:r>
-      <w:r>
-        <w:fldChar w:fldCharType="end"/>
-      </w:r>
+      <w:fldSimple w:instr=" SEQ Figure \* ARABIC ">
+        <w:r>
+          <w:rPr>
+            <w:noProof/>
+          </w:rPr>
+          <w:t>5</w:t>
+        </w:r>
+      </w:fldSimple>
       <w:r>
         <w:t>: Flux distribution</w:t>
       </w:r>
@@ -7285,16 +7227,16 @@
         <w:pStyle w:val="Heading2"/>
       </w:pPr>
       <w:bookmarkStart w:id="19" w:name="_Toc34579659"/>
-      <w:bookmarkStart w:id="20" w:name="_Hlk34590951"/>
-      <w:bookmarkStart w:id="21" w:name="_Toc34592705"/>
+      <w:bookmarkStart w:id="20" w:name="_Toc34592705"/>
+      <w:bookmarkStart w:id="21" w:name="_Hlk34590951"/>
       <w:r>
         <w:lastRenderedPageBreak/>
         <w:t>Analytical results and FEA results comparison</w:t>
       </w:r>
       <w:bookmarkEnd w:id="19"/>
-      <w:bookmarkEnd w:id="21"/>
-    </w:p>
-    <w:bookmarkEnd w:id="20"/>
+      <w:bookmarkEnd w:id="20"/>
+    </w:p>
+    <w:bookmarkEnd w:id="21"/>
     <w:p>
       <w:pPr>
         <w:ind w:firstLine="720"/>
@@ -7391,24 +7333,14 @@
       <w:r>
         <w:t xml:space="preserve">Figure </w:t>
       </w:r>
-      <w:r>
-        <w:fldChar w:fldCharType="begin"/>
-      </w:r>
-      <w:r>
-        <w:instrText xml:space="preserve"> SEQ Figure \* ARABIC </w:instrText>
-      </w:r>
-      <w:r>
-        <w:fldChar w:fldCharType="separate"/>
-      </w:r>
-      <w:r>
-        <w:rPr>
-          <w:noProof/>
-        </w:rPr>
-        <w:t>6</w:t>
-      </w:r>
-      <w:r>
-        <w:fldChar w:fldCharType="end"/>
-      </w:r>
+      <w:fldSimple w:instr=" SEQ Figure \* ARABIC ">
+        <w:r>
+          <w:rPr>
+            <w:noProof/>
+          </w:rPr>
+          <w:t>6</w:t>
+        </w:r>
+      </w:fldSimple>
       <w:r>
         <w:t>: Analytical</w:t>
       </w:r>
@@ -7419,13 +7351,7 @@
         <w:t xml:space="preserve"> FEA results</w:t>
       </w:r>
       <w:r>
-        <w:t xml:space="preserve"> (</w:t>
-      </w:r>
-      <w:r>
-        <w:t>linear material</w:t>
-      </w:r>
-      <w:r>
-        <w:t>)</w:t>
+        <w:t xml:space="preserve"> (linear material)</w:t>
       </w:r>
       <w:r>
         <w:t xml:space="preserve"> for inductance and torque</w:t>
@@ -7560,24 +7486,14 @@
       <w:r>
         <w:t xml:space="preserve">Figure </w:t>
       </w:r>
-      <w:r>
-        <w:fldChar w:fldCharType="begin"/>
-      </w:r>
-      <w:r>
-        <w:instrText xml:space="preserve"> SEQ Figure \* ARABIC </w:instrText>
-      </w:r>
-      <w:r>
-        <w:fldChar w:fldCharType="separate"/>
-      </w:r>
-      <w:r>
-        <w:rPr>
-          <w:noProof/>
-        </w:rPr>
-        <w:t>7</w:t>
-      </w:r>
-      <w:r>
-        <w:fldChar w:fldCharType="end"/>
-      </w:r>
+      <w:fldSimple w:instr=" SEQ Figure \* ARABIC ">
+        <w:r>
+          <w:rPr>
+            <w:noProof/>
+          </w:rPr>
+          <w:t>7</w:t>
+        </w:r>
+      </w:fldSimple>
       <w:r>
         <w:t>: M19_26G material B-H curve</w:t>
       </w:r>
@@ -7676,24 +7592,14 @@
       <w:r>
         <w:t xml:space="preserve">Figure </w:t>
       </w:r>
-      <w:r>
-        <w:fldChar w:fldCharType="begin"/>
-      </w:r>
-      <w:r>
-        <w:instrText xml:space="preserve"> SEQ Figure \* ARABIC </w:instrText>
-      </w:r>
-      <w:r>
-        <w:fldChar w:fldCharType="separate"/>
-      </w:r>
-      <w:r>
-        <w:rPr>
-          <w:noProof/>
-        </w:rPr>
-        <w:t>8</w:t>
-      </w:r>
-      <w:r>
-        <w:fldChar w:fldCharType="end"/>
-      </w:r>
+      <w:fldSimple w:instr=" SEQ Figure \* ARABIC ">
+        <w:r>
+          <w:rPr>
+            <w:noProof/>
+          </w:rPr>
+          <w:t>8</w:t>
+        </w:r>
+      </w:fldSimple>
       <w:r>
         <w:t>: F</w:t>
       </w:r>
@@ -7773,24 +7679,14 @@
       <w:r>
         <w:t xml:space="preserve">Figure </w:t>
       </w:r>
-      <w:r>
-        <w:fldChar w:fldCharType="begin"/>
-      </w:r>
-      <w:r>
-        <w:instrText xml:space="preserve"> SEQ Figure \* ARABIC </w:instrText>
-      </w:r>
-      <w:r>
-        <w:fldChar w:fldCharType="separate"/>
-      </w:r>
-      <w:r>
-        <w:rPr>
-          <w:noProof/>
-        </w:rPr>
-        <w:t>9</w:t>
-      </w:r>
-      <w:r>
-        <w:fldChar w:fldCharType="end"/>
-      </w:r>
+      <w:fldSimple w:instr=" SEQ Figure \* ARABIC ">
+        <w:r>
+          <w:rPr>
+            <w:noProof/>
+          </w:rPr>
+          <w:t>9</w:t>
+        </w:r>
+      </w:fldSimple>
       <w:r>
         <w:t>: Flux density vector comparison of linear material in Question 2 (on the left) and nonlinear material in Question 3 (on the right)</w:t>
       </w:r>
@@ -7850,24 +7746,14 @@
       <w:r>
         <w:t xml:space="preserve">Table </w:t>
       </w:r>
-      <w:r>
-        <w:fldChar w:fldCharType="begin"/>
-      </w:r>
-      <w:r>
-        <w:instrText xml:space="preserve"> SEQ Table \* ARABIC </w:instrText>
-      </w:r>
-      <w:r>
-        <w:fldChar w:fldCharType="separate"/>
-      </w:r>
-      <w:r>
-        <w:rPr>
-          <w:noProof/>
-        </w:rPr>
-        <w:t>2</w:t>
-      </w:r>
-      <w:r>
-        <w:fldChar w:fldCharType="end"/>
-      </w:r>
+      <w:fldSimple w:instr=" SEQ Table \* ARABIC ">
+        <w:r>
+          <w:rPr>
+            <w:noProof/>
+          </w:rPr>
+          <w:t>2</w:t>
+        </w:r>
+      </w:fldSimple>
       <w:r>
         <w:t xml:space="preserve">: </w:t>
       </w:r>
@@ -8085,10 +7971,7 @@
               <w:jc w:val="center"/>
             </w:pPr>
             <w:r>
-              <w:t>27</w:t>
-            </w:r>
-            <w:r>
-              <w:t>.00</w:t>
+              <w:t>27.00</w:t>
             </w:r>
           </w:p>
         </w:tc>
@@ -8102,10 +7985,7 @@
               <w:jc w:val="center"/>
             </w:pPr>
             <w:r>
-              <w:t>0.</w:t>
-            </w:r>
-            <w:r>
-              <w:t>1197</w:t>
+              <w:t>0.1197</w:t>
             </w:r>
           </w:p>
         </w:tc>
@@ -8119,10 +7999,7 @@
               <w:jc w:val="center"/>
             </w:pPr>
             <w:r>
-              <w:t>0.12</w:t>
-            </w:r>
-            <w:r>
-              <w:t>1</w:t>
+              <w:t>0.121</w:t>
             </w:r>
           </w:p>
         </w:tc>
@@ -8155,10 +8032,7 @@
               <w:jc w:val="center"/>
             </w:pPr>
             <w:r>
-              <w:t>17.</w:t>
-            </w:r>
-            <w:r>
-              <w:t>619</w:t>
+              <w:t>17.619</w:t>
             </w:r>
           </w:p>
         </w:tc>
@@ -8172,10 +8046,7 @@
               <w:jc w:val="center"/>
             </w:pPr>
             <w:r>
-              <w:t>0.0</w:t>
-            </w:r>
-            <w:r>
-              <w:t>7916</w:t>
+              <w:t>0.07916</w:t>
             </w:r>
           </w:p>
         </w:tc>
@@ -8189,10 +8060,7 @@
               <w:jc w:val="center"/>
             </w:pPr>
             <w:r>
-              <w:t>0.07</w:t>
-            </w:r>
-            <w:r>
-              <w:t>93</w:t>
+              <w:t>0.0793</w:t>
             </w:r>
           </w:p>
         </w:tc>
@@ -8225,10 +8093,7 @@
               <w:jc w:val="center"/>
             </w:pPr>
             <w:r>
-              <w:t>8.3</w:t>
-            </w:r>
-            <w:r>
-              <w:t>8</w:t>
+              <w:t>8.38</w:t>
             </w:r>
           </w:p>
         </w:tc>
@@ -8242,10 +8107,7 @@
               <w:jc w:val="center"/>
             </w:pPr>
             <w:r>
-              <w:t>0.037</w:t>
-            </w:r>
-            <w:r>
-              <w:t>8</w:t>
+              <w:t>0.0378</w:t>
             </w:r>
           </w:p>
         </w:tc>
@@ -8259,10 +8121,7 @@
               <w:jc w:val="center"/>
             </w:pPr>
             <w:r>
-              <w:t>0.037</w:t>
-            </w:r>
-            <w:r>
-              <w:t>7</w:t>
+              <w:t>0.0377</w:t>
             </w:r>
           </w:p>
         </w:tc>
@@ -8361,252 +8220,310 @@
       <w:r>
         <w:t xml:space="preserve">Figure </w:t>
       </w:r>
-      <w:r>
-        <w:fldChar w:fldCharType="begin"/>
-      </w:r>
-      <w:r>
-        <w:instrText xml:space="preserve"> SEQ Figure \* ARABIC </w:instrText>
-      </w:r>
-      <w:r>
-        <w:fldChar w:fldCharType="separate"/>
-      </w:r>
+      <w:fldSimple w:instr=" SEQ Figure \* ARABIC ">
+        <w:r>
+          <w:rPr>
+            <w:noProof/>
+          </w:rPr>
+          <w:t>10</w:t>
+        </w:r>
+      </w:fldSimple>
+      <w:r>
+        <w:t xml:space="preserve">: </w:t>
+      </w:r>
+      <w:r>
+        <w:t xml:space="preserve">Analytical results and FEA results </w:t>
+      </w:r>
+      <w:r>
+        <w:t>for linear</w:t>
+      </w:r>
+      <w:r>
+        <w:t xml:space="preserve"> (M19_26G)</w:t>
+      </w:r>
+      <w:r>
+        <w:t xml:space="preserve"> and nonlinear material</w:t>
+      </w:r>
+      <w:r>
+        <w:t xml:space="preserve"> for inductance and torque</w:t>
+      </w:r>
+    </w:p>
+    <w:p>
+      <w:pPr>
+        <w:ind w:firstLine="0"/>
+        <w:jc w:val="left"/>
+      </w:pPr>
+      <w:r>
+        <w:br w:type="page"/>
+      </w:r>
+    </w:p>
+    <w:p>
+      <w:pPr>
+        <w:pStyle w:val="Heading1"/>
+      </w:pPr>
+      <w:bookmarkStart w:id="26" w:name="_Toc34592710"/>
+      <w:r>
+        <w:lastRenderedPageBreak/>
+        <w:t xml:space="preserve">Question </w:t>
+      </w:r>
+      <w:r>
+        <w:t>4: Control</w:t>
+      </w:r>
+      <w:r>
+        <w:t xml:space="preserve"> Method</w:t>
+      </w:r>
+      <w:bookmarkEnd w:id="26"/>
+    </w:p>
+    <w:p>
+      <w:pPr>
+        <w:ind w:firstLine="720"/>
+      </w:pPr>
+      <w:r>
+        <w:t>In</w:t>
+      </w:r>
+      <w:r>
+        <w:t xml:space="preserve"> this machine, since there is no excitation and/or permanent magnet on rotor, only torque component is the reluctance torque</w:t>
+      </w:r>
+      <w:r>
+        <w:t>.</w:t>
+      </w:r>
+      <w:r>
+        <w:t xml:space="preserve"> As can be seen from Figure 6 &amp; 10, in order to produce a torque whose mean value is non-zero, the excitation to the coils should be given at certain angles of the rotors. </w:t>
+      </w:r>
+    </w:p>
+    <w:p>
+      <w:pPr>
+        <w:ind w:firstLine="720"/>
+      </w:pPr>
+      <w:r>
+        <w:t xml:space="preserve">To obtain a rotation in positive direction, the coils of the machine should be excited with DC current when the </w:t>
+      </w:r>
+      <w:r>
+        <w:t>position</w:t>
+      </w:r>
+      <w:r>
+        <w:t xml:space="preserve"> of the rotor is b</w:t>
+      </w:r>
+      <w:r>
+        <w:t xml:space="preserve">etween </w:t>
+      </w:r>
+      <w:bookmarkStart w:id="27" w:name="_Hlk34591554"/>
+      <w:r>
+        <w:t>90°</w:t>
+      </w:r>
+      <w:bookmarkEnd w:id="27"/>
+      <w:r>
+        <w:t>-</w:t>
+      </w:r>
+      <w:r>
+        <w:t>18</w:t>
+      </w:r>
+      <w:r>
+        <w:t>0°</w:t>
+      </w:r>
+      <w:r>
+        <w:t xml:space="preserve"> and 270</w:t>
+      </w:r>
+      <w:r>
+        <w:t>°</w:t>
+      </w:r>
+      <w:r>
+        <w:t>-36</w:t>
+      </w:r>
+      <w:r>
+        <w:t>0°</w:t>
+      </w:r>
+      <w:r>
+        <w:t>, since between these angles the torque on the rotor is positive. Note that the direction of the excitation current is independent of the direction of the torque produced on the rotor.</w:t>
+      </w:r>
+    </w:p>
+    <w:p>
+      <w:pPr>
+        <w:ind w:firstLine="720"/>
+      </w:pPr>
+      <w:r>
+        <w:t xml:space="preserve">To obtain a rotation in negative direction, the coils of the machine should be excited with DC current when the </w:t>
+      </w:r>
+      <w:r>
+        <w:t>position</w:t>
+      </w:r>
+      <w:r>
+        <w:t xml:space="preserve"> of the rotor is between </w:t>
+      </w:r>
+      <w:r>
+        <w:t>0°</w:t>
+      </w:r>
+      <w:r>
+        <w:t>-</w:t>
+      </w:r>
+      <w:r>
+        <w:t>9</w:t>
+      </w:r>
+      <w:r>
+        <w:t>0°</w:t>
+      </w:r>
+      <w:r>
+        <w:t xml:space="preserve"> and </w:t>
+      </w:r>
+      <w:r>
+        <w:t>18</w:t>
+      </w:r>
+      <w:r>
+        <w:t>0</w:t>
+      </w:r>
+      <w:r>
+        <w:t>°</w:t>
+      </w:r>
+      <w:r>
+        <w:t>-</w:t>
+      </w:r>
+      <w:r>
+        <w:t>27</w:t>
+      </w:r>
+      <w:r>
+        <w:t>0°</w:t>
+      </w:r>
+      <w:r>
+        <w:t xml:space="preserve">, since between these angles the torque on the rotor is </w:t>
+      </w:r>
+      <w:r>
+        <w:t>negative</w:t>
+      </w:r>
+      <w:r>
+        <w:t>.</w:t>
+      </w:r>
+      <w:r>
+        <w:t xml:space="preserve"> </w:t>
+      </w:r>
+      <w:r>
+        <w:t>Note that the direction of the excitation current is independent of the direction of the torque produced on the rotor.</w:t>
+      </w:r>
+    </w:p>
+    <w:p>
+      <w:pPr>
+        <w:ind w:firstLine="720"/>
+      </w:pPr>
+      <w:r>
+        <w:t xml:space="preserve">In the Figure 11, an excitation with </w:t>
+      </w:r>
+      <w:r>
+        <w:t xml:space="preserve">square waveform current is provided. With the square waveform is aligned with the rotor position so that the windings are excited when a positive torque is generated. </w:t>
+      </w:r>
+    </w:p>
+    <w:p>
+      <w:pPr>
+        <w:ind w:firstLine="720"/>
+      </w:pPr>
+    </w:p>
+    <w:p>
+      <w:pPr>
+        <w:keepNext/>
+        <w:ind w:firstLine="720"/>
+      </w:pPr>
       <w:r>
         <w:rPr>
           <w:noProof/>
         </w:rPr>
-        <w:t>10</w:t>
-      </w:r>
-      <w:r>
-        <w:fldChar w:fldCharType="end"/>
-      </w:r>
-      <w:r>
-        <w:t xml:space="preserve">: </w:t>
-      </w:r>
-      <w:r>
-        <w:t xml:space="preserve">Analytical results and FEA results </w:t>
-      </w:r>
-      <w:r>
-        <w:t>for linear</w:t>
-      </w:r>
-      <w:r>
-        <w:t xml:space="preserve"> (M19_26G)</w:t>
-      </w:r>
-      <w:r>
-        <w:t xml:space="preserve"> and nonlinear material</w:t>
-      </w:r>
-      <w:r>
-        <w:t xml:space="preserve"> for inductance and torque</w:t>
-      </w:r>
-    </w:p>
-    <w:p>
-      <w:pPr>
-        <w:ind w:firstLine="0"/>
-        <w:jc w:val="left"/>
-      </w:pPr>
-      <w:r>
-        <w:br w:type="page"/>
+        <w:drawing>
+          <wp:inline distT="0" distB="0" distL="0" distR="0" wp14:anchorId="35E82E31" wp14:editId="4C186105">
+            <wp:extent cx="5557962" cy="2934472"/>
+            <wp:effectExtent l="0" t="0" r="5080" b="0"/>
+            <wp:docPr id="10" name="Picture 10" descr="Chart, line chart&#10;&#10;Description automatically generated"/>
+            <wp:cNvGraphicFramePr>
+              <a:graphicFrameLocks xmlns:a="http://schemas.openxmlformats.org/drawingml/2006/main" noChangeAspect="1"/>
+            </wp:cNvGraphicFramePr>
+            <a:graphic xmlns:a="http://schemas.openxmlformats.org/drawingml/2006/main">
+              <a:graphicData uri="http://schemas.openxmlformats.org/drawingml/2006/picture">
+                <pic:pic xmlns:pic="http://schemas.openxmlformats.org/drawingml/2006/picture">
+                  <pic:nvPicPr>
+                    <pic:cNvPr id="10" name="Picture 10" descr="Chart, line chart&#10;&#10;Description automatically generated"/>
+                    <pic:cNvPicPr/>
+                  </pic:nvPicPr>
+                  <pic:blipFill>
+                    <a:blip r:embed="rId20"/>
+                    <a:stretch>
+                      <a:fillRect/>
+                    </a:stretch>
+                  </pic:blipFill>
+                  <pic:spPr>
+                    <a:xfrm>
+                      <a:off x="0" y="0"/>
+                      <a:ext cx="5570223" cy="2940946"/>
+                    </a:xfrm>
+                    <a:prstGeom prst="rect">
+                      <a:avLst/>
+                    </a:prstGeom>
+                  </pic:spPr>
+                </pic:pic>
+              </a:graphicData>
+            </a:graphic>
+          </wp:inline>
+        </w:drawing>
+      </w:r>
+    </w:p>
+    <w:p>
+      <w:pPr>
+        <w:pStyle w:val="Caption"/>
+        <w:jc w:val="center"/>
+      </w:pPr>
+      <w:r>
+        <w:t xml:space="preserve">Figure </w:t>
+      </w:r>
+      <w:fldSimple w:instr=" SEQ Figure \* ARABIC ">
+        <w:r>
+          <w:rPr>
+            <w:noProof/>
+          </w:rPr>
+          <w:t>11</w:t>
+        </w:r>
+      </w:fldSimple>
+      <w:r>
+        <w:t>: Torque waveform for sinusoidal excitation</w:t>
       </w:r>
     </w:p>
     <w:p>
       <w:pPr>
         <w:pStyle w:val="Heading1"/>
       </w:pPr>
-      <w:bookmarkStart w:id="26" w:name="_Toc34592710"/>
-      <w:r>
-        <w:lastRenderedPageBreak/>
-        <w:t xml:space="preserve">Question </w:t>
-      </w:r>
-      <w:r>
-        <w:t>4: Control</w:t>
-      </w:r>
-      <w:r>
-        <w:t xml:space="preserve"> Method</w:t>
-      </w:r>
-      <w:bookmarkEnd w:id="26"/>
-    </w:p>
-    <w:p>
-      <w:pPr>
-        <w:ind w:firstLine="720"/>
-      </w:pPr>
-      <w:r>
-        <w:t>In</w:t>
-      </w:r>
-      <w:r>
-        <w:t xml:space="preserve"> this machine, since there is no excitation and/or permanent magnet on rotor, only torque component is the reluctance torque</w:t>
-      </w:r>
-      <w:r>
-        <w:t>.</w:t>
-      </w:r>
-      <w:r>
-        <w:t xml:space="preserve"> As can be seen from Figure 6 &amp; 10, in order to produce a torque whose mean value is non-zero, the excitation to the coils should be given at certain angles of the rotors. </w:t>
-      </w:r>
-    </w:p>
-    <w:p>
-      <w:pPr>
-        <w:ind w:firstLine="720"/>
-      </w:pPr>
-      <w:r>
-        <w:t xml:space="preserve">To obtain a rotation in positive direction, the coils of the machine should be excited with DC current when the </w:t>
-      </w:r>
-      <w:r>
-        <w:t>position</w:t>
-      </w:r>
-      <w:r>
-        <w:t xml:space="preserve"> of the rotor is b</w:t>
-      </w:r>
-      <w:r>
-        <w:t xml:space="preserve">etween </w:t>
-      </w:r>
-      <w:bookmarkStart w:id="27" w:name="_Hlk34591554"/>
-      <w:r>
-        <w:t>90°</w:t>
-      </w:r>
-      <w:bookmarkEnd w:id="27"/>
-      <w:r>
-        <w:t>-</w:t>
-      </w:r>
-      <w:r>
-        <w:t>18</w:t>
-      </w:r>
-      <w:r>
-        <w:t>0°</w:t>
-      </w:r>
-      <w:r>
-        <w:t xml:space="preserve"> and 270</w:t>
-      </w:r>
-      <w:r>
-        <w:t>°</w:t>
-      </w:r>
-      <w:r>
-        <w:t>-36</w:t>
-      </w:r>
-      <w:r>
-        <w:t>0°</w:t>
-      </w:r>
-      <w:r>
-        <w:t>, since between these angles the torque on the rotor is positive. Note that the direction of the excitation current is independent of the direction of the torque produced on the rotor.</w:t>
-      </w:r>
-    </w:p>
-    <w:p>
-      <w:pPr>
-        <w:ind w:firstLine="720"/>
-      </w:pPr>
-      <w:r>
-        <w:t xml:space="preserve">To obtain a rotation in </w:t>
-      </w:r>
-      <w:r>
-        <w:t>negative</w:t>
-      </w:r>
-      <w:r>
-        <w:t xml:space="preserve"> direction, the coils of the machine should be excited with DC current when the </w:t>
-      </w:r>
-      <w:r>
-        <w:t>position</w:t>
-      </w:r>
-      <w:r>
-        <w:t xml:space="preserve"> of the rotor is between </w:t>
-      </w:r>
-      <w:r>
-        <w:t>0°</w:t>
-      </w:r>
-      <w:r>
-        <w:t>-</w:t>
-      </w:r>
-      <w:r>
-        <w:t>9</w:t>
-      </w:r>
-      <w:r>
-        <w:t>0°</w:t>
-      </w:r>
-      <w:r>
-        <w:t xml:space="preserve"> and </w:t>
-      </w:r>
-      <w:r>
-        <w:t>18</w:t>
-      </w:r>
-      <w:r>
-        <w:t>0</w:t>
-      </w:r>
-      <w:r>
-        <w:t>°</w:t>
-      </w:r>
-      <w:r>
-        <w:t>-</w:t>
-      </w:r>
-      <w:r>
-        <w:t>27</w:t>
-      </w:r>
-      <w:r>
-        <w:t>0°</w:t>
-      </w:r>
-      <w:r>
-        <w:t xml:space="preserve">, since between these angles the torque on the rotor is </w:t>
-      </w:r>
-      <w:r>
-        <w:t>negative</w:t>
-      </w:r>
-      <w:r>
-        <w:t>.</w:t>
+      <w:bookmarkStart w:id="28" w:name="_Toc34592711"/>
+      <w:r>
+        <w:t>Question 5: Motion Animation</w:t>
+      </w:r>
+      <w:bookmarkEnd w:id="28"/>
+    </w:p>
+    <w:p>
+      <w:pPr>
+        <w:ind w:left="360"/>
+      </w:pPr>
+      <w:r>
+        <w:t>The change of flux density with the rotor position</w:t>
+      </w:r>
+      <w:r>
+        <w:t xml:space="preserve"> animation for linear material is provided can be found </w:t>
+      </w:r>
+      <w:r>
+        <w:t>in</w:t>
       </w:r>
       <w:r>
         <w:t xml:space="preserve"> </w:t>
       </w:r>
-      <w:r>
-        <w:t>Note that the direction of the excitation current is independent of the direction of the torque produced on the rotor.</w:t>
-      </w:r>
-    </w:p>
-    <w:p>
-      <w:pPr>
-        <w:pStyle w:val="Heading1"/>
-      </w:pPr>
-      <w:bookmarkStart w:id="28" w:name="_Toc34592711"/>
-      <w:r>
-        <w:t>Question 5: Motion Animation</w:t>
-      </w:r>
-      <w:bookmarkEnd w:id="28"/>
-    </w:p>
-    <w:p>
-      <w:pPr>
-        <w:ind w:left="360"/>
-      </w:pPr>
-      <w:r>
-        <w:t>The change of flux density with the rotor position</w:t>
-      </w:r>
-      <w:r>
-        <w:t xml:space="preserve"> animation </w:t>
-      </w:r>
-      <w:r>
-        <w:t>for linear material</w:t>
-      </w:r>
-      <w:r>
-        <w:t xml:space="preserve"> is provided can be found </w:t>
-      </w:r>
-      <w:r>
-        <w:t>in</w:t>
-      </w:r>
-      <w:bookmarkStart w:id="29" w:name="_GoBack"/>
-      <w:bookmarkEnd w:id="29"/>
-      <w:r>
-        <w:t xml:space="preserve"> </w:t>
-      </w:r>
-      <w:hyperlink r:id="rId20" w:history="1">
+      <w:hyperlink r:id="rId21" w:history="1">
         <w:r>
           <w:rPr>
             <w:rStyle w:val="Hyperlink"/>
           </w:rPr>
-          <w:t>thi</w:t>
+          <w:t>this li</w:t>
         </w:r>
         <w:r>
           <w:rPr>
             <w:rStyle w:val="Hyperlink"/>
           </w:rPr>
-          <w:t>s</w:t>
+          <w:t>n</w:t>
         </w:r>
         <w:r>
           <w:rPr>
             <w:rStyle w:val="Hyperlink"/>
           </w:rPr>
-          <w:t xml:space="preserve"> link.</w:t>
+          <w:t>k.</w:t>
         </w:r>
       </w:hyperlink>
       <w:r>
@@ -8625,17 +8542,17 @@
       <w:pPr>
         <w:pStyle w:val="Heading1"/>
       </w:pPr>
-      <w:bookmarkStart w:id="30" w:name="_Toc34592712"/>
+      <w:bookmarkStart w:id="29" w:name="_Toc34592712"/>
       <w:r>
         <w:t>References</w:t>
       </w:r>
-      <w:bookmarkEnd w:id="30"/>
+      <w:bookmarkEnd w:id="29"/>
     </w:p>
     <w:p>
       <w:r>
         <w:t xml:space="preserve">[1] - </w:t>
       </w:r>
-      <w:hyperlink r:id="rId21" w:history="1">
+      <w:hyperlink r:id="rId22" w:history="1">
         <w:r>
           <w:rPr>
             <w:rStyle w:val="Hyperlink"/>
@@ -8645,7 +8562,7 @@
       </w:hyperlink>
     </w:p>
     <w:sectPr>
-      <w:footerReference w:type="default" r:id="rId22"/>
+      <w:footerReference w:type="default" r:id="rId23"/>
       <w:pgSz w:w="12240" w:h="15840"/>
       <w:pgMar w:top="1440" w:right="1080" w:bottom="1440" w:left="1080" w:header="708" w:footer="708" w:gutter="0"/>
       <w:pgNumType w:start="0"/>
@@ -8658,7 +8575,7 @@
 </file>
 
 <file path=word/endnotes.xml><?xml version="1.0" encoding="utf-8"?>
-<w:endnotes xmlns:wpc="http://schemas.microsoft.com/office/word/2010/wordprocessingCanvas" xmlns:cx="http://schemas.microsoft.com/office/drawing/2014/chartex" xmlns:cx1="http://schemas.microsoft.com/office/drawing/2015/9/8/chartex" xmlns:cx2="http://schemas.microsoft.com/office/drawing/2015/10/21/chartex" xmlns:cx3="http://schemas.microsoft.com/office/drawing/2016/5/9/chartex" xmlns:cx4="http://schemas.microsoft.com/office/drawing/2016/5/10/chartex" xmlns:cx5="http://schemas.microsoft.com/office/drawing/2016/5/11/chartex" xmlns:cx6="http://schemas.microsoft.com/office/drawing/2016/5/12/chartex" xmlns:cx7="http://schemas.microsoft.com/office/drawing/2016/5/13/chartex" xmlns:cx8="http://schemas.microsoft.com/office/drawing/2016/5/14/chartex" xmlns:mc="http://schemas.openxmlformats.org/markup-compatibility/2006" xmlns:aink="http://schemas.microsoft.com/office/drawing/2016/ink" xmlns:am3d="http://schemas.microsoft.com/office/drawing/2017/model3d" xmlns:o="urn:schemas-microsoft-com:office:office" xmlns:r="http://schemas.openxmlformats.org/officeDocument/2006/relationships" xmlns:m="http://schemas.openxmlformats.org/officeDocument/2006/math" xmlns:v="urn:schemas-microsoft-com:vml" xmlns:wp14="http://schemas.microsoft.com/office/word/2010/wordprocessingDrawing" xmlns:wp="http://schemas.openxmlformats.org/drawingml/2006/wordprocessingDrawing" xmlns:w10="urn:schemas-microsoft-com:office:word" xmlns:w="http://schemas.openxmlformats.org/wordprocessingml/2006/main" xmlns:w14="http://schemas.microsoft.com/office/word/2010/wordml" xmlns:w15="http://schemas.microsoft.com/office/word/2012/wordml" xmlns:w16cid="http://schemas.microsoft.com/office/word/2016/wordml/cid" xmlns:w16se="http://schemas.microsoft.com/office/word/2015/wordml/symex" xmlns:wpg="http://schemas.microsoft.com/office/word/2010/wordprocessingGroup" xmlns:wpi="http://schemas.microsoft.com/office/word/2010/wordprocessingInk" xmlns:wne="http://schemas.microsoft.com/office/word/2006/wordml" xmlns:wps="http://schemas.microsoft.com/office/word/2010/wordprocessingShape" mc:Ignorable="w14 w15 w16se w16cid wp14">
+<w:endnotes xmlns:wpc="http://schemas.microsoft.com/office/word/2010/wordprocessingCanvas" xmlns:cx="http://schemas.microsoft.com/office/drawing/2014/chartex" xmlns:cx1="http://schemas.microsoft.com/office/drawing/2015/9/8/chartex" xmlns:cx2="http://schemas.microsoft.com/office/drawing/2015/10/21/chartex" xmlns:cx3="http://schemas.microsoft.com/office/drawing/2016/5/9/chartex" xmlns:cx4="http://schemas.microsoft.com/office/drawing/2016/5/10/chartex" xmlns:cx5="http://schemas.microsoft.com/office/drawing/2016/5/11/chartex" xmlns:cx6="http://schemas.microsoft.com/office/drawing/2016/5/12/chartex" xmlns:cx7="http://schemas.microsoft.com/office/drawing/2016/5/13/chartex" xmlns:cx8="http://schemas.microsoft.com/office/drawing/2016/5/14/chartex" xmlns:mc="http://schemas.openxmlformats.org/markup-compatibility/2006" xmlns:aink="http://schemas.microsoft.com/office/drawing/2016/ink" xmlns:am3d="http://schemas.microsoft.com/office/drawing/2017/model3d" xmlns:o="urn:schemas-microsoft-com:office:office" xmlns:r="http://schemas.openxmlformats.org/officeDocument/2006/relationships" xmlns:m="http://schemas.openxmlformats.org/officeDocument/2006/math" xmlns:v="urn:schemas-microsoft-com:vml" xmlns:wp14="http://schemas.microsoft.com/office/word/2010/wordprocessingDrawing" xmlns:wp="http://schemas.openxmlformats.org/drawingml/2006/wordprocessingDrawing" xmlns:w10="urn:schemas-microsoft-com:office:word" xmlns:w="http://schemas.openxmlformats.org/wordprocessingml/2006/main" xmlns:w14="http://schemas.microsoft.com/office/word/2010/wordml" xmlns:w15="http://schemas.microsoft.com/office/word/2012/wordml" xmlns:w16cex="http://schemas.microsoft.com/office/word/2018/wordml/cex" xmlns:w16cid="http://schemas.microsoft.com/office/word/2016/wordml/cid" xmlns:w16="http://schemas.microsoft.com/office/word/2018/wordml" xmlns:w16sdtdh="http://schemas.microsoft.com/office/word/2020/wordml/sdtdatahash" xmlns:w16se="http://schemas.microsoft.com/office/word/2015/wordml/symex" xmlns:wpg="http://schemas.microsoft.com/office/word/2010/wordprocessingGroup" xmlns:wpi="http://schemas.microsoft.com/office/word/2010/wordprocessingInk" xmlns:wne="http://schemas.microsoft.com/office/word/2006/wordml" xmlns:wps="http://schemas.microsoft.com/office/word/2010/wordprocessingShape" mc:Ignorable="w14 w15 w16se w16cid w16 w16cex w16sdtdh wp14">
   <w:endnote w:type="separator" w:id="-1">
     <w:p>
       <w:pPr>
@@ -8683,7 +8600,7 @@
 </file>
 
 <file path=word/footer1.xml><?xml version="1.0" encoding="utf-8"?>
-<w:ftr xmlns:wpc="http://schemas.microsoft.com/office/word/2010/wordprocessingCanvas" xmlns:cx="http://schemas.microsoft.com/office/drawing/2014/chartex" xmlns:cx1="http://schemas.microsoft.com/office/drawing/2015/9/8/chartex" xmlns:cx2="http://schemas.microsoft.com/office/drawing/2015/10/21/chartex" xmlns:cx3="http://schemas.microsoft.com/office/drawing/2016/5/9/chartex" xmlns:cx4="http://schemas.microsoft.com/office/drawing/2016/5/10/chartex" xmlns:cx5="http://schemas.microsoft.com/office/drawing/2016/5/11/chartex" xmlns:cx6="http://schemas.microsoft.com/office/drawing/2016/5/12/chartex" xmlns:cx7="http://schemas.microsoft.com/office/drawing/2016/5/13/chartex" xmlns:cx8="http://schemas.microsoft.com/office/drawing/2016/5/14/chartex" xmlns:mc="http://schemas.openxmlformats.org/markup-compatibility/2006" xmlns:aink="http://schemas.microsoft.com/office/drawing/2016/ink" xmlns:am3d="http://schemas.microsoft.com/office/drawing/2017/model3d" xmlns:o="urn:schemas-microsoft-com:office:office" xmlns:r="http://schemas.openxmlformats.org/officeDocument/2006/relationships" xmlns:m="http://schemas.openxmlformats.org/officeDocument/2006/math" xmlns:v="urn:schemas-microsoft-com:vml" xmlns:wp14="http://schemas.microsoft.com/office/word/2010/wordprocessingDrawing" xmlns:wp="http://schemas.openxmlformats.org/drawingml/2006/wordprocessingDrawing" xmlns:w10="urn:schemas-microsoft-com:office:word" xmlns:w="http://schemas.openxmlformats.org/wordprocessingml/2006/main" xmlns:w14="http://schemas.microsoft.com/office/word/2010/wordml" xmlns:w15="http://schemas.microsoft.com/office/word/2012/wordml" xmlns:w16cid="http://schemas.microsoft.com/office/word/2016/wordml/cid" xmlns:w16se="http://schemas.microsoft.com/office/word/2015/wordml/symex" xmlns:wpg="http://schemas.microsoft.com/office/word/2010/wordprocessingGroup" xmlns:wpi="http://schemas.microsoft.com/office/word/2010/wordprocessingInk" xmlns:wne="http://schemas.microsoft.com/office/word/2006/wordml" xmlns:wps="http://schemas.microsoft.com/office/word/2010/wordprocessingShape" mc:Ignorable="w14 w15 w16se w16cid wp14">
+<w:ftr xmlns:wpc="http://schemas.microsoft.com/office/word/2010/wordprocessingCanvas" xmlns:cx="http://schemas.microsoft.com/office/drawing/2014/chartex" xmlns:cx1="http://schemas.microsoft.com/office/drawing/2015/9/8/chartex" xmlns:cx2="http://schemas.microsoft.com/office/drawing/2015/10/21/chartex" xmlns:cx3="http://schemas.microsoft.com/office/drawing/2016/5/9/chartex" xmlns:cx4="http://schemas.microsoft.com/office/drawing/2016/5/10/chartex" xmlns:cx5="http://schemas.microsoft.com/office/drawing/2016/5/11/chartex" xmlns:cx6="http://schemas.microsoft.com/office/drawing/2016/5/12/chartex" xmlns:cx7="http://schemas.microsoft.com/office/drawing/2016/5/13/chartex" xmlns:cx8="http://schemas.microsoft.com/office/drawing/2016/5/14/chartex" xmlns:mc="http://schemas.openxmlformats.org/markup-compatibility/2006" xmlns:aink="http://schemas.microsoft.com/office/drawing/2016/ink" xmlns:am3d="http://schemas.microsoft.com/office/drawing/2017/model3d" xmlns:o="urn:schemas-microsoft-com:office:office" xmlns:r="http://schemas.openxmlformats.org/officeDocument/2006/relationships" xmlns:m="http://schemas.openxmlformats.org/officeDocument/2006/math" xmlns:v="urn:schemas-microsoft-com:vml" xmlns:wp14="http://schemas.microsoft.com/office/word/2010/wordprocessingDrawing" xmlns:wp="http://schemas.openxmlformats.org/drawingml/2006/wordprocessingDrawing" xmlns:w10="urn:schemas-microsoft-com:office:word" xmlns:w="http://schemas.openxmlformats.org/wordprocessingml/2006/main" xmlns:w14="http://schemas.microsoft.com/office/word/2010/wordml" xmlns:w15="http://schemas.microsoft.com/office/word/2012/wordml" xmlns:w16cex="http://schemas.microsoft.com/office/word/2018/wordml/cex" xmlns:w16cid="http://schemas.microsoft.com/office/word/2016/wordml/cid" xmlns:w16="http://schemas.microsoft.com/office/word/2018/wordml" xmlns:w16sdtdh="http://schemas.microsoft.com/office/word/2020/wordml/sdtdatahash" xmlns:w16se="http://schemas.microsoft.com/office/word/2015/wordml/symex" xmlns:wpg="http://schemas.microsoft.com/office/word/2010/wordprocessingGroup" xmlns:wpi="http://schemas.microsoft.com/office/word/2010/wordprocessingInk" xmlns:wne="http://schemas.microsoft.com/office/word/2006/wordml" xmlns:wps="http://schemas.microsoft.com/office/word/2010/wordprocessingShape" mc:Ignorable="w14 w15 w16se w16cid w16 w16cex w16sdtdh wp14">
   <w:sdt>
     <w:sdtPr>
       <w:id w:val="769667556"/>
@@ -8736,7 +8653,7 @@
 </file>
 
 <file path=word/footnotes.xml><?xml version="1.0" encoding="utf-8"?>
-<w:footnotes xmlns:wpc="http://schemas.microsoft.com/office/word/2010/wordprocessingCanvas" xmlns:cx="http://schemas.microsoft.com/office/drawing/2014/chartex" xmlns:cx1="http://schemas.microsoft.com/office/drawing/2015/9/8/chartex" xmlns:cx2="http://schemas.microsoft.com/office/drawing/2015/10/21/chartex" xmlns:cx3="http://schemas.microsoft.com/office/drawing/2016/5/9/chartex" xmlns:cx4="http://schemas.microsoft.com/office/drawing/2016/5/10/chartex" xmlns:cx5="http://schemas.microsoft.com/office/drawing/2016/5/11/chartex" xmlns:cx6="http://schemas.microsoft.com/office/drawing/2016/5/12/chartex" xmlns:cx7="http://schemas.microsoft.com/office/drawing/2016/5/13/chartex" xmlns:cx8="http://schemas.microsoft.com/office/drawing/2016/5/14/chartex" xmlns:mc="http://schemas.openxmlformats.org/markup-compatibility/2006" xmlns:aink="http://schemas.microsoft.com/office/drawing/2016/ink" xmlns:am3d="http://schemas.microsoft.com/office/drawing/2017/model3d" xmlns:o="urn:schemas-microsoft-com:office:office" xmlns:r="http://schemas.openxmlformats.org/officeDocument/2006/relationships" xmlns:m="http://schemas.openxmlformats.org/officeDocument/2006/math" xmlns:v="urn:schemas-microsoft-com:vml" xmlns:wp14="http://schemas.microsoft.com/office/word/2010/wordprocessingDrawing" xmlns:wp="http://schemas.openxmlformats.org/drawingml/2006/wordprocessingDrawing" xmlns:w10="urn:schemas-microsoft-com:office:word" xmlns:w="http://schemas.openxmlformats.org/wordprocessingml/2006/main" xmlns:w14="http://schemas.microsoft.com/office/word/2010/wordml" xmlns:w15="http://schemas.microsoft.com/office/word/2012/wordml" xmlns:w16cid="http://schemas.microsoft.com/office/word/2016/wordml/cid" xmlns:w16se="http://schemas.microsoft.com/office/word/2015/wordml/symex" xmlns:wpg="http://schemas.microsoft.com/office/word/2010/wordprocessingGroup" xmlns:wpi="http://schemas.microsoft.com/office/word/2010/wordprocessingInk" xmlns:wne="http://schemas.microsoft.com/office/word/2006/wordml" xmlns:wps="http://schemas.microsoft.com/office/word/2010/wordprocessingShape" mc:Ignorable="w14 w15 w16se w16cid wp14">
+<w:footnotes xmlns:wpc="http://schemas.microsoft.com/office/word/2010/wordprocessingCanvas" xmlns:cx="http://schemas.microsoft.com/office/drawing/2014/chartex" xmlns:cx1="http://schemas.microsoft.com/office/drawing/2015/9/8/chartex" xmlns:cx2="http://schemas.microsoft.com/office/drawing/2015/10/21/chartex" xmlns:cx3="http://schemas.microsoft.com/office/drawing/2016/5/9/chartex" xmlns:cx4="http://schemas.microsoft.com/office/drawing/2016/5/10/chartex" xmlns:cx5="http://schemas.microsoft.com/office/drawing/2016/5/11/chartex" xmlns:cx6="http://schemas.microsoft.com/office/drawing/2016/5/12/chartex" xmlns:cx7="http://schemas.microsoft.com/office/drawing/2016/5/13/chartex" xmlns:cx8="http://schemas.microsoft.com/office/drawing/2016/5/14/chartex" xmlns:mc="http://schemas.openxmlformats.org/markup-compatibility/2006" xmlns:aink="http://schemas.microsoft.com/office/drawing/2016/ink" xmlns:am3d="http://schemas.microsoft.com/office/drawing/2017/model3d" xmlns:o="urn:schemas-microsoft-com:office:office" xmlns:r="http://schemas.openxmlformats.org/officeDocument/2006/relationships" xmlns:m="http://schemas.openxmlformats.org/officeDocument/2006/math" xmlns:v="urn:schemas-microsoft-com:vml" xmlns:wp14="http://schemas.microsoft.com/office/word/2010/wordprocessingDrawing" xmlns:wp="http://schemas.openxmlformats.org/drawingml/2006/wordprocessingDrawing" xmlns:w10="urn:schemas-microsoft-com:office:word" xmlns:w="http://schemas.openxmlformats.org/wordprocessingml/2006/main" xmlns:w14="http://schemas.microsoft.com/office/word/2010/wordml" xmlns:w15="http://schemas.microsoft.com/office/word/2012/wordml" xmlns:w16cex="http://schemas.microsoft.com/office/word/2018/wordml/cex" xmlns:w16cid="http://schemas.microsoft.com/office/word/2016/wordml/cid" xmlns:w16="http://schemas.microsoft.com/office/word/2018/wordml" xmlns:w16sdtdh="http://schemas.microsoft.com/office/word/2020/wordml/sdtdatahash" xmlns:w16se="http://schemas.microsoft.com/office/word/2015/wordml/symex" xmlns:wpg="http://schemas.microsoft.com/office/word/2010/wordprocessingGroup" xmlns:wpi="http://schemas.microsoft.com/office/word/2010/wordprocessingInk" xmlns:wne="http://schemas.microsoft.com/office/word/2006/wordml" xmlns:wps="http://schemas.microsoft.com/office/word/2010/wordprocessingShape" mc:Ignorable="w14 w15 w16se w16cid w16 w16cex w16sdtdh wp14">
   <w:footnote w:type="separator" w:id="-1">
     <w:p>
       <w:pPr>
@@ -8761,7 +8678,7 @@
 </file>
 
 <file path=word/numbering.xml><?xml version="1.0" encoding="utf-8"?>
-<w:numbering xmlns:wpc="http://schemas.microsoft.com/office/word/2010/wordprocessingCanvas" xmlns:cx="http://schemas.microsoft.com/office/drawing/2014/chartex" xmlns:cx1="http://schemas.microsoft.com/office/drawing/2015/9/8/chartex" xmlns:cx2="http://schemas.microsoft.com/office/drawing/2015/10/21/chartex" xmlns:cx3="http://schemas.microsoft.com/office/drawing/2016/5/9/chartex" xmlns:cx4="http://schemas.microsoft.com/office/drawing/2016/5/10/chartex" xmlns:cx5="http://schemas.microsoft.com/office/drawing/2016/5/11/chartex" xmlns:cx6="http://schemas.microsoft.com/office/drawing/2016/5/12/chartex" xmlns:cx7="http://schemas.microsoft.com/office/drawing/2016/5/13/chartex" xmlns:cx8="http://schemas.microsoft.com/office/drawing/2016/5/14/chartex" xmlns:mc="http://schemas.openxmlformats.org/markup-compatibility/2006" xmlns:aink="http://schemas.microsoft.com/office/drawing/2016/ink" xmlns:am3d="http://schemas.microsoft.com/office/drawing/2017/model3d" xmlns:o="urn:schemas-microsoft-com:office:office" xmlns:r="http://schemas.openxmlformats.org/officeDocument/2006/relationships" xmlns:m="http://schemas.openxmlformats.org/officeDocument/2006/math" xmlns:v="urn:schemas-microsoft-com:vml" xmlns:wp14="http://schemas.microsoft.com/office/word/2010/wordprocessingDrawing" xmlns:wp="http://schemas.openxmlformats.org/drawingml/2006/wordprocessingDrawing" xmlns:w10="urn:schemas-microsoft-com:office:word" xmlns:w="http://schemas.openxmlformats.org/wordprocessingml/2006/main" xmlns:w14="http://schemas.microsoft.com/office/word/2010/wordml" xmlns:w15="http://schemas.microsoft.com/office/word/2012/wordml" xmlns:w16cid="http://schemas.microsoft.com/office/word/2016/wordml/cid" xmlns:w16se="http://schemas.microsoft.com/office/word/2015/wordml/symex" xmlns:wpg="http://schemas.microsoft.com/office/word/2010/wordprocessingGroup" xmlns:wpi="http://schemas.microsoft.com/office/word/2010/wordprocessingInk" xmlns:wne="http://schemas.microsoft.com/office/word/2006/wordml" xmlns:wps="http://schemas.microsoft.com/office/word/2010/wordprocessingShape" mc:Ignorable="w14 w15 w16se w16cid wp14">
+<w:numbering xmlns:wpc="http://schemas.microsoft.com/office/word/2010/wordprocessingCanvas" xmlns:cx="http://schemas.microsoft.com/office/drawing/2014/chartex" xmlns:cx1="http://schemas.microsoft.com/office/drawing/2015/9/8/chartex" xmlns:cx2="http://schemas.microsoft.com/office/drawing/2015/10/21/chartex" xmlns:cx3="http://schemas.microsoft.com/office/drawing/2016/5/9/chartex" xmlns:cx4="http://schemas.microsoft.com/office/drawing/2016/5/10/chartex" xmlns:cx5="http://schemas.microsoft.com/office/drawing/2016/5/11/chartex" xmlns:cx6="http://schemas.microsoft.com/office/drawing/2016/5/12/chartex" xmlns:cx7="http://schemas.microsoft.com/office/drawing/2016/5/13/chartex" xmlns:cx8="http://schemas.microsoft.com/office/drawing/2016/5/14/chartex" xmlns:mc="http://schemas.openxmlformats.org/markup-compatibility/2006" xmlns:aink="http://schemas.microsoft.com/office/drawing/2016/ink" xmlns:am3d="http://schemas.microsoft.com/office/drawing/2017/model3d" xmlns:o="urn:schemas-microsoft-com:office:office" xmlns:r="http://schemas.openxmlformats.org/officeDocument/2006/relationships" xmlns:m="http://schemas.openxmlformats.org/officeDocument/2006/math" xmlns:v="urn:schemas-microsoft-com:vml" xmlns:wp14="http://schemas.microsoft.com/office/word/2010/wordprocessingDrawing" xmlns:wp="http://schemas.openxmlformats.org/drawingml/2006/wordprocessingDrawing" xmlns:w10="urn:schemas-microsoft-com:office:word" xmlns:w="http://schemas.openxmlformats.org/wordprocessingml/2006/main" xmlns:w14="http://schemas.microsoft.com/office/word/2010/wordml" xmlns:w15="http://schemas.microsoft.com/office/word/2012/wordml" xmlns:w16cex="http://schemas.microsoft.com/office/word/2018/wordml/cex" xmlns:w16cid="http://schemas.microsoft.com/office/word/2016/wordml/cid" xmlns:w16="http://schemas.microsoft.com/office/word/2018/wordml" xmlns:w16sdtdh="http://schemas.microsoft.com/office/word/2020/wordml/sdtdatahash" xmlns:w16se="http://schemas.microsoft.com/office/word/2015/wordml/symex" xmlns:wpg="http://schemas.microsoft.com/office/word/2010/wordprocessingGroup" xmlns:wpi="http://schemas.microsoft.com/office/word/2010/wordprocessingInk" xmlns:wne="http://schemas.microsoft.com/office/word/2006/wordml" xmlns:wps="http://schemas.microsoft.com/office/word/2010/wordprocessingShape" mc:Ignorable="w14 w15 w16se w16cid w16 w16cex w16sdtdh wp14">
   <w:abstractNum w:abstractNumId="0" w15:restartNumberingAfterBreak="0">
     <w:nsid w:val="6B3C283F"/>
     <w:multiLevelType w:val="multilevel"/>
@@ -9034,17 +8951,17 @@
       </w:rPr>
     </w:lvl>
   </w:abstractNum>
-  <w:num w:numId="1">
+  <w:num w:numId="1" w16cid:durableId="638534499">
     <w:abstractNumId w:val="0"/>
   </w:num>
-  <w:num w:numId="2">
+  <w:num w:numId="2" w16cid:durableId="890069139">
     <w:abstractNumId w:val="1"/>
   </w:num>
 </w:numbering>
 </file>
 
 <file path=word/styles.xml><?xml version="1.0" encoding="utf-8"?>
-<w:styles xmlns:mc="http://schemas.openxmlformats.org/markup-compatibility/2006" xmlns:r="http://schemas.openxmlformats.org/officeDocument/2006/relationships" xmlns:w="http://schemas.openxmlformats.org/wordprocessingml/2006/main" xmlns:w14="http://schemas.microsoft.com/office/word/2010/wordml" xmlns:w15="http://schemas.microsoft.com/office/word/2012/wordml" xmlns:w16cid="http://schemas.microsoft.com/office/word/2016/wordml/cid" xmlns:w16se="http://schemas.microsoft.com/office/word/2015/wordml/symex" mc:Ignorable="w14 w15 w16se w16cid">
+<w:styles xmlns:mc="http://schemas.openxmlformats.org/markup-compatibility/2006" xmlns:r="http://schemas.openxmlformats.org/officeDocument/2006/relationships" xmlns:w="http://schemas.openxmlformats.org/wordprocessingml/2006/main" xmlns:w14="http://schemas.microsoft.com/office/word/2010/wordml" xmlns:w15="http://schemas.microsoft.com/office/word/2012/wordml" xmlns:w16cex="http://schemas.microsoft.com/office/word/2018/wordml/cex" xmlns:w16cid="http://schemas.microsoft.com/office/word/2016/wordml/cid" xmlns:w16="http://schemas.microsoft.com/office/word/2018/wordml" xmlns:w16sdtdh="http://schemas.microsoft.com/office/word/2020/wordml/sdtdatahash" xmlns:w16se="http://schemas.microsoft.com/office/word/2015/wordml/symex" mc:Ignorable="w14 w15 w16se w16cid w16 w16cex w16sdtdh">
   <w:docDefaults>
     <w:rPrDefault>
       <w:rPr>
@@ -9060,7 +8977,7 @@
       </w:pPr>
     </w:pPrDefault>
   </w:docDefaults>
-  <w:latentStyles w:defLockedState="0" w:defUIPriority="99" w:defSemiHidden="0" w:defUnhideWhenUsed="0" w:defQFormat="0" w:count="375">
+  <w:latentStyles w:defLockedState="0" w:defUIPriority="99" w:defSemiHidden="0" w:defUnhideWhenUsed="0" w:defQFormat="0" w:count="376">
     <w:lsdException w:name="Normal" w:uiPriority="0" w:qFormat="1"/>
     <w:lsdException w:name="heading 1" w:uiPriority="9" w:qFormat="1"/>
     <w:lsdException w:name="heading 2" w:semiHidden="1" w:uiPriority="9" w:unhideWhenUsed="1" w:qFormat="1"/>
@@ -9166,7 +9083,6 @@
     <w:lsdException w:name="HTML Sample" w:semiHidden="1" w:unhideWhenUsed="1"/>
     <w:lsdException w:name="HTML Typewriter" w:semiHidden="1" w:unhideWhenUsed="1"/>
     <w:lsdException w:name="HTML Variable" w:semiHidden="1" w:unhideWhenUsed="1"/>
-    <w:lsdException w:name="Normal Table" w:semiHidden="1" w:unhideWhenUsed="1"/>
     <w:lsdException w:name="annotation subject" w:semiHidden="1" w:unhideWhenUsed="1"/>
     <w:lsdException w:name="No List" w:semiHidden="1" w:unhideWhenUsed="1"/>
     <w:lsdException w:name="Outline List 1" w:semiHidden="1" w:unhideWhenUsed="1"/>
@@ -9213,10 +9129,8 @@
     <w:lsdException w:name="Table Subtle 2" w:semiHidden="1" w:unhideWhenUsed="1"/>
     <w:lsdException w:name="Table Web 1" w:semiHidden="1" w:unhideWhenUsed="1"/>
     <w:lsdException w:name="Table Web 2" w:semiHidden="1" w:unhideWhenUsed="1"/>
-    <w:lsdException w:name="Table Web 3" w:semiHidden="1" w:unhideWhenUsed="1"/>
     <w:lsdException w:name="Balloon Text" w:semiHidden="1" w:unhideWhenUsed="1"/>
     <w:lsdException w:name="Table Grid" w:uiPriority="39"/>
-    <w:lsdException w:name="Table Theme" w:semiHidden="1" w:unhideWhenUsed="1"/>
     <w:lsdException w:name="Placeholder Text" w:semiHidden="1"/>
     <w:lsdException w:name="No Spacing" w:uiPriority="1" w:qFormat="1"/>
     <w:lsdException w:name="Light Shading" w:uiPriority="60"/>
@@ -9436,6 +9350,7 @@
     <w:lsdException w:name="Smart Hyperlink" w:semiHidden="1" w:unhideWhenUsed="1"/>
     <w:lsdException w:name="Hashtag" w:semiHidden="1" w:unhideWhenUsed="1"/>
     <w:lsdException w:name="Unresolved Mention" w:semiHidden="1" w:unhideWhenUsed="1"/>
+    <w:lsdException w:name="Smart Link" w:semiHidden="1" w:unhideWhenUsed="1"/>
   </w:latentStyles>
   <w:style w:type="paragraph" w:default="1" w:styleId="Normal">
     <w:name w:val="Normal"/>

</xml_diff>